<commit_message>
terminado modulo soporte y gestion
</commit_message>
<xml_diff>
--- a/bd/TDR SISTEMA Y BASE DE DATOS COMP 1 Y 3.docx
+++ b/bd/TDR SISTEMA Y BASE DE DATOS COMP 1 Y 3.docx
@@ -7658,16 +7658,16 @@
           <w:rFonts w:ascii="Times New Roman" w:hAnsi="Times New Roman" w:cs="Times New Roman"/>
           <w:sz w:val="24"/>
           <w:szCs w:val="24"/>
-          <w:highlight w:val="yellow"/>
-          <w:lang w:val="es-419"/>
-        </w:rPr>
-      </w:pPr>
-      <w:r>
-        <w:rPr>
-          <w:rFonts w:ascii="Times New Roman" w:hAnsi="Times New Roman" w:cs="Times New Roman"/>
-          <w:sz w:val="24"/>
-          <w:szCs w:val="24"/>
-          <w:highlight w:val="yellow"/>
+          <w:highlight w:val="cyan"/>
+          <w:lang w:val="es-419"/>
+        </w:rPr>
+      </w:pPr>
+      <w:r>
+        <w:rPr>
+          <w:rFonts w:ascii="Times New Roman" w:hAnsi="Times New Roman" w:cs="Times New Roman"/>
+          <w:sz w:val="24"/>
+          <w:szCs w:val="24"/>
+          <w:highlight w:val="cyan"/>
           <w:lang w:val="es-419"/>
         </w:rPr>
         <w:t>Tipo de Documento*</w:t>
@@ -7686,16 +7686,16 @@
           <w:rFonts w:ascii="Times New Roman" w:hAnsi="Times New Roman" w:cs="Times New Roman"/>
           <w:sz w:val="24"/>
           <w:szCs w:val="24"/>
-          <w:highlight w:val="yellow"/>
-          <w:lang w:val="es-419"/>
-        </w:rPr>
-      </w:pPr>
-      <w:r>
-        <w:rPr>
-          <w:rFonts w:ascii="Times New Roman" w:hAnsi="Times New Roman" w:cs="Times New Roman"/>
-          <w:sz w:val="24"/>
-          <w:szCs w:val="24"/>
-          <w:highlight w:val="yellow"/>
+          <w:highlight w:val="cyan"/>
+          <w:lang w:val="es-419"/>
+        </w:rPr>
+      </w:pPr>
+      <w:r>
+        <w:rPr>
+          <w:rFonts w:ascii="Times New Roman" w:hAnsi="Times New Roman" w:cs="Times New Roman"/>
+          <w:sz w:val="24"/>
+          <w:szCs w:val="24"/>
+          <w:highlight w:val="cyan"/>
           <w:lang w:val="es-419"/>
         </w:rPr>
         <w:t>Número de Documento*</w:t>
@@ -7714,16 +7714,16 @@
           <w:rFonts w:ascii="Times New Roman" w:hAnsi="Times New Roman" w:cs="Times New Roman"/>
           <w:sz w:val="24"/>
           <w:szCs w:val="24"/>
-          <w:highlight w:val="yellow"/>
-          <w:lang w:val="es-419"/>
-        </w:rPr>
-      </w:pPr>
-      <w:r>
-        <w:rPr>
-          <w:rFonts w:ascii="Times New Roman" w:hAnsi="Times New Roman" w:cs="Times New Roman"/>
-          <w:sz w:val="24"/>
-          <w:szCs w:val="24"/>
-          <w:highlight w:val="yellow"/>
+          <w:highlight w:val="cyan"/>
+          <w:lang w:val="es-419"/>
+        </w:rPr>
+      </w:pPr>
+      <w:r>
+        <w:rPr>
+          <w:rFonts w:ascii="Times New Roman" w:hAnsi="Times New Roman" w:cs="Times New Roman"/>
+          <w:sz w:val="24"/>
+          <w:szCs w:val="24"/>
+          <w:highlight w:val="cyan"/>
           <w:lang w:val="es-419"/>
         </w:rPr>
         <w:t>Apellido Paterno*</w:t>
@@ -7742,16 +7742,16 @@
           <w:rFonts w:ascii="Times New Roman" w:hAnsi="Times New Roman" w:cs="Times New Roman"/>
           <w:sz w:val="24"/>
           <w:szCs w:val="24"/>
-          <w:highlight w:val="yellow"/>
-          <w:lang w:val="es-419"/>
-        </w:rPr>
-      </w:pPr>
-      <w:r>
-        <w:rPr>
-          <w:rFonts w:ascii="Times New Roman" w:hAnsi="Times New Roman" w:cs="Times New Roman"/>
-          <w:sz w:val="24"/>
-          <w:szCs w:val="24"/>
-          <w:highlight w:val="yellow"/>
+          <w:highlight w:val="cyan"/>
+          <w:lang w:val="es-419"/>
+        </w:rPr>
+      </w:pPr>
+      <w:r>
+        <w:rPr>
+          <w:rFonts w:ascii="Times New Roman" w:hAnsi="Times New Roman" w:cs="Times New Roman"/>
+          <w:sz w:val="24"/>
+          <w:szCs w:val="24"/>
+          <w:highlight w:val="cyan"/>
           <w:lang w:val="es-419"/>
         </w:rPr>
         <w:t>Apellido Materno*</w:t>
@@ -7770,16 +7770,16 @@
           <w:rFonts w:ascii="Times New Roman" w:hAnsi="Times New Roman" w:cs="Times New Roman"/>
           <w:sz w:val="24"/>
           <w:szCs w:val="24"/>
-          <w:highlight w:val="yellow"/>
-          <w:lang w:val="es-419"/>
-        </w:rPr>
-      </w:pPr>
-      <w:r>
-        <w:rPr>
-          <w:rFonts w:ascii="Times New Roman" w:hAnsi="Times New Roman" w:cs="Times New Roman"/>
-          <w:sz w:val="24"/>
-          <w:szCs w:val="24"/>
-          <w:highlight w:val="yellow"/>
+          <w:highlight w:val="cyan"/>
+          <w:lang w:val="es-419"/>
+        </w:rPr>
+      </w:pPr>
+      <w:r>
+        <w:rPr>
+          <w:rFonts w:ascii="Times New Roman" w:hAnsi="Times New Roman" w:cs="Times New Roman"/>
+          <w:sz w:val="24"/>
+          <w:szCs w:val="24"/>
+          <w:highlight w:val="cyan"/>
           <w:lang w:val="es-419"/>
         </w:rPr>
         <w:t>Nombres*</w:t>
@@ -7798,16 +7798,16 @@
           <w:rFonts w:ascii="Times New Roman" w:hAnsi="Times New Roman" w:cs="Times New Roman"/>
           <w:sz w:val="24"/>
           <w:szCs w:val="24"/>
-          <w:highlight w:val="yellow"/>
-          <w:lang w:val="es-419"/>
-        </w:rPr>
-      </w:pPr>
-      <w:r>
-        <w:rPr>
-          <w:rFonts w:ascii="Times New Roman" w:hAnsi="Times New Roman" w:cs="Times New Roman"/>
-          <w:sz w:val="24"/>
-          <w:szCs w:val="24"/>
-          <w:highlight w:val="yellow"/>
+          <w:highlight w:val="cyan"/>
+          <w:lang w:val="es-419"/>
+        </w:rPr>
+      </w:pPr>
+      <w:r>
+        <w:rPr>
+          <w:rFonts w:ascii="Times New Roman" w:hAnsi="Times New Roman" w:cs="Times New Roman"/>
+          <w:sz w:val="24"/>
+          <w:szCs w:val="24"/>
+          <w:highlight w:val="cyan"/>
           <w:lang w:val="es-419"/>
         </w:rPr>
         <w:t>Género*</w:t>
@@ -7826,16 +7826,16 @@
           <w:rFonts w:ascii="Times New Roman" w:hAnsi="Times New Roman" w:cs="Times New Roman"/>
           <w:sz w:val="24"/>
           <w:szCs w:val="24"/>
-          <w:highlight w:val="yellow"/>
-          <w:lang w:val="es-419"/>
-        </w:rPr>
-      </w:pPr>
-      <w:r>
-        <w:rPr>
-          <w:rFonts w:ascii="Times New Roman" w:hAnsi="Times New Roman" w:cs="Times New Roman"/>
-          <w:sz w:val="24"/>
-          <w:szCs w:val="24"/>
-          <w:highlight w:val="yellow"/>
+          <w:highlight w:val="cyan"/>
+          <w:lang w:val="es-419"/>
+        </w:rPr>
+      </w:pPr>
+      <w:r>
+        <w:rPr>
+          <w:rFonts w:ascii="Times New Roman" w:hAnsi="Times New Roman" w:cs="Times New Roman"/>
+          <w:sz w:val="24"/>
+          <w:szCs w:val="24"/>
+          <w:highlight w:val="cyan"/>
           <w:lang w:val="es-419"/>
         </w:rPr>
         <w:t>Fecha de Nacimiento*</w:t>
@@ -7854,16 +7854,16 @@
           <w:rFonts w:ascii="Times New Roman" w:hAnsi="Times New Roman" w:cs="Times New Roman"/>
           <w:sz w:val="24"/>
           <w:szCs w:val="24"/>
-          <w:highlight w:val="yellow"/>
-          <w:lang w:val="es-419"/>
-        </w:rPr>
-      </w:pPr>
-      <w:r>
-        <w:rPr>
-          <w:rFonts w:ascii="Times New Roman" w:hAnsi="Times New Roman" w:cs="Times New Roman"/>
-          <w:sz w:val="24"/>
-          <w:szCs w:val="24"/>
-          <w:highlight w:val="yellow"/>
+          <w:highlight w:val="cyan"/>
+          <w:lang w:val="es-419"/>
+        </w:rPr>
+      </w:pPr>
+      <w:r>
+        <w:rPr>
+          <w:rFonts w:ascii="Times New Roman" w:hAnsi="Times New Roman" w:cs="Times New Roman"/>
+          <w:sz w:val="24"/>
+          <w:szCs w:val="24"/>
+          <w:highlight w:val="cyan"/>
           <w:lang w:val="es-419"/>
         </w:rPr>
         <w:t>Estado Civil*</w:t>
@@ -7882,16 +7882,16 @@
           <w:rFonts w:ascii="Times New Roman" w:hAnsi="Times New Roman" w:cs="Times New Roman"/>
           <w:sz w:val="24"/>
           <w:szCs w:val="24"/>
-          <w:highlight w:val="yellow"/>
-          <w:lang w:val="es-419"/>
-        </w:rPr>
-      </w:pPr>
-      <w:r>
-        <w:rPr>
-          <w:rFonts w:ascii="Times New Roman" w:hAnsi="Times New Roman" w:cs="Times New Roman"/>
-          <w:sz w:val="24"/>
-          <w:szCs w:val="24"/>
-          <w:highlight w:val="yellow"/>
+          <w:highlight w:val="cyan"/>
+          <w:lang w:val="es-419"/>
+        </w:rPr>
+      </w:pPr>
+      <w:r>
+        <w:rPr>
+          <w:rFonts w:ascii="Times New Roman" w:hAnsi="Times New Roman" w:cs="Times New Roman"/>
+          <w:sz w:val="24"/>
+          <w:szCs w:val="24"/>
+          <w:highlight w:val="cyan"/>
           <w:lang w:val="es-419"/>
         </w:rPr>
         <w:t>Facultad*</w:t>
@@ -7910,16 +7910,16 @@
           <w:rFonts w:ascii="Times New Roman" w:hAnsi="Times New Roman" w:cs="Times New Roman"/>
           <w:sz w:val="24"/>
           <w:szCs w:val="24"/>
-          <w:highlight w:val="yellow"/>
-          <w:lang w:val="es-419"/>
-        </w:rPr>
-      </w:pPr>
-      <w:r>
-        <w:rPr>
-          <w:rFonts w:ascii="Times New Roman" w:hAnsi="Times New Roman" w:cs="Times New Roman"/>
-          <w:sz w:val="24"/>
-          <w:szCs w:val="24"/>
-          <w:highlight w:val="yellow"/>
+          <w:highlight w:val="cyan"/>
+          <w:lang w:val="es-419"/>
+        </w:rPr>
+      </w:pPr>
+      <w:r>
+        <w:rPr>
+          <w:rFonts w:ascii="Times New Roman" w:hAnsi="Times New Roman" w:cs="Times New Roman"/>
+          <w:sz w:val="24"/>
+          <w:szCs w:val="24"/>
+          <w:highlight w:val="cyan"/>
           <w:lang w:val="es-419"/>
         </w:rPr>
         <w:t>Escuela Profesional*</w:t>
@@ -7938,16 +7938,16 @@
           <w:rFonts w:ascii="Times New Roman" w:hAnsi="Times New Roman" w:cs="Times New Roman"/>
           <w:sz w:val="24"/>
           <w:szCs w:val="24"/>
-          <w:highlight w:val="yellow"/>
-          <w:lang w:val="es-419"/>
-        </w:rPr>
-      </w:pPr>
-      <w:r>
-        <w:rPr>
-          <w:rFonts w:ascii="Times New Roman" w:hAnsi="Times New Roman" w:cs="Times New Roman"/>
-          <w:sz w:val="24"/>
-          <w:szCs w:val="24"/>
-          <w:highlight w:val="yellow"/>
+          <w:highlight w:val="cyan"/>
+          <w:lang w:val="es-419"/>
+        </w:rPr>
+      </w:pPr>
+      <w:r>
+        <w:rPr>
+          <w:rFonts w:ascii="Times New Roman" w:hAnsi="Times New Roman" w:cs="Times New Roman"/>
+          <w:sz w:val="24"/>
+          <w:szCs w:val="24"/>
+          <w:highlight w:val="cyan"/>
           <w:lang w:val="es-419"/>
         </w:rPr>
         <w:t>Denominación del Grado*</w:t>
@@ -7966,16 +7966,16 @@
           <w:rFonts w:ascii="Times New Roman" w:hAnsi="Times New Roman" w:cs="Times New Roman"/>
           <w:sz w:val="24"/>
           <w:szCs w:val="24"/>
-          <w:highlight w:val="yellow"/>
-          <w:lang w:val="es-419"/>
-        </w:rPr>
-      </w:pPr>
-      <w:r>
-        <w:rPr>
-          <w:rFonts w:ascii="Times New Roman" w:hAnsi="Times New Roman" w:cs="Times New Roman"/>
-          <w:sz w:val="24"/>
-          <w:szCs w:val="24"/>
-          <w:highlight w:val="yellow"/>
+          <w:highlight w:val="cyan"/>
+          <w:lang w:val="es-419"/>
+        </w:rPr>
+      </w:pPr>
+      <w:r>
+        <w:rPr>
+          <w:rFonts w:ascii="Times New Roman" w:hAnsi="Times New Roman" w:cs="Times New Roman"/>
+          <w:sz w:val="24"/>
+          <w:szCs w:val="24"/>
+          <w:highlight w:val="cyan"/>
           <w:lang w:val="es-419"/>
         </w:rPr>
         <w:t>Programa de Estudio*</w:t>
@@ -7994,16 +7994,16 @@
           <w:rFonts w:ascii="Times New Roman" w:hAnsi="Times New Roman" w:cs="Times New Roman"/>
           <w:sz w:val="24"/>
           <w:szCs w:val="24"/>
-          <w:highlight w:val="yellow"/>
-          <w:lang w:val="es-419"/>
-        </w:rPr>
-      </w:pPr>
-      <w:r>
-        <w:rPr>
-          <w:rFonts w:ascii="Times New Roman" w:hAnsi="Times New Roman" w:cs="Times New Roman"/>
-          <w:sz w:val="24"/>
-          <w:szCs w:val="24"/>
-          <w:highlight w:val="yellow"/>
+          <w:highlight w:val="cyan"/>
+          <w:lang w:val="es-419"/>
+        </w:rPr>
+      </w:pPr>
+      <w:r>
+        <w:rPr>
+          <w:rFonts w:ascii="Times New Roman" w:hAnsi="Times New Roman" w:cs="Times New Roman"/>
+          <w:sz w:val="24"/>
+          <w:szCs w:val="24"/>
+          <w:highlight w:val="cyan"/>
           <w:lang w:val="es-419"/>
         </w:rPr>
         <w:t>Fecha de Egreso*</w:t>
@@ -8022,16 +8022,16 @@
           <w:rFonts w:ascii="Times New Roman" w:hAnsi="Times New Roman" w:cs="Times New Roman"/>
           <w:sz w:val="24"/>
           <w:szCs w:val="24"/>
-          <w:highlight w:val="yellow"/>
-          <w:lang w:val="es-419"/>
-        </w:rPr>
-      </w:pPr>
-      <w:r>
-        <w:rPr>
-          <w:rFonts w:ascii="Times New Roman" w:hAnsi="Times New Roman" w:cs="Times New Roman"/>
-          <w:sz w:val="24"/>
-          <w:szCs w:val="24"/>
-          <w:highlight w:val="yellow"/>
+          <w:highlight w:val="cyan"/>
+          <w:lang w:val="es-419"/>
+        </w:rPr>
+      </w:pPr>
+      <w:r>
+        <w:rPr>
+          <w:rFonts w:ascii="Times New Roman" w:hAnsi="Times New Roman" w:cs="Times New Roman"/>
+          <w:sz w:val="24"/>
+          <w:szCs w:val="24"/>
+          <w:highlight w:val="cyan"/>
           <w:lang w:val="es-419"/>
         </w:rPr>
         <w:t>Idioma*</w:t>
@@ -8050,16 +8050,16 @@
           <w:rFonts w:ascii="Times New Roman" w:hAnsi="Times New Roman" w:cs="Times New Roman"/>
           <w:sz w:val="24"/>
           <w:szCs w:val="24"/>
-          <w:highlight w:val="yellow"/>
-          <w:lang w:val="es-419"/>
-        </w:rPr>
-      </w:pPr>
-      <w:r>
-        <w:rPr>
-          <w:rFonts w:ascii="Times New Roman" w:hAnsi="Times New Roman" w:cs="Times New Roman"/>
-          <w:sz w:val="24"/>
-          <w:szCs w:val="24"/>
-          <w:highlight w:val="yellow"/>
+          <w:highlight w:val="cyan"/>
+          <w:lang w:val="es-419"/>
+        </w:rPr>
+      </w:pPr>
+      <w:r>
+        <w:rPr>
+          <w:rFonts w:ascii="Times New Roman" w:hAnsi="Times New Roman" w:cs="Times New Roman"/>
+          <w:sz w:val="24"/>
+          <w:szCs w:val="24"/>
+          <w:highlight w:val="cyan"/>
           <w:lang w:val="es-419"/>
         </w:rPr>
         <w:t>Modalidad de Obtención*</w:t>
@@ -8078,16 +8078,16 @@
           <w:rFonts w:ascii="Times New Roman" w:hAnsi="Times New Roman" w:cs="Times New Roman"/>
           <w:sz w:val="24"/>
           <w:szCs w:val="24"/>
-          <w:highlight w:val="yellow"/>
-          <w:lang w:val="es-419"/>
-        </w:rPr>
-      </w:pPr>
-      <w:r>
-        <w:rPr>
-          <w:rFonts w:ascii="Times New Roman" w:hAnsi="Times New Roman" w:cs="Times New Roman"/>
-          <w:sz w:val="24"/>
-          <w:szCs w:val="24"/>
-          <w:highlight w:val="yellow"/>
+          <w:highlight w:val="cyan"/>
+          <w:lang w:val="es-419"/>
+        </w:rPr>
+      </w:pPr>
+      <w:r>
+        <w:rPr>
+          <w:rFonts w:ascii="Times New Roman" w:hAnsi="Times New Roman" w:cs="Times New Roman"/>
+          <w:sz w:val="24"/>
+          <w:szCs w:val="24"/>
+          <w:highlight w:val="cyan"/>
           <w:lang w:val="es-419"/>
         </w:rPr>
         <w:t>Número de Resolución*</w:t>
@@ -8106,16 +8106,16 @@
           <w:rFonts w:ascii="Times New Roman" w:hAnsi="Times New Roman" w:cs="Times New Roman"/>
           <w:sz w:val="24"/>
           <w:szCs w:val="24"/>
-          <w:highlight w:val="yellow"/>
-          <w:lang w:val="es-419"/>
-        </w:rPr>
-      </w:pPr>
-      <w:r>
-        <w:rPr>
-          <w:rFonts w:ascii="Times New Roman" w:hAnsi="Times New Roman" w:cs="Times New Roman"/>
-          <w:sz w:val="24"/>
-          <w:szCs w:val="24"/>
-          <w:highlight w:val="yellow"/>
+          <w:highlight w:val="cyan"/>
+          <w:lang w:val="es-419"/>
+        </w:rPr>
+      </w:pPr>
+      <w:r>
+        <w:rPr>
+          <w:rFonts w:ascii="Times New Roman" w:hAnsi="Times New Roman" w:cs="Times New Roman"/>
+          <w:sz w:val="24"/>
+          <w:szCs w:val="24"/>
+          <w:highlight w:val="cyan"/>
           <w:lang w:val="es-419"/>
         </w:rPr>
         <w:t>Fecha de Resolución*</w:t>
@@ -8134,16 +8134,16 @@
           <w:rFonts w:ascii="Times New Roman" w:hAnsi="Times New Roman" w:cs="Times New Roman"/>
           <w:sz w:val="24"/>
           <w:szCs w:val="24"/>
-          <w:highlight w:val="yellow"/>
-          <w:lang w:val="es-419"/>
-        </w:rPr>
-      </w:pPr>
-      <w:r>
-        <w:rPr>
-          <w:rFonts w:ascii="Times New Roman" w:hAnsi="Times New Roman" w:cs="Times New Roman"/>
-          <w:sz w:val="24"/>
-          <w:szCs w:val="24"/>
-          <w:highlight w:val="yellow"/>
+          <w:highlight w:val="cyan"/>
+          <w:lang w:val="es-419"/>
+        </w:rPr>
+      </w:pPr>
+      <w:r>
+        <w:rPr>
+          <w:rFonts w:ascii="Times New Roman" w:hAnsi="Times New Roman" w:cs="Times New Roman"/>
+          <w:sz w:val="24"/>
+          <w:szCs w:val="24"/>
+          <w:highlight w:val="cyan"/>
           <w:lang w:val="es-419"/>
         </w:rPr>
         <w:t>Numero de Diploma*</w:t>
@@ -8162,16 +8162,16 @@
           <w:rFonts w:ascii="Times New Roman" w:hAnsi="Times New Roman" w:cs="Times New Roman"/>
           <w:sz w:val="24"/>
           <w:szCs w:val="24"/>
-          <w:highlight w:val="yellow"/>
-          <w:lang w:val="es-419"/>
-        </w:rPr>
-      </w:pPr>
-      <w:r>
-        <w:rPr>
-          <w:rFonts w:ascii="Times New Roman" w:hAnsi="Times New Roman" w:cs="Times New Roman"/>
-          <w:sz w:val="24"/>
-          <w:szCs w:val="24"/>
-          <w:highlight w:val="yellow"/>
+          <w:highlight w:val="cyan"/>
+          <w:lang w:val="es-419"/>
+        </w:rPr>
+      </w:pPr>
+      <w:r>
+        <w:rPr>
+          <w:rFonts w:ascii="Times New Roman" w:hAnsi="Times New Roman" w:cs="Times New Roman"/>
+          <w:sz w:val="24"/>
+          <w:szCs w:val="24"/>
+          <w:highlight w:val="cyan"/>
           <w:lang w:val="es-419"/>
         </w:rPr>
         <w:t>Autoridad – Rector*</w:t>
@@ -8190,16 +8190,16 @@
           <w:rFonts w:ascii="Times New Roman" w:hAnsi="Times New Roman" w:cs="Times New Roman"/>
           <w:sz w:val="24"/>
           <w:szCs w:val="24"/>
-          <w:highlight w:val="yellow"/>
-          <w:lang w:val="es-419"/>
-        </w:rPr>
-      </w:pPr>
-      <w:r>
-        <w:rPr>
-          <w:rFonts w:ascii="Times New Roman" w:hAnsi="Times New Roman" w:cs="Times New Roman"/>
-          <w:sz w:val="24"/>
-          <w:szCs w:val="24"/>
-          <w:highlight w:val="yellow"/>
+          <w:highlight w:val="cyan"/>
+          <w:lang w:val="es-419"/>
+        </w:rPr>
+      </w:pPr>
+      <w:r>
+        <w:rPr>
+          <w:rFonts w:ascii="Times New Roman" w:hAnsi="Times New Roman" w:cs="Times New Roman"/>
+          <w:sz w:val="24"/>
+          <w:szCs w:val="24"/>
+          <w:highlight w:val="cyan"/>
           <w:lang w:val="es-419"/>
         </w:rPr>
         <w:t>Fecha de Emisión*</w:t>
@@ -8218,16 +8218,16 @@
           <w:rFonts w:ascii="Times New Roman" w:hAnsi="Times New Roman" w:cs="Times New Roman"/>
           <w:sz w:val="24"/>
           <w:szCs w:val="24"/>
-          <w:highlight w:val="yellow"/>
-          <w:lang w:val="es-419"/>
-        </w:rPr>
-      </w:pPr>
-      <w:r>
-        <w:rPr>
-          <w:rFonts w:ascii="Times New Roman" w:hAnsi="Times New Roman" w:cs="Times New Roman"/>
-          <w:sz w:val="24"/>
-          <w:szCs w:val="24"/>
-          <w:highlight w:val="yellow"/>
+          <w:highlight w:val="cyan"/>
+          <w:lang w:val="es-419"/>
+        </w:rPr>
+      </w:pPr>
+      <w:r>
+        <w:rPr>
+          <w:rFonts w:ascii="Times New Roman" w:hAnsi="Times New Roman" w:cs="Times New Roman"/>
+          <w:sz w:val="24"/>
+          <w:szCs w:val="24"/>
+          <w:highlight w:val="cyan"/>
           <w:lang w:val="es-419"/>
         </w:rPr>
         <w:t>Observaciones</w:t>
@@ -8237,7 +8237,7 @@
           <w:rFonts w:ascii="Times New Roman" w:hAnsi="Times New Roman" w:cs="Times New Roman"/>
           <w:sz w:val="24"/>
           <w:szCs w:val="24"/>
-          <w:highlight w:val="yellow"/>
+          <w:highlight w:val="cyan"/>
           <w:lang w:val="es-419"/>
         </w:rPr>
         <w:t>.</w:t>
@@ -8297,16 +8297,16 @@
           <w:rFonts w:ascii="Times New Roman" w:hAnsi="Times New Roman" w:cs="Times New Roman"/>
           <w:sz w:val="24"/>
           <w:szCs w:val="24"/>
-          <w:highlight w:val="yellow"/>
-          <w:lang w:val="es-419"/>
-        </w:rPr>
-      </w:pPr>
-      <w:r>
-        <w:rPr>
-          <w:rFonts w:ascii="Times New Roman" w:hAnsi="Times New Roman" w:cs="Times New Roman"/>
-          <w:sz w:val="24"/>
-          <w:szCs w:val="24"/>
-          <w:highlight w:val="yellow"/>
+          <w:highlight w:val="cyan"/>
+          <w:lang w:val="es-419"/>
+        </w:rPr>
+      </w:pPr>
+      <w:r>
+        <w:rPr>
+          <w:rFonts w:ascii="Times New Roman" w:hAnsi="Times New Roman" w:cs="Times New Roman"/>
+          <w:sz w:val="24"/>
+          <w:szCs w:val="24"/>
+          <w:highlight w:val="cyan"/>
           <w:lang w:val="es-419"/>
         </w:rPr>
         <w:t>Tipo de Documento*</w:t>
@@ -8325,16 +8325,16 @@
           <w:rFonts w:ascii="Times New Roman" w:hAnsi="Times New Roman" w:cs="Times New Roman"/>
           <w:sz w:val="24"/>
           <w:szCs w:val="24"/>
-          <w:highlight w:val="yellow"/>
-          <w:lang w:val="es-419"/>
-        </w:rPr>
-      </w:pPr>
-      <w:r>
-        <w:rPr>
-          <w:rFonts w:ascii="Times New Roman" w:hAnsi="Times New Roman" w:cs="Times New Roman"/>
-          <w:sz w:val="24"/>
-          <w:szCs w:val="24"/>
-          <w:highlight w:val="yellow"/>
+          <w:highlight w:val="cyan"/>
+          <w:lang w:val="es-419"/>
+        </w:rPr>
+      </w:pPr>
+      <w:r>
+        <w:rPr>
+          <w:rFonts w:ascii="Times New Roman" w:hAnsi="Times New Roman" w:cs="Times New Roman"/>
+          <w:sz w:val="24"/>
+          <w:szCs w:val="24"/>
+          <w:highlight w:val="cyan"/>
           <w:lang w:val="es-419"/>
         </w:rPr>
         <w:t>Número de Documento*</w:t>
@@ -8353,16 +8353,16 @@
           <w:rFonts w:ascii="Times New Roman" w:hAnsi="Times New Roman" w:cs="Times New Roman"/>
           <w:sz w:val="24"/>
           <w:szCs w:val="24"/>
-          <w:highlight w:val="yellow"/>
-          <w:lang w:val="es-419"/>
-        </w:rPr>
-      </w:pPr>
-      <w:r>
-        <w:rPr>
-          <w:rFonts w:ascii="Times New Roman" w:hAnsi="Times New Roman" w:cs="Times New Roman"/>
-          <w:sz w:val="24"/>
-          <w:szCs w:val="24"/>
-          <w:highlight w:val="yellow"/>
+          <w:highlight w:val="cyan"/>
+          <w:lang w:val="es-419"/>
+        </w:rPr>
+      </w:pPr>
+      <w:r>
+        <w:rPr>
+          <w:rFonts w:ascii="Times New Roman" w:hAnsi="Times New Roman" w:cs="Times New Roman"/>
+          <w:sz w:val="24"/>
+          <w:szCs w:val="24"/>
+          <w:highlight w:val="cyan"/>
           <w:lang w:val="es-419"/>
         </w:rPr>
         <w:t>Apellido Paterno*</w:t>
@@ -8381,16 +8381,16 @@
           <w:rFonts w:ascii="Times New Roman" w:hAnsi="Times New Roman" w:cs="Times New Roman"/>
           <w:sz w:val="24"/>
           <w:szCs w:val="24"/>
-          <w:highlight w:val="yellow"/>
-          <w:lang w:val="es-419"/>
-        </w:rPr>
-      </w:pPr>
-      <w:r>
-        <w:rPr>
-          <w:rFonts w:ascii="Times New Roman" w:hAnsi="Times New Roman" w:cs="Times New Roman"/>
-          <w:sz w:val="24"/>
-          <w:szCs w:val="24"/>
-          <w:highlight w:val="yellow"/>
+          <w:highlight w:val="cyan"/>
+          <w:lang w:val="es-419"/>
+        </w:rPr>
+      </w:pPr>
+      <w:r>
+        <w:rPr>
+          <w:rFonts w:ascii="Times New Roman" w:hAnsi="Times New Roman" w:cs="Times New Roman"/>
+          <w:sz w:val="24"/>
+          <w:szCs w:val="24"/>
+          <w:highlight w:val="cyan"/>
           <w:lang w:val="es-419"/>
         </w:rPr>
         <w:t>Apellido Materno*</w:t>
@@ -8409,16 +8409,16 @@
           <w:rFonts w:ascii="Times New Roman" w:hAnsi="Times New Roman" w:cs="Times New Roman"/>
           <w:sz w:val="24"/>
           <w:szCs w:val="24"/>
-          <w:highlight w:val="yellow"/>
-          <w:lang w:val="es-419"/>
-        </w:rPr>
-      </w:pPr>
-      <w:r>
-        <w:rPr>
-          <w:rFonts w:ascii="Times New Roman" w:hAnsi="Times New Roman" w:cs="Times New Roman"/>
-          <w:sz w:val="24"/>
-          <w:szCs w:val="24"/>
-          <w:highlight w:val="yellow"/>
+          <w:highlight w:val="cyan"/>
+          <w:lang w:val="es-419"/>
+        </w:rPr>
+      </w:pPr>
+      <w:r>
+        <w:rPr>
+          <w:rFonts w:ascii="Times New Roman" w:hAnsi="Times New Roman" w:cs="Times New Roman"/>
+          <w:sz w:val="24"/>
+          <w:szCs w:val="24"/>
+          <w:highlight w:val="cyan"/>
           <w:lang w:val="es-419"/>
         </w:rPr>
         <w:t>Nombres*</w:t>
@@ -8437,16 +8437,16 @@
           <w:rFonts w:ascii="Times New Roman" w:hAnsi="Times New Roman" w:cs="Times New Roman"/>
           <w:sz w:val="24"/>
           <w:szCs w:val="24"/>
-          <w:highlight w:val="yellow"/>
-          <w:lang w:val="es-419"/>
-        </w:rPr>
-      </w:pPr>
-      <w:r>
-        <w:rPr>
-          <w:rFonts w:ascii="Times New Roman" w:hAnsi="Times New Roman" w:cs="Times New Roman"/>
-          <w:sz w:val="24"/>
-          <w:szCs w:val="24"/>
-          <w:highlight w:val="yellow"/>
+          <w:highlight w:val="cyan"/>
+          <w:lang w:val="es-419"/>
+        </w:rPr>
+      </w:pPr>
+      <w:r>
+        <w:rPr>
+          <w:rFonts w:ascii="Times New Roman" w:hAnsi="Times New Roman" w:cs="Times New Roman"/>
+          <w:sz w:val="24"/>
+          <w:szCs w:val="24"/>
+          <w:highlight w:val="cyan"/>
           <w:lang w:val="es-419"/>
         </w:rPr>
         <w:t>Género*</w:t>
@@ -8465,16 +8465,16 @@
           <w:rFonts w:ascii="Times New Roman" w:hAnsi="Times New Roman" w:cs="Times New Roman"/>
           <w:sz w:val="24"/>
           <w:szCs w:val="24"/>
-          <w:highlight w:val="yellow"/>
-          <w:lang w:val="es-419"/>
-        </w:rPr>
-      </w:pPr>
-      <w:r>
-        <w:rPr>
-          <w:rFonts w:ascii="Times New Roman" w:hAnsi="Times New Roman" w:cs="Times New Roman"/>
-          <w:sz w:val="24"/>
-          <w:szCs w:val="24"/>
-          <w:highlight w:val="yellow"/>
+          <w:highlight w:val="cyan"/>
+          <w:lang w:val="es-419"/>
+        </w:rPr>
+      </w:pPr>
+      <w:r>
+        <w:rPr>
+          <w:rFonts w:ascii="Times New Roman" w:hAnsi="Times New Roman" w:cs="Times New Roman"/>
+          <w:sz w:val="24"/>
+          <w:szCs w:val="24"/>
+          <w:highlight w:val="cyan"/>
           <w:lang w:val="es-419"/>
         </w:rPr>
         <w:t>Fecha de Nacimiento*</w:t>
@@ -8493,16 +8493,16 @@
           <w:rFonts w:ascii="Times New Roman" w:hAnsi="Times New Roman" w:cs="Times New Roman"/>
           <w:sz w:val="24"/>
           <w:szCs w:val="24"/>
-          <w:highlight w:val="yellow"/>
-          <w:lang w:val="es-419"/>
-        </w:rPr>
-      </w:pPr>
-      <w:r>
-        <w:rPr>
-          <w:rFonts w:ascii="Times New Roman" w:hAnsi="Times New Roman" w:cs="Times New Roman"/>
-          <w:sz w:val="24"/>
-          <w:szCs w:val="24"/>
-          <w:highlight w:val="yellow"/>
+          <w:highlight w:val="cyan"/>
+          <w:lang w:val="es-419"/>
+        </w:rPr>
+      </w:pPr>
+      <w:r>
+        <w:rPr>
+          <w:rFonts w:ascii="Times New Roman" w:hAnsi="Times New Roman" w:cs="Times New Roman"/>
+          <w:sz w:val="24"/>
+          <w:szCs w:val="24"/>
+          <w:highlight w:val="cyan"/>
           <w:lang w:val="es-419"/>
         </w:rPr>
         <w:t>Estado Civil*</w:t>
@@ -8521,16 +8521,16 @@
           <w:rFonts w:ascii="Times New Roman" w:hAnsi="Times New Roman" w:cs="Times New Roman"/>
           <w:sz w:val="24"/>
           <w:szCs w:val="24"/>
-          <w:highlight w:val="yellow"/>
-          <w:lang w:val="es-419"/>
-        </w:rPr>
-      </w:pPr>
-      <w:r>
-        <w:rPr>
-          <w:rFonts w:ascii="Times New Roman" w:hAnsi="Times New Roman" w:cs="Times New Roman"/>
-          <w:sz w:val="24"/>
-          <w:szCs w:val="24"/>
-          <w:highlight w:val="yellow"/>
+          <w:highlight w:val="cyan"/>
+          <w:lang w:val="es-419"/>
+        </w:rPr>
+      </w:pPr>
+      <w:r>
+        <w:rPr>
+          <w:rFonts w:ascii="Times New Roman" w:hAnsi="Times New Roman" w:cs="Times New Roman"/>
+          <w:sz w:val="24"/>
+          <w:szCs w:val="24"/>
+          <w:highlight w:val="cyan"/>
           <w:lang w:val="es-419"/>
         </w:rPr>
         <w:t>Grado*</w:t>
@@ -8549,16 +8549,16 @@
           <w:rFonts w:ascii="Times New Roman" w:hAnsi="Times New Roman" w:cs="Times New Roman"/>
           <w:sz w:val="24"/>
           <w:szCs w:val="24"/>
-          <w:highlight w:val="yellow"/>
-          <w:lang w:val="es-419"/>
-        </w:rPr>
-      </w:pPr>
-      <w:r>
-        <w:rPr>
-          <w:rFonts w:ascii="Times New Roman" w:hAnsi="Times New Roman" w:cs="Times New Roman"/>
-          <w:sz w:val="24"/>
-          <w:szCs w:val="24"/>
-          <w:highlight w:val="yellow"/>
+          <w:highlight w:val="cyan"/>
+          <w:lang w:val="es-419"/>
+        </w:rPr>
+      </w:pPr>
+      <w:r>
+        <w:rPr>
+          <w:rFonts w:ascii="Times New Roman" w:hAnsi="Times New Roman" w:cs="Times New Roman"/>
+          <w:sz w:val="24"/>
+          <w:szCs w:val="24"/>
+          <w:highlight w:val="cyan"/>
           <w:lang w:val="es-419"/>
         </w:rPr>
         <w:t>Denominación del Grado*</w:t>
@@ -8577,16 +8577,16 @@
           <w:rFonts w:ascii="Times New Roman" w:hAnsi="Times New Roman" w:cs="Times New Roman"/>
           <w:sz w:val="24"/>
           <w:szCs w:val="24"/>
-          <w:highlight w:val="yellow"/>
-          <w:lang w:val="es-419"/>
-        </w:rPr>
-      </w:pPr>
-      <w:r>
-        <w:rPr>
-          <w:rFonts w:ascii="Times New Roman" w:hAnsi="Times New Roman" w:cs="Times New Roman"/>
-          <w:sz w:val="24"/>
-          <w:szCs w:val="24"/>
-          <w:highlight w:val="yellow"/>
+          <w:highlight w:val="cyan"/>
+          <w:lang w:val="es-419"/>
+        </w:rPr>
+      </w:pPr>
+      <w:r>
+        <w:rPr>
+          <w:rFonts w:ascii="Times New Roman" w:hAnsi="Times New Roman" w:cs="Times New Roman"/>
+          <w:sz w:val="24"/>
+          <w:szCs w:val="24"/>
+          <w:highlight w:val="cyan"/>
           <w:lang w:val="es-419"/>
         </w:rPr>
         <w:t>Fecha de Egreso*</w:t>
@@ -8605,16 +8605,16 @@
           <w:rFonts w:ascii="Times New Roman" w:hAnsi="Times New Roman" w:cs="Times New Roman"/>
           <w:sz w:val="24"/>
           <w:szCs w:val="24"/>
-          <w:highlight w:val="yellow"/>
-          <w:lang w:val="es-419"/>
-        </w:rPr>
-      </w:pPr>
-      <w:r>
-        <w:rPr>
-          <w:rFonts w:ascii="Times New Roman" w:hAnsi="Times New Roman" w:cs="Times New Roman"/>
-          <w:sz w:val="24"/>
-          <w:szCs w:val="24"/>
-          <w:highlight w:val="yellow"/>
+          <w:highlight w:val="cyan"/>
+          <w:lang w:val="es-419"/>
+        </w:rPr>
+      </w:pPr>
+      <w:r>
+        <w:rPr>
+          <w:rFonts w:ascii="Times New Roman" w:hAnsi="Times New Roman" w:cs="Times New Roman"/>
+          <w:sz w:val="24"/>
+          <w:szCs w:val="24"/>
+          <w:highlight w:val="cyan"/>
           <w:lang w:val="es-419"/>
         </w:rPr>
         <w:t>Idioma*</w:t>
@@ -8633,16 +8633,16 @@
           <w:rFonts w:ascii="Times New Roman" w:hAnsi="Times New Roman" w:cs="Times New Roman"/>
           <w:sz w:val="24"/>
           <w:szCs w:val="24"/>
-          <w:highlight w:val="yellow"/>
-          <w:lang w:val="es-419"/>
-        </w:rPr>
-      </w:pPr>
-      <w:r>
-        <w:rPr>
-          <w:rFonts w:ascii="Times New Roman" w:hAnsi="Times New Roman" w:cs="Times New Roman"/>
-          <w:sz w:val="24"/>
-          <w:szCs w:val="24"/>
-          <w:highlight w:val="yellow"/>
+          <w:highlight w:val="cyan"/>
+          <w:lang w:val="es-419"/>
+        </w:rPr>
+      </w:pPr>
+      <w:r>
+        <w:rPr>
+          <w:rFonts w:ascii="Times New Roman" w:hAnsi="Times New Roman" w:cs="Times New Roman"/>
+          <w:sz w:val="24"/>
+          <w:szCs w:val="24"/>
+          <w:highlight w:val="cyan"/>
           <w:lang w:val="es-419"/>
         </w:rPr>
         <w:lastRenderedPageBreak/>
@@ -8662,16 +8662,16 @@
           <w:rFonts w:ascii="Times New Roman" w:hAnsi="Times New Roman" w:cs="Times New Roman"/>
           <w:sz w:val="24"/>
           <w:szCs w:val="24"/>
-          <w:highlight w:val="yellow"/>
-          <w:lang w:val="es-419"/>
-        </w:rPr>
-      </w:pPr>
-      <w:r>
-        <w:rPr>
-          <w:rFonts w:ascii="Times New Roman" w:hAnsi="Times New Roman" w:cs="Times New Roman"/>
-          <w:sz w:val="24"/>
-          <w:szCs w:val="24"/>
-          <w:highlight w:val="yellow"/>
+          <w:highlight w:val="cyan"/>
+          <w:lang w:val="es-419"/>
+        </w:rPr>
+      </w:pPr>
+      <w:r>
+        <w:rPr>
+          <w:rFonts w:ascii="Times New Roman" w:hAnsi="Times New Roman" w:cs="Times New Roman"/>
+          <w:sz w:val="24"/>
+          <w:szCs w:val="24"/>
+          <w:highlight w:val="cyan"/>
           <w:lang w:val="es-419"/>
         </w:rPr>
         <w:t>Nombre del Trabajo de Investigación*</w:t>
@@ -8690,16 +8690,16 @@
           <w:rFonts w:ascii="Times New Roman" w:hAnsi="Times New Roman" w:cs="Times New Roman"/>
           <w:sz w:val="24"/>
           <w:szCs w:val="24"/>
-          <w:highlight w:val="yellow"/>
-          <w:lang w:val="es-419"/>
-        </w:rPr>
-      </w:pPr>
-      <w:r>
-        <w:rPr>
-          <w:rFonts w:ascii="Times New Roman" w:hAnsi="Times New Roman" w:cs="Times New Roman"/>
-          <w:sz w:val="24"/>
-          <w:szCs w:val="24"/>
-          <w:highlight w:val="yellow"/>
+          <w:highlight w:val="cyan"/>
+          <w:lang w:val="es-419"/>
+        </w:rPr>
+      </w:pPr>
+      <w:r>
+        <w:rPr>
+          <w:rFonts w:ascii="Times New Roman" w:hAnsi="Times New Roman" w:cs="Times New Roman"/>
+          <w:sz w:val="24"/>
+          <w:szCs w:val="24"/>
+          <w:highlight w:val="cyan"/>
           <w:lang w:val="es-419"/>
         </w:rPr>
         <w:t>Número de Resolución*</w:t>
@@ -8718,16 +8718,16 @@
           <w:rFonts w:ascii="Times New Roman" w:hAnsi="Times New Roman" w:cs="Times New Roman"/>
           <w:sz w:val="24"/>
           <w:szCs w:val="24"/>
-          <w:highlight w:val="yellow"/>
-          <w:lang w:val="es-419"/>
-        </w:rPr>
-      </w:pPr>
-      <w:r>
-        <w:rPr>
-          <w:rFonts w:ascii="Times New Roman" w:hAnsi="Times New Roman" w:cs="Times New Roman"/>
-          <w:sz w:val="24"/>
-          <w:szCs w:val="24"/>
-          <w:highlight w:val="yellow"/>
+          <w:highlight w:val="cyan"/>
+          <w:lang w:val="es-419"/>
+        </w:rPr>
+      </w:pPr>
+      <w:r>
+        <w:rPr>
+          <w:rFonts w:ascii="Times New Roman" w:hAnsi="Times New Roman" w:cs="Times New Roman"/>
+          <w:sz w:val="24"/>
+          <w:szCs w:val="24"/>
+          <w:highlight w:val="cyan"/>
           <w:lang w:val="es-419"/>
         </w:rPr>
         <w:t>Fecha de Resolución*</w:t>
@@ -8746,16 +8746,16 @@
           <w:rFonts w:ascii="Times New Roman" w:hAnsi="Times New Roman" w:cs="Times New Roman"/>
           <w:sz w:val="24"/>
           <w:szCs w:val="24"/>
-          <w:highlight w:val="yellow"/>
-          <w:lang w:val="es-419"/>
-        </w:rPr>
-      </w:pPr>
-      <w:r>
-        <w:rPr>
-          <w:rFonts w:ascii="Times New Roman" w:hAnsi="Times New Roman" w:cs="Times New Roman"/>
-          <w:sz w:val="24"/>
-          <w:szCs w:val="24"/>
-          <w:highlight w:val="yellow"/>
+          <w:highlight w:val="cyan"/>
+          <w:lang w:val="es-419"/>
+        </w:rPr>
+      </w:pPr>
+      <w:r>
+        <w:rPr>
+          <w:rFonts w:ascii="Times New Roman" w:hAnsi="Times New Roman" w:cs="Times New Roman"/>
+          <w:sz w:val="24"/>
+          <w:szCs w:val="24"/>
+          <w:highlight w:val="cyan"/>
           <w:lang w:val="es-419"/>
         </w:rPr>
         <w:t>Numero de Diploma*</w:t>
@@ -8774,16 +8774,16 @@
           <w:rFonts w:ascii="Times New Roman" w:hAnsi="Times New Roman" w:cs="Times New Roman"/>
           <w:sz w:val="24"/>
           <w:szCs w:val="24"/>
-          <w:highlight w:val="yellow"/>
-          <w:lang w:val="es-419"/>
-        </w:rPr>
-      </w:pPr>
-      <w:r>
-        <w:rPr>
-          <w:rFonts w:ascii="Times New Roman" w:hAnsi="Times New Roman" w:cs="Times New Roman"/>
-          <w:sz w:val="24"/>
-          <w:szCs w:val="24"/>
-          <w:highlight w:val="yellow"/>
+          <w:highlight w:val="cyan"/>
+          <w:lang w:val="es-419"/>
+        </w:rPr>
+      </w:pPr>
+      <w:r>
+        <w:rPr>
+          <w:rFonts w:ascii="Times New Roman" w:hAnsi="Times New Roman" w:cs="Times New Roman"/>
+          <w:sz w:val="24"/>
+          <w:szCs w:val="24"/>
+          <w:highlight w:val="cyan"/>
           <w:lang w:val="es-419"/>
         </w:rPr>
         <w:t>Autoridad – Rector*</w:t>
@@ -8802,16 +8802,16 @@
           <w:rFonts w:ascii="Times New Roman" w:hAnsi="Times New Roman" w:cs="Times New Roman"/>
           <w:sz w:val="24"/>
           <w:szCs w:val="24"/>
-          <w:highlight w:val="yellow"/>
-          <w:lang w:val="es-419"/>
-        </w:rPr>
-      </w:pPr>
-      <w:r>
-        <w:rPr>
-          <w:rFonts w:ascii="Times New Roman" w:hAnsi="Times New Roman" w:cs="Times New Roman"/>
-          <w:sz w:val="24"/>
-          <w:szCs w:val="24"/>
-          <w:highlight w:val="yellow"/>
+          <w:highlight w:val="cyan"/>
+          <w:lang w:val="es-419"/>
+        </w:rPr>
+      </w:pPr>
+      <w:r>
+        <w:rPr>
+          <w:rFonts w:ascii="Times New Roman" w:hAnsi="Times New Roman" w:cs="Times New Roman"/>
+          <w:sz w:val="24"/>
+          <w:szCs w:val="24"/>
+          <w:highlight w:val="cyan"/>
           <w:lang w:val="es-419"/>
         </w:rPr>
         <w:t>Fecha de Emisión*</w:t>
@@ -8830,16 +8830,16 @@
           <w:rFonts w:ascii="Times New Roman" w:hAnsi="Times New Roman" w:cs="Times New Roman"/>
           <w:sz w:val="24"/>
           <w:szCs w:val="24"/>
-          <w:highlight w:val="yellow"/>
-          <w:lang w:val="es-419"/>
-        </w:rPr>
-      </w:pPr>
-      <w:r>
-        <w:rPr>
-          <w:rFonts w:ascii="Times New Roman" w:hAnsi="Times New Roman" w:cs="Times New Roman"/>
-          <w:sz w:val="24"/>
-          <w:szCs w:val="24"/>
-          <w:highlight w:val="yellow"/>
+          <w:highlight w:val="cyan"/>
+          <w:lang w:val="es-419"/>
+        </w:rPr>
+      </w:pPr>
+      <w:r>
+        <w:rPr>
+          <w:rFonts w:ascii="Times New Roman" w:hAnsi="Times New Roman" w:cs="Times New Roman"/>
+          <w:sz w:val="24"/>
+          <w:szCs w:val="24"/>
+          <w:highlight w:val="cyan"/>
           <w:lang w:val="es-419"/>
         </w:rPr>
         <w:t>Observaciones</w:t>
@@ -8849,7 +8849,7 @@
           <w:rFonts w:ascii="Times New Roman" w:hAnsi="Times New Roman" w:cs="Times New Roman"/>
           <w:sz w:val="24"/>
           <w:szCs w:val="24"/>
-          <w:highlight w:val="yellow"/>
+          <w:highlight w:val="cyan"/>
           <w:lang w:val="es-419"/>
         </w:rPr>
         <w:t>.</w:t>
@@ -8909,16 +8909,16 @@
           <w:rFonts w:ascii="Times New Roman" w:hAnsi="Times New Roman" w:cs="Times New Roman"/>
           <w:sz w:val="24"/>
           <w:szCs w:val="24"/>
-          <w:highlight w:val="yellow"/>
-          <w:lang w:val="es-419"/>
-        </w:rPr>
-      </w:pPr>
-      <w:r>
-        <w:rPr>
-          <w:rFonts w:ascii="Times New Roman" w:hAnsi="Times New Roman" w:cs="Times New Roman"/>
-          <w:sz w:val="24"/>
-          <w:szCs w:val="24"/>
-          <w:highlight w:val="yellow"/>
+          <w:highlight w:val="cyan"/>
+          <w:lang w:val="es-419"/>
+        </w:rPr>
+      </w:pPr>
+      <w:r>
+        <w:rPr>
+          <w:rFonts w:ascii="Times New Roman" w:hAnsi="Times New Roman" w:cs="Times New Roman"/>
+          <w:sz w:val="24"/>
+          <w:szCs w:val="24"/>
+          <w:highlight w:val="cyan"/>
           <w:lang w:val="es-419"/>
         </w:rPr>
         <w:t>Tipo de Documento*</w:t>
@@ -8937,16 +8937,16 @@
           <w:rFonts w:ascii="Times New Roman" w:hAnsi="Times New Roman" w:cs="Times New Roman"/>
           <w:sz w:val="24"/>
           <w:szCs w:val="24"/>
-          <w:highlight w:val="yellow"/>
-          <w:lang w:val="es-419"/>
-        </w:rPr>
-      </w:pPr>
-      <w:r>
-        <w:rPr>
-          <w:rFonts w:ascii="Times New Roman" w:hAnsi="Times New Roman" w:cs="Times New Roman"/>
-          <w:sz w:val="24"/>
-          <w:szCs w:val="24"/>
-          <w:highlight w:val="yellow"/>
+          <w:highlight w:val="cyan"/>
+          <w:lang w:val="es-419"/>
+        </w:rPr>
+      </w:pPr>
+      <w:r>
+        <w:rPr>
+          <w:rFonts w:ascii="Times New Roman" w:hAnsi="Times New Roman" w:cs="Times New Roman"/>
+          <w:sz w:val="24"/>
+          <w:szCs w:val="24"/>
+          <w:highlight w:val="cyan"/>
           <w:lang w:val="es-419"/>
         </w:rPr>
         <w:t>Número de Documento*</w:t>
@@ -8965,16 +8965,16 @@
           <w:rFonts w:ascii="Times New Roman" w:hAnsi="Times New Roman" w:cs="Times New Roman"/>
           <w:sz w:val="24"/>
           <w:szCs w:val="24"/>
-          <w:highlight w:val="yellow"/>
-          <w:lang w:val="es-419"/>
-        </w:rPr>
-      </w:pPr>
-      <w:r>
-        <w:rPr>
-          <w:rFonts w:ascii="Times New Roman" w:hAnsi="Times New Roman" w:cs="Times New Roman"/>
-          <w:sz w:val="24"/>
-          <w:szCs w:val="24"/>
-          <w:highlight w:val="yellow"/>
+          <w:highlight w:val="cyan"/>
+          <w:lang w:val="es-419"/>
+        </w:rPr>
+      </w:pPr>
+      <w:r>
+        <w:rPr>
+          <w:rFonts w:ascii="Times New Roman" w:hAnsi="Times New Roman" w:cs="Times New Roman"/>
+          <w:sz w:val="24"/>
+          <w:szCs w:val="24"/>
+          <w:highlight w:val="cyan"/>
           <w:lang w:val="es-419"/>
         </w:rPr>
         <w:t>Apellido Paterno*</w:t>
@@ -8993,16 +8993,16 @@
           <w:rFonts w:ascii="Times New Roman" w:hAnsi="Times New Roman" w:cs="Times New Roman"/>
           <w:sz w:val="24"/>
           <w:szCs w:val="24"/>
-          <w:highlight w:val="yellow"/>
-          <w:lang w:val="es-419"/>
-        </w:rPr>
-      </w:pPr>
-      <w:r>
-        <w:rPr>
-          <w:rFonts w:ascii="Times New Roman" w:hAnsi="Times New Roman" w:cs="Times New Roman"/>
-          <w:sz w:val="24"/>
-          <w:szCs w:val="24"/>
-          <w:highlight w:val="yellow"/>
+          <w:highlight w:val="cyan"/>
+          <w:lang w:val="es-419"/>
+        </w:rPr>
+      </w:pPr>
+      <w:r>
+        <w:rPr>
+          <w:rFonts w:ascii="Times New Roman" w:hAnsi="Times New Roman" w:cs="Times New Roman"/>
+          <w:sz w:val="24"/>
+          <w:szCs w:val="24"/>
+          <w:highlight w:val="cyan"/>
           <w:lang w:val="es-419"/>
         </w:rPr>
         <w:t>Apellido Materno*</w:t>
@@ -9021,16 +9021,16 @@
           <w:rFonts w:ascii="Times New Roman" w:hAnsi="Times New Roman" w:cs="Times New Roman"/>
           <w:sz w:val="24"/>
           <w:szCs w:val="24"/>
-          <w:highlight w:val="yellow"/>
-          <w:lang w:val="es-419"/>
-        </w:rPr>
-      </w:pPr>
-      <w:r>
-        <w:rPr>
-          <w:rFonts w:ascii="Times New Roman" w:hAnsi="Times New Roman" w:cs="Times New Roman"/>
-          <w:sz w:val="24"/>
-          <w:szCs w:val="24"/>
-          <w:highlight w:val="yellow"/>
+          <w:highlight w:val="cyan"/>
+          <w:lang w:val="es-419"/>
+        </w:rPr>
+      </w:pPr>
+      <w:r>
+        <w:rPr>
+          <w:rFonts w:ascii="Times New Roman" w:hAnsi="Times New Roman" w:cs="Times New Roman"/>
+          <w:sz w:val="24"/>
+          <w:szCs w:val="24"/>
+          <w:highlight w:val="cyan"/>
           <w:lang w:val="es-419"/>
         </w:rPr>
         <w:t>Nombres*</w:t>
@@ -9049,16 +9049,16 @@
           <w:rFonts w:ascii="Times New Roman" w:hAnsi="Times New Roman" w:cs="Times New Roman"/>
           <w:sz w:val="24"/>
           <w:szCs w:val="24"/>
-          <w:highlight w:val="yellow"/>
-          <w:lang w:val="es-419"/>
-        </w:rPr>
-      </w:pPr>
-      <w:r>
-        <w:rPr>
-          <w:rFonts w:ascii="Times New Roman" w:hAnsi="Times New Roman" w:cs="Times New Roman"/>
-          <w:sz w:val="24"/>
-          <w:szCs w:val="24"/>
-          <w:highlight w:val="yellow"/>
+          <w:highlight w:val="cyan"/>
+          <w:lang w:val="es-419"/>
+        </w:rPr>
+      </w:pPr>
+      <w:r>
+        <w:rPr>
+          <w:rFonts w:ascii="Times New Roman" w:hAnsi="Times New Roman" w:cs="Times New Roman"/>
+          <w:sz w:val="24"/>
+          <w:szCs w:val="24"/>
+          <w:highlight w:val="cyan"/>
           <w:lang w:val="es-419"/>
         </w:rPr>
         <w:t>Género*</w:t>
@@ -9077,16 +9077,16 @@
           <w:rFonts w:ascii="Times New Roman" w:hAnsi="Times New Roman" w:cs="Times New Roman"/>
           <w:sz w:val="24"/>
           <w:szCs w:val="24"/>
-          <w:highlight w:val="yellow"/>
-          <w:lang w:val="es-419"/>
-        </w:rPr>
-      </w:pPr>
-      <w:r>
-        <w:rPr>
-          <w:rFonts w:ascii="Times New Roman" w:hAnsi="Times New Roman" w:cs="Times New Roman"/>
-          <w:sz w:val="24"/>
-          <w:szCs w:val="24"/>
-          <w:highlight w:val="yellow"/>
+          <w:highlight w:val="cyan"/>
+          <w:lang w:val="es-419"/>
+        </w:rPr>
+      </w:pPr>
+      <w:r>
+        <w:rPr>
+          <w:rFonts w:ascii="Times New Roman" w:hAnsi="Times New Roman" w:cs="Times New Roman"/>
+          <w:sz w:val="24"/>
+          <w:szCs w:val="24"/>
+          <w:highlight w:val="cyan"/>
           <w:lang w:val="es-419"/>
         </w:rPr>
         <w:t>Fecha de Nacimiento*</w:t>
@@ -9105,16 +9105,16 @@
           <w:rFonts w:ascii="Times New Roman" w:hAnsi="Times New Roman" w:cs="Times New Roman"/>
           <w:sz w:val="24"/>
           <w:szCs w:val="24"/>
-          <w:highlight w:val="yellow"/>
-          <w:lang w:val="es-419"/>
-        </w:rPr>
-      </w:pPr>
-      <w:r>
-        <w:rPr>
-          <w:rFonts w:ascii="Times New Roman" w:hAnsi="Times New Roman" w:cs="Times New Roman"/>
-          <w:sz w:val="24"/>
-          <w:szCs w:val="24"/>
-          <w:highlight w:val="yellow"/>
+          <w:highlight w:val="cyan"/>
+          <w:lang w:val="es-419"/>
+        </w:rPr>
+      </w:pPr>
+      <w:r>
+        <w:rPr>
+          <w:rFonts w:ascii="Times New Roman" w:hAnsi="Times New Roman" w:cs="Times New Roman"/>
+          <w:sz w:val="24"/>
+          <w:szCs w:val="24"/>
+          <w:highlight w:val="cyan"/>
           <w:lang w:val="es-419"/>
         </w:rPr>
         <w:t>Estado Civil*</w:t>
@@ -9133,16 +9133,16 @@
           <w:rFonts w:ascii="Times New Roman" w:hAnsi="Times New Roman" w:cs="Times New Roman"/>
           <w:sz w:val="24"/>
           <w:szCs w:val="24"/>
-          <w:highlight w:val="yellow"/>
-          <w:lang w:val="es-419"/>
-        </w:rPr>
-      </w:pPr>
-      <w:r>
-        <w:rPr>
-          <w:rFonts w:ascii="Times New Roman" w:hAnsi="Times New Roman" w:cs="Times New Roman"/>
-          <w:sz w:val="24"/>
-          <w:szCs w:val="24"/>
-          <w:highlight w:val="yellow"/>
+          <w:highlight w:val="cyan"/>
+          <w:lang w:val="es-419"/>
+        </w:rPr>
+      </w:pPr>
+      <w:r>
+        <w:rPr>
+          <w:rFonts w:ascii="Times New Roman" w:hAnsi="Times New Roman" w:cs="Times New Roman"/>
+          <w:sz w:val="24"/>
+          <w:szCs w:val="24"/>
+          <w:highlight w:val="cyan"/>
           <w:lang w:val="es-419"/>
         </w:rPr>
         <w:t>Grado*</w:t>
@@ -9161,16 +9161,16 @@
           <w:rFonts w:ascii="Times New Roman" w:hAnsi="Times New Roman" w:cs="Times New Roman"/>
           <w:sz w:val="24"/>
           <w:szCs w:val="24"/>
-          <w:highlight w:val="yellow"/>
-          <w:lang w:val="es-419"/>
-        </w:rPr>
-      </w:pPr>
-      <w:r>
-        <w:rPr>
-          <w:rFonts w:ascii="Times New Roman" w:hAnsi="Times New Roman" w:cs="Times New Roman"/>
-          <w:sz w:val="24"/>
-          <w:szCs w:val="24"/>
-          <w:highlight w:val="yellow"/>
+          <w:highlight w:val="cyan"/>
+          <w:lang w:val="es-419"/>
+        </w:rPr>
+      </w:pPr>
+      <w:r>
+        <w:rPr>
+          <w:rFonts w:ascii="Times New Roman" w:hAnsi="Times New Roman" w:cs="Times New Roman"/>
+          <w:sz w:val="24"/>
+          <w:szCs w:val="24"/>
+          <w:highlight w:val="cyan"/>
           <w:lang w:val="es-419"/>
         </w:rPr>
         <w:t>Denominación del Grado*</w:t>
@@ -9189,16 +9189,16 @@
           <w:rFonts w:ascii="Times New Roman" w:hAnsi="Times New Roman" w:cs="Times New Roman"/>
           <w:sz w:val="24"/>
           <w:szCs w:val="24"/>
-          <w:highlight w:val="yellow"/>
-          <w:lang w:val="es-419"/>
-        </w:rPr>
-      </w:pPr>
-      <w:r>
-        <w:rPr>
-          <w:rFonts w:ascii="Times New Roman" w:hAnsi="Times New Roman" w:cs="Times New Roman"/>
-          <w:sz w:val="24"/>
-          <w:szCs w:val="24"/>
-          <w:highlight w:val="yellow"/>
+          <w:highlight w:val="cyan"/>
+          <w:lang w:val="es-419"/>
+        </w:rPr>
+      </w:pPr>
+      <w:r>
+        <w:rPr>
+          <w:rFonts w:ascii="Times New Roman" w:hAnsi="Times New Roman" w:cs="Times New Roman"/>
+          <w:sz w:val="24"/>
+          <w:szCs w:val="24"/>
+          <w:highlight w:val="cyan"/>
           <w:lang w:val="es-419"/>
         </w:rPr>
         <w:t>Programa de Estudio*</w:t>
@@ -9217,16 +9217,16 @@
           <w:rFonts w:ascii="Times New Roman" w:hAnsi="Times New Roman" w:cs="Times New Roman"/>
           <w:sz w:val="24"/>
           <w:szCs w:val="24"/>
-          <w:highlight w:val="yellow"/>
-          <w:lang w:val="es-419"/>
-        </w:rPr>
-      </w:pPr>
-      <w:r>
-        <w:rPr>
-          <w:rFonts w:ascii="Times New Roman" w:hAnsi="Times New Roman" w:cs="Times New Roman"/>
-          <w:sz w:val="24"/>
-          <w:szCs w:val="24"/>
-          <w:highlight w:val="yellow"/>
+          <w:highlight w:val="cyan"/>
+          <w:lang w:val="es-419"/>
+        </w:rPr>
+      </w:pPr>
+      <w:r>
+        <w:rPr>
+          <w:rFonts w:ascii="Times New Roman" w:hAnsi="Times New Roman" w:cs="Times New Roman"/>
+          <w:sz w:val="24"/>
+          <w:szCs w:val="24"/>
+          <w:highlight w:val="cyan"/>
           <w:lang w:val="es-419"/>
         </w:rPr>
         <w:t>Fecha de Egreso*</w:t>
@@ -9245,16 +9245,16 @@
           <w:rFonts w:ascii="Times New Roman" w:hAnsi="Times New Roman" w:cs="Times New Roman"/>
           <w:sz w:val="24"/>
           <w:szCs w:val="24"/>
-          <w:highlight w:val="yellow"/>
-          <w:lang w:val="es-419"/>
-        </w:rPr>
-      </w:pPr>
-      <w:r>
-        <w:rPr>
-          <w:rFonts w:ascii="Times New Roman" w:hAnsi="Times New Roman" w:cs="Times New Roman"/>
-          <w:sz w:val="24"/>
-          <w:szCs w:val="24"/>
-          <w:highlight w:val="yellow"/>
+          <w:highlight w:val="cyan"/>
+          <w:lang w:val="es-419"/>
+        </w:rPr>
+      </w:pPr>
+      <w:r>
+        <w:rPr>
+          <w:rFonts w:ascii="Times New Roman" w:hAnsi="Times New Roman" w:cs="Times New Roman"/>
+          <w:sz w:val="24"/>
+          <w:szCs w:val="24"/>
+          <w:highlight w:val="cyan"/>
           <w:lang w:val="es-419"/>
         </w:rPr>
         <w:t>Idioma*</w:t>
@@ -9273,16 +9273,16 @@
           <w:rFonts w:ascii="Times New Roman" w:hAnsi="Times New Roman" w:cs="Times New Roman"/>
           <w:sz w:val="24"/>
           <w:szCs w:val="24"/>
-          <w:highlight w:val="yellow"/>
-          <w:lang w:val="es-419"/>
-        </w:rPr>
-      </w:pPr>
-      <w:r>
-        <w:rPr>
-          <w:rFonts w:ascii="Times New Roman" w:hAnsi="Times New Roman" w:cs="Times New Roman"/>
-          <w:sz w:val="24"/>
-          <w:szCs w:val="24"/>
-          <w:highlight w:val="yellow"/>
+          <w:highlight w:val="cyan"/>
+          <w:lang w:val="es-419"/>
+        </w:rPr>
+      </w:pPr>
+      <w:r>
+        <w:rPr>
+          <w:rFonts w:ascii="Times New Roman" w:hAnsi="Times New Roman" w:cs="Times New Roman"/>
+          <w:sz w:val="24"/>
+          <w:szCs w:val="24"/>
+          <w:highlight w:val="cyan"/>
           <w:lang w:val="es-419"/>
         </w:rPr>
         <w:t>Modalidad de Obtención*</w:t>
@@ -9301,16 +9301,16 @@
           <w:rFonts w:ascii="Times New Roman" w:hAnsi="Times New Roman" w:cs="Times New Roman"/>
           <w:sz w:val="24"/>
           <w:szCs w:val="24"/>
-          <w:highlight w:val="yellow"/>
-          <w:lang w:val="es-419"/>
-        </w:rPr>
-      </w:pPr>
-      <w:r>
-        <w:rPr>
-          <w:rFonts w:ascii="Times New Roman" w:hAnsi="Times New Roman" w:cs="Times New Roman"/>
-          <w:sz w:val="24"/>
-          <w:szCs w:val="24"/>
-          <w:highlight w:val="yellow"/>
+          <w:highlight w:val="cyan"/>
+          <w:lang w:val="es-419"/>
+        </w:rPr>
+      </w:pPr>
+      <w:r>
+        <w:rPr>
+          <w:rFonts w:ascii="Times New Roman" w:hAnsi="Times New Roman" w:cs="Times New Roman"/>
+          <w:sz w:val="24"/>
+          <w:szCs w:val="24"/>
+          <w:highlight w:val="cyan"/>
           <w:lang w:val="es-419"/>
         </w:rPr>
         <w:t>Nombre del Trabajo de Investigación*</w:t>
@@ -9329,16 +9329,16 @@
           <w:rFonts w:ascii="Times New Roman" w:hAnsi="Times New Roman" w:cs="Times New Roman"/>
           <w:sz w:val="24"/>
           <w:szCs w:val="24"/>
-          <w:highlight w:val="yellow"/>
-          <w:lang w:val="es-419"/>
-        </w:rPr>
-      </w:pPr>
-      <w:r>
-        <w:rPr>
-          <w:rFonts w:ascii="Times New Roman" w:hAnsi="Times New Roman" w:cs="Times New Roman"/>
-          <w:sz w:val="24"/>
-          <w:szCs w:val="24"/>
-          <w:highlight w:val="yellow"/>
+          <w:highlight w:val="cyan"/>
+          <w:lang w:val="es-419"/>
+        </w:rPr>
+      </w:pPr>
+      <w:r>
+        <w:rPr>
+          <w:rFonts w:ascii="Times New Roman" w:hAnsi="Times New Roman" w:cs="Times New Roman"/>
+          <w:sz w:val="24"/>
+          <w:szCs w:val="24"/>
+          <w:highlight w:val="cyan"/>
           <w:lang w:val="es-419"/>
         </w:rPr>
         <w:t>Número de Resolución*</w:t>
@@ -9357,16 +9357,16 @@
           <w:rFonts w:ascii="Times New Roman" w:hAnsi="Times New Roman" w:cs="Times New Roman"/>
           <w:sz w:val="24"/>
           <w:szCs w:val="24"/>
-          <w:highlight w:val="yellow"/>
-          <w:lang w:val="es-419"/>
-        </w:rPr>
-      </w:pPr>
-      <w:r>
-        <w:rPr>
-          <w:rFonts w:ascii="Times New Roman" w:hAnsi="Times New Roman" w:cs="Times New Roman"/>
-          <w:sz w:val="24"/>
-          <w:szCs w:val="24"/>
-          <w:highlight w:val="yellow"/>
+          <w:highlight w:val="cyan"/>
+          <w:lang w:val="es-419"/>
+        </w:rPr>
+      </w:pPr>
+      <w:r>
+        <w:rPr>
+          <w:rFonts w:ascii="Times New Roman" w:hAnsi="Times New Roman" w:cs="Times New Roman"/>
+          <w:sz w:val="24"/>
+          <w:szCs w:val="24"/>
+          <w:highlight w:val="cyan"/>
           <w:lang w:val="es-419"/>
         </w:rPr>
         <w:t>Fecha de Resolución*</w:t>
@@ -9385,16 +9385,16 @@
           <w:rFonts w:ascii="Times New Roman" w:hAnsi="Times New Roman" w:cs="Times New Roman"/>
           <w:sz w:val="24"/>
           <w:szCs w:val="24"/>
-          <w:highlight w:val="yellow"/>
-          <w:lang w:val="es-419"/>
-        </w:rPr>
-      </w:pPr>
-      <w:r>
-        <w:rPr>
-          <w:rFonts w:ascii="Times New Roman" w:hAnsi="Times New Roman" w:cs="Times New Roman"/>
-          <w:sz w:val="24"/>
-          <w:szCs w:val="24"/>
-          <w:highlight w:val="yellow"/>
+          <w:highlight w:val="cyan"/>
+          <w:lang w:val="es-419"/>
+        </w:rPr>
+      </w:pPr>
+      <w:r>
+        <w:rPr>
+          <w:rFonts w:ascii="Times New Roman" w:hAnsi="Times New Roman" w:cs="Times New Roman"/>
+          <w:sz w:val="24"/>
+          <w:szCs w:val="24"/>
+          <w:highlight w:val="cyan"/>
           <w:lang w:val="es-419"/>
         </w:rPr>
         <w:t>Numero de Diploma*</w:t>
@@ -9413,16 +9413,16 @@
           <w:rFonts w:ascii="Times New Roman" w:hAnsi="Times New Roman" w:cs="Times New Roman"/>
           <w:sz w:val="24"/>
           <w:szCs w:val="24"/>
-          <w:highlight w:val="yellow"/>
-          <w:lang w:val="es-419"/>
-        </w:rPr>
-      </w:pPr>
-      <w:r>
-        <w:rPr>
-          <w:rFonts w:ascii="Times New Roman" w:hAnsi="Times New Roman" w:cs="Times New Roman"/>
-          <w:sz w:val="24"/>
-          <w:szCs w:val="24"/>
-          <w:highlight w:val="yellow"/>
+          <w:highlight w:val="cyan"/>
+          <w:lang w:val="es-419"/>
+        </w:rPr>
+      </w:pPr>
+      <w:r>
+        <w:rPr>
+          <w:rFonts w:ascii="Times New Roman" w:hAnsi="Times New Roman" w:cs="Times New Roman"/>
+          <w:sz w:val="24"/>
+          <w:szCs w:val="24"/>
+          <w:highlight w:val="cyan"/>
           <w:lang w:val="es-419"/>
         </w:rPr>
         <w:t>Autoridad – Rector*</w:t>
@@ -9441,16 +9441,16 @@
           <w:rFonts w:ascii="Times New Roman" w:hAnsi="Times New Roman" w:cs="Times New Roman"/>
           <w:sz w:val="24"/>
           <w:szCs w:val="24"/>
-          <w:highlight w:val="yellow"/>
-          <w:lang w:val="es-419"/>
-        </w:rPr>
-      </w:pPr>
-      <w:r>
-        <w:rPr>
-          <w:rFonts w:ascii="Times New Roman" w:hAnsi="Times New Roman" w:cs="Times New Roman"/>
-          <w:sz w:val="24"/>
-          <w:szCs w:val="24"/>
-          <w:highlight w:val="yellow"/>
+          <w:highlight w:val="cyan"/>
+          <w:lang w:val="es-419"/>
+        </w:rPr>
+      </w:pPr>
+      <w:r>
+        <w:rPr>
+          <w:rFonts w:ascii="Times New Roman" w:hAnsi="Times New Roman" w:cs="Times New Roman"/>
+          <w:sz w:val="24"/>
+          <w:szCs w:val="24"/>
+          <w:highlight w:val="cyan"/>
           <w:lang w:val="es-419"/>
         </w:rPr>
         <w:t>Fecha de Emisión*</w:t>
@@ -9469,16 +9469,16 @@
           <w:rFonts w:ascii="Times New Roman" w:hAnsi="Times New Roman" w:cs="Times New Roman"/>
           <w:sz w:val="24"/>
           <w:szCs w:val="24"/>
-          <w:highlight w:val="yellow"/>
-          <w:lang w:val="es-419"/>
-        </w:rPr>
-      </w:pPr>
-      <w:r>
-        <w:rPr>
-          <w:rFonts w:ascii="Times New Roman" w:hAnsi="Times New Roman" w:cs="Times New Roman"/>
-          <w:sz w:val="24"/>
-          <w:szCs w:val="24"/>
-          <w:highlight w:val="yellow"/>
+          <w:highlight w:val="cyan"/>
+          <w:lang w:val="es-419"/>
+        </w:rPr>
+      </w:pPr>
+      <w:r>
+        <w:rPr>
+          <w:rFonts w:ascii="Times New Roman" w:hAnsi="Times New Roman" w:cs="Times New Roman"/>
+          <w:sz w:val="24"/>
+          <w:szCs w:val="24"/>
+          <w:highlight w:val="cyan"/>
           <w:lang w:val="es-419"/>
         </w:rPr>
         <w:t>Observaciones</w:t>
@@ -9488,7 +9488,7 @@
           <w:rFonts w:ascii="Times New Roman" w:hAnsi="Times New Roman" w:cs="Times New Roman"/>
           <w:sz w:val="24"/>
           <w:szCs w:val="24"/>
-          <w:highlight w:val="yellow"/>
+          <w:highlight w:val="cyan"/>
           <w:lang w:val="es-419"/>
         </w:rPr>
         <w:t>.</w:t>
@@ -10401,16 +10401,16 @@
           <w:rFonts w:ascii="Times New Roman" w:hAnsi="Times New Roman" w:cs="Times New Roman"/>
           <w:sz w:val="24"/>
           <w:szCs w:val="24"/>
-          <w:highlight w:val="yellow"/>
-          <w:lang w:val="es-419"/>
-        </w:rPr>
-      </w:pPr>
-      <w:r>
-        <w:rPr>
-          <w:rFonts w:ascii="Times New Roman" w:hAnsi="Times New Roman" w:cs="Times New Roman"/>
-          <w:sz w:val="24"/>
-          <w:szCs w:val="24"/>
-          <w:highlight w:val="yellow"/>
+          <w:highlight w:val="cyan"/>
+          <w:lang w:val="es-419"/>
+        </w:rPr>
+      </w:pPr>
+      <w:r>
+        <w:rPr>
+          <w:rFonts w:ascii="Times New Roman" w:hAnsi="Times New Roman" w:cs="Times New Roman"/>
+          <w:sz w:val="24"/>
+          <w:szCs w:val="24"/>
+          <w:highlight w:val="cyan"/>
           <w:lang w:val="es-419"/>
         </w:rPr>
         <w:t>Estado Civil*</w:t>
@@ -10429,16 +10429,16 @@
           <w:rFonts w:ascii="Times New Roman" w:hAnsi="Times New Roman" w:cs="Times New Roman"/>
           <w:sz w:val="24"/>
           <w:szCs w:val="24"/>
-          <w:highlight w:val="yellow"/>
-          <w:lang w:val="es-419"/>
-        </w:rPr>
-      </w:pPr>
-      <w:r>
-        <w:rPr>
-          <w:rFonts w:ascii="Times New Roman" w:hAnsi="Times New Roman" w:cs="Times New Roman"/>
-          <w:sz w:val="24"/>
-          <w:szCs w:val="24"/>
-          <w:highlight w:val="yellow"/>
+          <w:highlight w:val="cyan"/>
+          <w:lang w:val="es-419"/>
+        </w:rPr>
+      </w:pPr>
+      <w:r>
+        <w:rPr>
+          <w:rFonts w:ascii="Times New Roman" w:hAnsi="Times New Roman" w:cs="Times New Roman"/>
+          <w:sz w:val="24"/>
+          <w:szCs w:val="24"/>
+          <w:highlight w:val="cyan"/>
           <w:lang w:val="es-419"/>
         </w:rPr>
         <w:t>Local* (Local donde cumple sus funciones)</w:t>
@@ -10457,16 +10457,16 @@
           <w:rFonts w:ascii="Times New Roman" w:hAnsi="Times New Roman" w:cs="Times New Roman"/>
           <w:sz w:val="24"/>
           <w:szCs w:val="24"/>
-          <w:highlight w:val="yellow"/>
-          <w:lang w:val="es-419"/>
-        </w:rPr>
-      </w:pPr>
-      <w:r>
-        <w:rPr>
-          <w:rFonts w:ascii="Times New Roman" w:hAnsi="Times New Roman" w:cs="Times New Roman"/>
-          <w:sz w:val="24"/>
-          <w:szCs w:val="24"/>
-          <w:highlight w:val="yellow"/>
+          <w:highlight w:val="cyan"/>
+          <w:lang w:val="es-419"/>
+        </w:rPr>
+      </w:pPr>
+      <w:r>
+        <w:rPr>
+          <w:rFonts w:ascii="Times New Roman" w:hAnsi="Times New Roman" w:cs="Times New Roman"/>
+          <w:sz w:val="24"/>
+          <w:szCs w:val="24"/>
+          <w:highlight w:val="cyan"/>
           <w:lang w:val="es-419"/>
         </w:rPr>
         <w:t>Tipo de Dependencia*</w:t>
@@ -10485,16 +10485,16 @@
           <w:rFonts w:ascii="Times New Roman" w:hAnsi="Times New Roman" w:cs="Times New Roman"/>
           <w:sz w:val="24"/>
           <w:szCs w:val="24"/>
-          <w:highlight w:val="yellow"/>
-          <w:lang w:val="es-419"/>
-        </w:rPr>
-      </w:pPr>
-      <w:r>
-        <w:rPr>
-          <w:rFonts w:ascii="Times New Roman" w:hAnsi="Times New Roman" w:cs="Times New Roman"/>
-          <w:sz w:val="24"/>
-          <w:szCs w:val="24"/>
-          <w:highlight w:val="yellow"/>
+          <w:highlight w:val="cyan"/>
+          <w:lang w:val="es-419"/>
+        </w:rPr>
+      </w:pPr>
+      <w:r>
+        <w:rPr>
+          <w:rFonts w:ascii="Times New Roman" w:hAnsi="Times New Roman" w:cs="Times New Roman"/>
+          <w:sz w:val="24"/>
+          <w:szCs w:val="24"/>
+          <w:highlight w:val="cyan"/>
           <w:lang w:val="es-419"/>
         </w:rPr>
         <w:t>Dependencia (Nombre Completo de la Facultad Donde Labora el Docente –  Obligatorio solo si no escogió Facultad o Escuela Profesional en Tipo de Dependencia)</w:t>
@@ -10513,16 +10513,16 @@
           <w:rFonts w:ascii="Times New Roman" w:hAnsi="Times New Roman" w:cs="Times New Roman"/>
           <w:sz w:val="24"/>
           <w:szCs w:val="24"/>
-          <w:highlight w:val="yellow"/>
-          <w:lang w:val="es-419"/>
-        </w:rPr>
-      </w:pPr>
-      <w:r>
-        <w:rPr>
-          <w:rFonts w:ascii="Times New Roman" w:hAnsi="Times New Roman" w:cs="Times New Roman"/>
-          <w:sz w:val="24"/>
-          <w:szCs w:val="24"/>
-          <w:highlight w:val="yellow"/>
+          <w:highlight w:val="cyan"/>
+          <w:lang w:val="es-419"/>
+        </w:rPr>
+      </w:pPr>
+      <w:r>
+        <w:rPr>
+          <w:rFonts w:ascii="Times New Roman" w:hAnsi="Times New Roman" w:cs="Times New Roman"/>
+          <w:sz w:val="24"/>
+          <w:szCs w:val="24"/>
+          <w:highlight w:val="cyan"/>
           <w:lang w:val="es-419"/>
         </w:rPr>
         <w:t>Facultad (Nombre Completo de la Facultad Donde Labora el Docente –  Obligatorio solo si escogió Facultad o Escuela Profesional en Tipo de Dependencia)</w:t>
@@ -10541,16 +10541,16 @@
           <w:rFonts w:ascii="Times New Roman" w:hAnsi="Times New Roman" w:cs="Times New Roman"/>
           <w:sz w:val="24"/>
           <w:szCs w:val="24"/>
-          <w:highlight w:val="yellow"/>
-          <w:lang w:val="es-419"/>
-        </w:rPr>
-      </w:pPr>
-      <w:r>
-        <w:rPr>
-          <w:rFonts w:ascii="Times New Roman" w:hAnsi="Times New Roman" w:cs="Times New Roman"/>
-          <w:sz w:val="24"/>
-          <w:szCs w:val="24"/>
-          <w:highlight w:val="yellow"/>
+          <w:highlight w:val="cyan"/>
+          <w:lang w:val="es-419"/>
+        </w:rPr>
+      </w:pPr>
+      <w:r>
+        <w:rPr>
+          <w:rFonts w:ascii="Times New Roman" w:hAnsi="Times New Roman" w:cs="Times New Roman"/>
+          <w:sz w:val="24"/>
+          <w:szCs w:val="24"/>
+          <w:highlight w:val="cyan"/>
           <w:lang w:val="es-419"/>
         </w:rPr>
         <w:t>Escuela Profesional (Nombre completo de la escuela profesional dónde cumple sus funciones, solo en el caso de que labore directamente para alguna escuela profesional)</w:t>
@@ -10569,16 +10569,16 @@
           <w:rFonts w:ascii="Times New Roman" w:hAnsi="Times New Roman" w:cs="Times New Roman"/>
           <w:sz w:val="24"/>
           <w:szCs w:val="24"/>
-          <w:highlight w:val="yellow"/>
-          <w:lang w:val="es-419"/>
-        </w:rPr>
-      </w:pPr>
-      <w:r>
-        <w:rPr>
-          <w:rFonts w:ascii="Times New Roman" w:hAnsi="Times New Roman" w:cs="Times New Roman"/>
-          <w:sz w:val="24"/>
-          <w:szCs w:val="24"/>
-          <w:highlight w:val="yellow"/>
+          <w:highlight w:val="cyan"/>
+          <w:lang w:val="es-419"/>
+        </w:rPr>
+      </w:pPr>
+      <w:r>
+        <w:rPr>
+          <w:rFonts w:ascii="Times New Roman" w:hAnsi="Times New Roman" w:cs="Times New Roman"/>
+          <w:sz w:val="24"/>
+          <w:szCs w:val="24"/>
+          <w:highlight w:val="cyan"/>
           <w:lang w:val="es-419"/>
         </w:rPr>
         <w:t xml:space="preserve">Cargo General* </w:t>
@@ -10597,16 +10597,16 @@
           <w:rFonts w:ascii="Times New Roman" w:hAnsi="Times New Roman" w:cs="Times New Roman"/>
           <w:sz w:val="24"/>
           <w:szCs w:val="24"/>
-          <w:highlight w:val="yellow"/>
-          <w:lang w:val="es-419"/>
-        </w:rPr>
-      </w:pPr>
-      <w:r>
-        <w:rPr>
-          <w:rFonts w:ascii="Times New Roman" w:hAnsi="Times New Roman" w:cs="Times New Roman"/>
-          <w:sz w:val="24"/>
-          <w:szCs w:val="24"/>
-          <w:highlight w:val="yellow"/>
+          <w:highlight w:val="cyan"/>
+          <w:lang w:val="es-419"/>
+        </w:rPr>
+      </w:pPr>
+      <w:r>
+        <w:rPr>
+          <w:rFonts w:ascii="Times New Roman" w:hAnsi="Times New Roman" w:cs="Times New Roman"/>
+          <w:sz w:val="24"/>
+          <w:szCs w:val="24"/>
+          <w:highlight w:val="cyan"/>
           <w:lang w:val="es-419"/>
         </w:rPr>
         <w:t>Descripción del Cargo* (Nombre completo del cargo que desempeña)</w:t>
@@ -10625,16 +10625,16 @@
           <w:rFonts w:ascii="Times New Roman" w:hAnsi="Times New Roman" w:cs="Times New Roman"/>
           <w:sz w:val="24"/>
           <w:szCs w:val="24"/>
-          <w:highlight w:val="yellow"/>
-          <w:lang w:val="es-419"/>
-        </w:rPr>
-      </w:pPr>
-      <w:r>
-        <w:rPr>
-          <w:rFonts w:ascii="Times New Roman" w:hAnsi="Times New Roman" w:cs="Times New Roman"/>
-          <w:sz w:val="24"/>
-          <w:szCs w:val="24"/>
-          <w:highlight w:val="yellow"/>
+          <w:highlight w:val="cyan"/>
+          <w:lang w:val="es-419"/>
+        </w:rPr>
+      </w:pPr>
+      <w:r>
+        <w:rPr>
+          <w:rFonts w:ascii="Times New Roman" w:hAnsi="Times New Roman" w:cs="Times New Roman"/>
+          <w:sz w:val="24"/>
+          <w:szCs w:val="24"/>
+          <w:highlight w:val="cyan"/>
           <w:lang w:val="es-419"/>
         </w:rPr>
         <w:t>Máximo Grado Académico*</w:t>
@@ -10653,16 +10653,16 @@
           <w:rFonts w:ascii="Times New Roman" w:hAnsi="Times New Roman" w:cs="Times New Roman"/>
           <w:sz w:val="24"/>
           <w:szCs w:val="24"/>
-          <w:highlight w:val="yellow"/>
-          <w:lang w:val="es-419"/>
-        </w:rPr>
-      </w:pPr>
-      <w:r>
-        <w:rPr>
-          <w:rFonts w:ascii="Times New Roman" w:hAnsi="Times New Roman" w:cs="Times New Roman"/>
-          <w:sz w:val="24"/>
-          <w:szCs w:val="24"/>
-          <w:highlight w:val="yellow"/>
+          <w:highlight w:val="cyan"/>
+          <w:lang w:val="es-419"/>
+        </w:rPr>
+      </w:pPr>
+      <w:r>
+        <w:rPr>
+          <w:rFonts w:ascii="Times New Roman" w:hAnsi="Times New Roman" w:cs="Times New Roman"/>
+          <w:sz w:val="24"/>
+          <w:szCs w:val="24"/>
+          <w:highlight w:val="cyan"/>
           <w:lang w:val="es-419"/>
         </w:rPr>
         <w:t>Descripción del Grado Académico*</w:t>
@@ -10681,16 +10681,16 @@
           <w:rFonts w:ascii="Times New Roman" w:hAnsi="Times New Roman" w:cs="Times New Roman"/>
           <w:sz w:val="24"/>
           <w:szCs w:val="24"/>
-          <w:highlight w:val="yellow"/>
-          <w:lang w:val="es-419"/>
-        </w:rPr>
-      </w:pPr>
-      <w:r>
-        <w:rPr>
-          <w:rFonts w:ascii="Times New Roman" w:hAnsi="Times New Roman" w:cs="Times New Roman"/>
-          <w:sz w:val="24"/>
-          <w:szCs w:val="24"/>
-          <w:highlight w:val="yellow"/>
+          <w:highlight w:val="cyan"/>
+          <w:lang w:val="es-419"/>
+        </w:rPr>
+      </w:pPr>
+      <w:r>
+        <w:rPr>
+          <w:rFonts w:ascii="Times New Roman" w:hAnsi="Times New Roman" w:cs="Times New Roman"/>
+          <w:sz w:val="24"/>
+          <w:szCs w:val="24"/>
+          <w:highlight w:val="cyan"/>
           <w:lang w:val="es-419"/>
         </w:rPr>
         <w:t xml:space="preserve">¿Es </w:t>
@@ -10701,7 +10701,7 @@
           <w:rFonts w:ascii="Times New Roman" w:hAnsi="Times New Roman" w:cs="Times New Roman"/>
           <w:sz w:val="24"/>
           <w:szCs w:val="24"/>
-          <w:highlight w:val="yellow"/>
+          <w:highlight w:val="cyan"/>
           <w:lang w:val="es-419"/>
         </w:rPr>
         <w:t>Titulado?*</w:t>
@@ -10721,16 +10721,16 @@
           <w:rFonts w:ascii="Times New Roman" w:hAnsi="Times New Roman" w:cs="Times New Roman"/>
           <w:sz w:val="24"/>
           <w:szCs w:val="24"/>
-          <w:highlight w:val="yellow"/>
-          <w:lang w:val="es-419"/>
-        </w:rPr>
-      </w:pPr>
-      <w:r>
-        <w:rPr>
-          <w:rFonts w:ascii="Times New Roman" w:hAnsi="Times New Roman" w:cs="Times New Roman"/>
-          <w:sz w:val="24"/>
-          <w:szCs w:val="24"/>
-          <w:highlight w:val="yellow"/>
+          <w:highlight w:val="cyan"/>
+          <w:lang w:val="es-419"/>
+        </w:rPr>
+      </w:pPr>
+      <w:r>
+        <w:rPr>
+          <w:rFonts w:ascii="Times New Roman" w:hAnsi="Times New Roman" w:cs="Times New Roman"/>
+          <w:sz w:val="24"/>
+          <w:szCs w:val="24"/>
+          <w:highlight w:val="cyan"/>
           <w:lang w:val="es-419"/>
         </w:rPr>
         <w:lastRenderedPageBreak/>
@@ -10750,16 +10750,16 @@
           <w:rFonts w:ascii="Times New Roman" w:hAnsi="Times New Roman" w:cs="Times New Roman"/>
           <w:sz w:val="24"/>
           <w:szCs w:val="24"/>
-          <w:highlight w:val="yellow"/>
-          <w:lang w:val="es-419"/>
-        </w:rPr>
-      </w:pPr>
-      <w:r>
-        <w:rPr>
-          <w:rFonts w:ascii="Times New Roman" w:hAnsi="Times New Roman" w:cs="Times New Roman"/>
-          <w:sz w:val="24"/>
-          <w:szCs w:val="24"/>
-          <w:highlight w:val="yellow"/>
+          <w:highlight w:val="cyan"/>
+          <w:lang w:val="es-419"/>
+        </w:rPr>
+      </w:pPr>
+      <w:r>
+        <w:rPr>
+          <w:rFonts w:ascii="Times New Roman" w:hAnsi="Times New Roman" w:cs="Times New Roman"/>
+          <w:sz w:val="24"/>
+          <w:szCs w:val="24"/>
+          <w:highlight w:val="cyan"/>
           <w:lang w:val="es-419"/>
         </w:rPr>
         <w:t>Lugar del Grado Obtenido*</w:t>
@@ -10778,16 +10778,16 @@
           <w:rFonts w:ascii="Times New Roman" w:hAnsi="Times New Roman" w:cs="Times New Roman"/>
           <w:sz w:val="24"/>
           <w:szCs w:val="24"/>
-          <w:highlight w:val="yellow"/>
-          <w:lang w:val="es-419"/>
-        </w:rPr>
-      </w:pPr>
-      <w:r>
-        <w:rPr>
-          <w:rFonts w:ascii="Times New Roman" w:hAnsi="Times New Roman" w:cs="Times New Roman"/>
-          <w:sz w:val="24"/>
-          <w:szCs w:val="24"/>
-          <w:highlight w:val="yellow"/>
+          <w:highlight w:val="cyan"/>
+          <w:lang w:val="es-419"/>
+        </w:rPr>
+      </w:pPr>
+      <w:r>
+        <w:rPr>
+          <w:rFonts w:ascii="Times New Roman" w:hAnsi="Times New Roman" w:cs="Times New Roman"/>
+          <w:sz w:val="24"/>
+          <w:szCs w:val="24"/>
+          <w:highlight w:val="cyan"/>
           <w:lang w:val="es-419"/>
         </w:rPr>
         <w:t>País del Grado Obtenido*</w:t>
@@ -10806,16 +10806,16 @@
           <w:rFonts w:ascii="Times New Roman" w:hAnsi="Times New Roman" w:cs="Times New Roman"/>
           <w:sz w:val="24"/>
           <w:szCs w:val="24"/>
-          <w:highlight w:val="yellow"/>
-          <w:lang w:val="es-419"/>
-        </w:rPr>
-      </w:pPr>
-      <w:r>
-        <w:rPr>
-          <w:rFonts w:ascii="Times New Roman" w:hAnsi="Times New Roman" w:cs="Times New Roman"/>
-          <w:sz w:val="24"/>
-          <w:szCs w:val="24"/>
-          <w:highlight w:val="yellow"/>
+          <w:highlight w:val="cyan"/>
+          <w:lang w:val="es-419"/>
+        </w:rPr>
+      </w:pPr>
+      <w:r>
+        <w:rPr>
+          <w:rFonts w:ascii="Times New Roman" w:hAnsi="Times New Roman" w:cs="Times New Roman"/>
+          <w:sz w:val="24"/>
+          <w:szCs w:val="24"/>
+          <w:highlight w:val="cyan"/>
           <w:lang w:val="es-419"/>
         </w:rPr>
         <w:t>Fecha de Ingreso a la IE*</w:t>
@@ -10834,16 +10834,16 @@
           <w:rFonts w:ascii="Times New Roman" w:hAnsi="Times New Roman" w:cs="Times New Roman"/>
           <w:sz w:val="24"/>
           <w:szCs w:val="24"/>
-          <w:highlight w:val="yellow"/>
-          <w:lang w:val="es-419"/>
-        </w:rPr>
-      </w:pPr>
-      <w:r>
-        <w:rPr>
-          <w:rFonts w:ascii="Times New Roman" w:hAnsi="Times New Roman" w:cs="Times New Roman"/>
-          <w:sz w:val="24"/>
-          <w:szCs w:val="24"/>
-          <w:highlight w:val="yellow"/>
+          <w:highlight w:val="cyan"/>
+          <w:lang w:val="es-419"/>
+        </w:rPr>
+      </w:pPr>
+      <w:r>
+        <w:rPr>
+          <w:rFonts w:ascii="Times New Roman" w:hAnsi="Times New Roman" w:cs="Times New Roman"/>
+          <w:sz w:val="24"/>
+          <w:szCs w:val="24"/>
+          <w:highlight w:val="cyan"/>
           <w:lang w:val="es-419"/>
         </w:rPr>
         <w:t>Observaciones</w:t>
@@ -10853,7 +10853,7 @@
           <w:rFonts w:ascii="Times New Roman" w:hAnsi="Times New Roman" w:cs="Times New Roman"/>
           <w:sz w:val="24"/>
           <w:szCs w:val="24"/>
-          <w:highlight w:val="yellow"/>
+          <w:highlight w:val="cyan"/>
           <w:lang w:val="es-419"/>
         </w:rPr>
         <w:t>.</w:t>
@@ -10914,16 +10914,16 @@
           <w:rFonts w:ascii="Times New Roman" w:hAnsi="Times New Roman" w:cs="Times New Roman"/>
           <w:sz w:val="24"/>
           <w:szCs w:val="24"/>
-          <w:highlight w:val="yellow"/>
-          <w:lang w:val="es-419"/>
-        </w:rPr>
-      </w:pPr>
-      <w:r>
-        <w:rPr>
-          <w:rFonts w:ascii="Times New Roman" w:hAnsi="Times New Roman" w:cs="Times New Roman"/>
-          <w:sz w:val="24"/>
-          <w:szCs w:val="24"/>
-          <w:highlight w:val="yellow"/>
+          <w:highlight w:val="cyan"/>
+          <w:lang w:val="es-419"/>
+        </w:rPr>
+      </w:pPr>
+      <w:r>
+        <w:rPr>
+          <w:rFonts w:ascii="Times New Roman" w:hAnsi="Times New Roman" w:cs="Times New Roman"/>
+          <w:sz w:val="24"/>
+          <w:szCs w:val="24"/>
+          <w:highlight w:val="cyan"/>
           <w:lang w:val="es-419"/>
         </w:rPr>
         <w:t>Tipo de Documento*</w:t>
@@ -10942,16 +10942,16 @@
           <w:rFonts w:ascii="Times New Roman" w:hAnsi="Times New Roman" w:cs="Times New Roman"/>
           <w:sz w:val="24"/>
           <w:szCs w:val="24"/>
-          <w:highlight w:val="yellow"/>
-          <w:lang w:val="es-419"/>
-        </w:rPr>
-      </w:pPr>
-      <w:r>
-        <w:rPr>
-          <w:rFonts w:ascii="Times New Roman" w:hAnsi="Times New Roman" w:cs="Times New Roman"/>
-          <w:sz w:val="24"/>
-          <w:szCs w:val="24"/>
-          <w:highlight w:val="yellow"/>
+          <w:highlight w:val="cyan"/>
+          <w:lang w:val="es-419"/>
+        </w:rPr>
+      </w:pPr>
+      <w:r>
+        <w:rPr>
+          <w:rFonts w:ascii="Times New Roman" w:hAnsi="Times New Roman" w:cs="Times New Roman"/>
+          <w:sz w:val="24"/>
+          <w:szCs w:val="24"/>
+          <w:highlight w:val="cyan"/>
           <w:lang w:val="es-419"/>
         </w:rPr>
         <w:t>Número de Documento*</w:t>
@@ -10970,16 +10970,16 @@
           <w:rFonts w:ascii="Times New Roman" w:hAnsi="Times New Roman" w:cs="Times New Roman"/>
           <w:sz w:val="24"/>
           <w:szCs w:val="24"/>
-          <w:highlight w:val="yellow"/>
-          <w:lang w:val="es-419"/>
-        </w:rPr>
-      </w:pPr>
-      <w:r>
-        <w:rPr>
-          <w:rFonts w:ascii="Times New Roman" w:hAnsi="Times New Roman" w:cs="Times New Roman"/>
-          <w:sz w:val="24"/>
-          <w:szCs w:val="24"/>
-          <w:highlight w:val="yellow"/>
+          <w:highlight w:val="cyan"/>
+          <w:lang w:val="es-419"/>
+        </w:rPr>
+      </w:pPr>
+      <w:r>
+        <w:rPr>
+          <w:rFonts w:ascii="Times New Roman" w:hAnsi="Times New Roman" w:cs="Times New Roman"/>
+          <w:sz w:val="24"/>
+          <w:szCs w:val="24"/>
+          <w:highlight w:val="cyan"/>
           <w:lang w:val="es-419"/>
         </w:rPr>
         <w:t>Apellido Paterno*</w:t>
@@ -10998,16 +10998,16 @@
           <w:rFonts w:ascii="Times New Roman" w:hAnsi="Times New Roman" w:cs="Times New Roman"/>
           <w:sz w:val="24"/>
           <w:szCs w:val="24"/>
-          <w:highlight w:val="yellow"/>
-          <w:lang w:val="es-419"/>
-        </w:rPr>
-      </w:pPr>
-      <w:r>
-        <w:rPr>
-          <w:rFonts w:ascii="Times New Roman" w:hAnsi="Times New Roman" w:cs="Times New Roman"/>
-          <w:sz w:val="24"/>
-          <w:szCs w:val="24"/>
-          <w:highlight w:val="yellow"/>
+          <w:highlight w:val="cyan"/>
+          <w:lang w:val="es-419"/>
+        </w:rPr>
+      </w:pPr>
+      <w:r>
+        <w:rPr>
+          <w:rFonts w:ascii="Times New Roman" w:hAnsi="Times New Roman" w:cs="Times New Roman"/>
+          <w:sz w:val="24"/>
+          <w:szCs w:val="24"/>
+          <w:highlight w:val="cyan"/>
           <w:lang w:val="es-419"/>
         </w:rPr>
         <w:t>Apellido Materno*</w:t>
@@ -11026,16 +11026,16 @@
           <w:rFonts w:ascii="Times New Roman" w:hAnsi="Times New Roman" w:cs="Times New Roman"/>
           <w:sz w:val="24"/>
           <w:szCs w:val="24"/>
-          <w:highlight w:val="yellow"/>
-          <w:lang w:val="es-419"/>
-        </w:rPr>
-      </w:pPr>
-      <w:r>
-        <w:rPr>
-          <w:rFonts w:ascii="Times New Roman" w:hAnsi="Times New Roman" w:cs="Times New Roman"/>
-          <w:sz w:val="24"/>
-          <w:szCs w:val="24"/>
-          <w:highlight w:val="yellow"/>
+          <w:highlight w:val="cyan"/>
+          <w:lang w:val="es-419"/>
+        </w:rPr>
+      </w:pPr>
+      <w:r>
+        <w:rPr>
+          <w:rFonts w:ascii="Times New Roman" w:hAnsi="Times New Roman" w:cs="Times New Roman"/>
+          <w:sz w:val="24"/>
+          <w:szCs w:val="24"/>
+          <w:highlight w:val="cyan"/>
           <w:lang w:val="es-419"/>
         </w:rPr>
         <w:t>Nombres*</w:t>
@@ -11054,16 +11054,16 @@
           <w:rFonts w:ascii="Times New Roman" w:hAnsi="Times New Roman" w:cs="Times New Roman"/>
           <w:sz w:val="24"/>
           <w:szCs w:val="24"/>
-          <w:highlight w:val="yellow"/>
-          <w:lang w:val="es-419"/>
-        </w:rPr>
-      </w:pPr>
-      <w:r>
-        <w:rPr>
-          <w:rFonts w:ascii="Times New Roman" w:hAnsi="Times New Roman" w:cs="Times New Roman"/>
-          <w:sz w:val="24"/>
-          <w:szCs w:val="24"/>
-          <w:highlight w:val="yellow"/>
+          <w:highlight w:val="cyan"/>
+          <w:lang w:val="es-419"/>
+        </w:rPr>
+      </w:pPr>
+      <w:r>
+        <w:rPr>
+          <w:rFonts w:ascii="Times New Roman" w:hAnsi="Times New Roman" w:cs="Times New Roman"/>
+          <w:sz w:val="24"/>
+          <w:szCs w:val="24"/>
+          <w:highlight w:val="cyan"/>
           <w:lang w:val="es-419"/>
         </w:rPr>
         <w:t>Género*</w:t>
@@ -11082,16 +11082,16 @@
           <w:rFonts w:ascii="Times New Roman" w:hAnsi="Times New Roman" w:cs="Times New Roman"/>
           <w:sz w:val="24"/>
           <w:szCs w:val="24"/>
-          <w:highlight w:val="yellow"/>
-          <w:lang w:val="es-419"/>
-        </w:rPr>
-      </w:pPr>
-      <w:r>
-        <w:rPr>
-          <w:rFonts w:ascii="Times New Roman" w:hAnsi="Times New Roman" w:cs="Times New Roman"/>
-          <w:sz w:val="24"/>
-          <w:szCs w:val="24"/>
-          <w:highlight w:val="yellow"/>
+          <w:highlight w:val="cyan"/>
+          <w:lang w:val="es-419"/>
+        </w:rPr>
+      </w:pPr>
+      <w:r>
+        <w:rPr>
+          <w:rFonts w:ascii="Times New Roman" w:hAnsi="Times New Roman" w:cs="Times New Roman"/>
+          <w:sz w:val="24"/>
+          <w:szCs w:val="24"/>
+          <w:highlight w:val="cyan"/>
           <w:lang w:val="es-419"/>
         </w:rPr>
         <w:t>Fecha de Nacimiento*</w:t>
@@ -11110,16 +11110,16 @@
           <w:rFonts w:ascii="Times New Roman" w:hAnsi="Times New Roman" w:cs="Times New Roman"/>
           <w:sz w:val="24"/>
           <w:szCs w:val="24"/>
-          <w:highlight w:val="yellow"/>
-          <w:lang w:val="es-419"/>
-        </w:rPr>
-      </w:pPr>
-      <w:r>
-        <w:rPr>
-          <w:rFonts w:ascii="Times New Roman" w:hAnsi="Times New Roman" w:cs="Times New Roman"/>
-          <w:sz w:val="24"/>
-          <w:szCs w:val="24"/>
-          <w:highlight w:val="yellow"/>
+          <w:highlight w:val="cyan"/>
+          <w:lang w:val="es-419"/>
+        </w:rPr>
+      </w:pPr>
+      <w:r>
+        <w:rPr>
+          <w:rFonts w:ascii="Times New Roman" w:hAnsi="Times New Roman" w:cs="Times New Roman"/>
+          <w:sz w:val="24"/>
+          <w:szCs w:val="24"/>
+          <w:highlight w:val="cyan"/>
           <w:lang w:val="es-419"/>
         </w:rPr>
         <w:t>Estado Civil*</w:t>
@@ -11138,16 +11138,16 @@
           <w:rFonts w:ascii="Times New Roman" w:hAnsi="Times New Roman" w:cs="Times New Roman"/>
           <w:sz w:val="24"/>
           <w:szCs w:val="24"/>
-          <w:highlight w:val="yellow"/>
-          <w:lang w:val="es-419"/>
-        </w:rPr>
-      </w:pPr>
-      <w:r>
-        <w:rPr>
-          <w:rFonts w:ascii="Times New Roman" w:hAnsi="Times New Roman" w:cs="Times New Roman"/>
-          <w:sz w:val="24"/>
-          <w:szCs w:val="24"/>
-          <w:highlight w:val="yellow"/>
+          <w:highlight w:val="cyan"/>
+          <w:lang w:val="es-419"/>
+        </w:rPr>
+      </w:pPr>
+      <w:r>
+        <w:rPr>
+          <w:rFonts w:ascii="Times New Roman" w:hAnsi="Times New Roman" w:cs="Times New Roman"/>
+          <w:sz w:val="24"/>
+          <w:szCs w:val="24"/>
+          <w:highlight w:val="cyan"/>
           <w:lang w:val="es-419"/>
         </w:rPr>
         <w:t>Local*</w:t>
@@ -11166,16 +11166,16 @@
           <w:rFonts w:ascii="Times New Roman" w:hAnsi="Times New Roman" w:cs="Times New Roman"/>
           <w:sz w:val="24"/>
           <w:szCs w:val="24"/>
-          <w:highlight w:val="yellow"/>
-          <w:lang w:val="es-419"/>
-        </w:rPr>
-      </w:pPr>
-      <w:r>
-        <w:rPr>
-          <w:rFonts w:ascii="Times New Roman" w:hAnsi="Times New Roman" w:cs="Times New Roman"/>
-          <w:sz w:val="24"/>
-          <w:szCs w:val="24"/>
-          <w:highlight w:val="yellow"/>
+          <w:highlight w:val="cyan"/>
+          <w:lang w:val="es-419"/>
+        </w:rPr>
+      </w:pPr>
+      <w:r>
+        <w:rPr>
+          <w:rFonts w:ascii="Times New Roman" w:hAnsi="Times New Roman" w:cs="Times New Roman"/>
+          <w:sz w:val="24"/>
+          <w:szCs w:val="24"/>
+          <w:highlight w:val="cyan"/>
           <w:lang w:val="es-419"/>
         </w:rPr>
         <w:t>Tipo de Dependencia*</w:t>
@@ -11194,16 +11194,16 @@
           <w:rFonts w:ascii="Times New Roman" w:hAnsi="Times New Roman" w:cs="Times New Roman"/>
           <w:sz w:val="24"/>
           <w:szCs w:val="24"/>
-          <w:highlight w:val="yellow"/>
-          <w:lang w:val="es-419"/>
-        </w:rPr>
-      </w:pPr>
-      <w:r>
-        <w:rPr>
-          <w:rFonts w:ascii="Times New Roman" w:hAnsi="Times New Roman" w:cs="Times New Roman"/>
-          <w:sz w:val="24"/>
-          <w:szCs w:val="24"/>
-          <w:highlight w:val="yellow"/>
+          <w:highlight w:val="cyan"/>
+          <w:lang w:val="es-419"/>
+        </w:rPr>
+      </w:pPr>
+      <w:r>
+        <w:rPr>
+          <w:rFonts w:ascii="Times New Roman" w:hAnsi="Times New Roman" w:cs="Times New Roman"/>
+          <w:sz w:val="24"/>
+          <w:szCs w:val="24"/>
+          <w:highlight w:val="cyan"/>
           <w:lang w:val="es-419"/>
         </w:rPr>
         <w:t>Dependencia*</w:t>
@@ -11222,16 +11222,16 @@
           <w:rFonts w:ascii="Times New Roman" w:hAnsi="Times New Roman" w:cs="Times New Roman"/>
           <w:sz w:val="24"/>
           <w:szCs w:val="24"/>
-          <w:highlight w:val="yellow"/>
-          <w:lang w:val="es-419"/>
-        </w:rPr>
-      </w:pPr>
-      <w:r>
-        <w:rPr>
-          <w:rFonts w:ascii="Times New Roman" w:hAnsi="Times New Roman" w:cs="Times New Roman"/>
-          <w:sz w:val="24"/>
-          <w:szCs w:val="24"/>
-          <w:highlight w:val="yellow"/>
+          <w:highlight w:val="cyan"/>
+          <w:lang w:val="es-419"/>
+        </w:rPr>
+      </w:pPr>
+      <w:r>
+        <w:rPr>
+          <w:rFonts w:ascii="Times New Roman" w:hAnsi="Times New Roman" w:cs="Times New Roman"/>
+          <w:sz w:val="24"/>
+          <w:szCs w:val="24"/>
+          <w:highlight w:val="cyan"/>
           <w:lang w:val="es-419"/>
         </w:rPr>
         <w:t>Facultad*</w:t>
@@ -11250,16 +11250,16 @@
           <w:rFonts w:ascii="Times New Roman" w:hAnsi="Times New Roman" w:cs="Times New Roman"/>
           <w:sz w:val="24"/>
           <w:szCs w:val="24"/>
-          <w:highlight w:val="yellow"/>
-          <w:lang w:val="es-419"/>
-        </w:rPr>
-      </w:pPr>
-      <w:r>
-        <w:rPr>
-          <w:rFonts w:ascii="Times New Roman" w:hAnsi="Times New Roman" w:cs="Times New Roman"/>
-          <w:sz w:val="24"/>
-          <w:szCs w:val="24"/>
-          <w:highlight w:val="yellow"/>
+          <w:highlight w:val="cyan"/>
+          <w:lang w:val="es-419"/>
+        </w:rPr>
+      </w:pPr>
+      <w:r>
+        <w:rPr>
+          <w:rFonts w:ascii="Times New Roman" w:hAnsi="Times New Roman" w:cs="Times New Roman"/>
+          <w:sz w:val="24"/>
+          <w:szCs w:val="24"/>
+          <w:highlight w:val="cyan"/>
           <w:lang w:val="es-419"/>
         </w:rPr>
         <w:t>Escuela Profesional *</w:t>
@@ -11278,16 +11278,16 @@
           <w:rFonts w:ascii="Times New Roman" w:hAnsi="Times New Roman" w:cs="Times New Roman"/>
           <w:sz w:val="24"/>
           <w:szCs w:val="24"/>
-          <w:highlight w:val="yellow"/>
-          <w:lang w:val="es-419"/>
-        </w:rPr>
-      </w:pPr>
-      <w:r>
-        <w:rPr>
-          <w:rFonts w:ascii="Times New Roman" w:hAnsi="Times New Roman" w:cs="Times New Roman"/>
-          <w:sz w:val="24"/>
-          <w:szCs w:val="24"/>
-          <w:highlight w:val="yellow"/>
+          <w:highlight w:val="cyan"/>
+          <w:lang w:val="es-419"/>
+        </w:rPr>
+      </w:pPr>
+      <w:r>
+        <w:rPr>
+          <w:rFonts w:ascii="Times New Roman" w:hAnsi="Times New Roman" w:cs="Times New Roman"/>
+          <w:sz w:val="24"/>
+          <w:szCs w:val="24"/>
+          <w:highlight w:val="cyan"/>
           <w:lang w:val="es-419"/>
         </w:rPr>
         <w:t>Cargo General*</w:t>
@@ -11306,16 +11306,16 @@
           <w:rFonts w:ascii="Times New Roman" w:hAnsi="Times New Roman" w:cs="Times New Roman"/>
           <w:sz w:val="24"/>
           <w:szCs w:val="24"/>
-          <w:highlight w:val="yellow"/>
-          <w:lang w:val="es-419"/>
-        </w:rPr>
-      </w:pPr>
-      <w:r>
-        <w:rPr>
-          <w:rFonts w:ascii="Times New Roman" w:hAnsi="Times New Roman" w:cs="Times New Roman"/>
-          <w:sz w:val="24"/>
-          <w:szCs w:val="24"/>
-          <w:highlight w:val="yellow"/>
+          <w:highlight w:val="cyan"/>
+          <w:lang w:val="es-419"/>
+        </w:rPr>
+      </w:pPr>
+      <w:r>
+        <w:rPr>
+          <w:rFonts w:ascii="Times New Roman" w:hAnsi="Times New Roman" w:cs="Times New Roman"/>
+          <w:sz w:val="24"/>
+          <w:szCs w:val="24"/>
+          <w:highlight w:val="cyan"/>
           <w:lang w:val="es-419"/>
         </w:rPr>
         <w:t>Descripción del Cargo*</w:t>
@@ -11334,16 +11334,16 @@
           <w:rFonts w:ascii="Times New Roman" w:hAnsi="Times New Roman" w:cs="Times New Roman"/>
           <w:sz w:val="24"/>
           <w:szCs w:val="24"/>
-          <w:highlight w:val="yellow"/>
-          <w:lang w:val="es-419"/>
-        </w:rPr>
-      </w:pPr>
-      <w:r>
-        <w:rPr>
-          <w:rFonts w:ascii="Times New Roman" w:hAnsi="Times New Roman" w:cs="Times New Roman"/>
-          <w:sz w:val="24"/>
-          <w:szCs w:val="24"/>
-          <w:highlight w:val="yellow"/>
+          <w:highlight w:val="cyan"/>
+          <w:lang w:val="es-419"/>
+        </w:rPr>
+      </w:pPr>
+      <w:r>
+        <w:rPr>
+          <w:rFonts w:ascii="Times New Roman" w:hAnsi="Times New Roman" w:cs="Times New Roman"/>
+          <w:sz w:val="24"/>
+          <w:szCs w:val="24"/>
+          <w:highlight w:val="cyan"/>
           <w:lang w:val="es-419"/>
         </w:rPr>
         <w:t>Máximo Grado Académico*</w:t>
@@ -11362,16 +11362,16 @@
           <w:rFonts w:ascii="Times New Roman" w:hAnsi="Times New Roman" w:cs="Times New Roman"/>
           <w:sz w:val="24"/>
           <w:szCs w:val="24"/>
-          <w:highlight w:val="yellow"/>
-          <w:lang w:val="es-419"/>
-        </w:rPr>
-      </w:pPr>
-      <w:r>
-        <w:rPr>
-          <w:rFonts w:ascii="Times New Roman" w:hAnsi="Times New Roman" w:cs="Times New Roman"/>
-          <w:sz w:val="24"/>
-          <w:szCs w:val="24"/>
-          <w:highlight w:val="yellow"/>
+          <w:highlight w:val="cyan"/>
+          <w:lang w:val="es-419"/>
+        </w:rPr>
+      </w:pPr>
+      <w:r>
+        <w:rPr>
+          <w:rFonts w:ascii="Times New Roman" w:hAnsi="Times New Roman" w:cs="Times New Roman"/>
+          <w:sz w:val="24"/>
+          <w:szCs w:val="24"/>
+          <w:highlight w:val="cyan"/>
           <w:lang w:val="es-419"/>
         </w:rPr>
         <w:t>Descripción del Grado Académico*</w:t>
@@ -11390,16 +11390,16 @@
           <w:rFonts w:ascii="Times New Roman" w:hAnsi="Times New Roman" w:cs="Times New Roman"/>
           <w:sz w:val="24"/>
           <w:szCs w:val="24"/>
-          <w:highlight w:val="yellow"/>
-          <w:lang w:val="es-419"/>
-        </w:rPr>
-      </w:pPr>
-      <w:r>
-        <w:rPr>
-          <w:rFonts w:ascii="Times New Roman" w:hAnsi="Times New Roman" w:cs="Times New Roman"/>
-          <w:sz w:val="24"/>
-          <w:szCs w:val="24"/>
-          <w:highlight w:val="yellow"/>
+          <w:highlight w:val="cyan"/>
+          <w:lang w:val="es-419"/>
+        </w:rPr>
+      </w:pPr>
+      <w:r>
+        <w:rPr>
+          <w:rFonts w:ascii="Times New Roman" w:hAnsi="Times New Roman" w:cs="Times New Roman"/>
+          <w:sz w:val="24"/>
+          <w:szCs w:val="24"/>
+          <w:highlight w:val="cyan"/>
           <w:lang w:val="es-419"/>
         </w:rPr>
         <w:t>Lugar del Grado Obtenido*</w:t>
@@ -11418,16 +11418,16 @@
           <w:rFonts w:ascii="Times New Roman" w:hAnsi="Times New Roman" w:cs="Times New Roman"/>
           <w:sz w:val="24"/>
           <w:szCs w:val="24"/>
-          <w:highlight w:val="yellow"/>
-          <w:lang w:val="es-419"/>
-        </w:rPr>
-      </w:pPr>
-      <w:r>
-        <w:rPr>
-          <w:rFonts w:ascii="Times New Roman" w:hAnsi="Times New Roman" w:cs="Times New Roman"/>
-          <w:sz w:val="24"/>
-          <w:szCs w:val="24"/>
-          <w:highlight w:val="yellow"/>
+          <w:highlight w:val="cyan"/>
+          <w:lang w:val="es-419"/>
+        </w:rPr>
+      </w:pPr>
+      <w:r>
+        <w:rPr>
+          <w:rFonts w:ascii="Times New Roman" w:hAnsi="Times New Roman" w:cs="Times New Roman"/>
+          <w:sz w:val="24"/>
+          <w:szCs w:val="24"/>
+          <w:highlight w:val="cyan"/>
           <w:lang w:val="es-419"/>
         </w:rPr>
         <w:t>País del Grado Obtenido*</w:t>
@@ -11446,16 +11446,16 @@
           <w:rFonts w:ascii="Times New Roman" w:hAnsi="Times New Roman" w:cs="Times New Roman"/>
           <w:sz w:val="24"/>
           <w:szCs w:val="24"/>
-          <w:highlight w:val="yellow"/>
-          <w:lang w:val="es-419"/>
-        </w:rPr>
-      </w:pPr>
-      <w:r>
-        <w:rPr>
-          <w:rFonts w:ascii="Times New Roman" w:hAnsi="Times New Roman" w:cs="Times New Roman"/>
-          <w:sz w:val="24"/>
-          <w:szCs w:val="24"/>
-          <w:highlight w:val="yellow"/>
+          <w:highlight w:val="cyan"/>
+          <w:lang w:val="es-419"/>
+        </w:rPr>
+      </w:pPr>
+      <w:r>
+        <w:rPr>
+          <w:rFonts w:ascii="Times New Roman" w:hAnsi="Times New Roman" w:cs="Times New Roman"/>
+          <w:sz w:val="24"/>
+          <w:szCs w:val="24"/>
+          <w:highlight w:val="cyan"/>
           <w:lang w:val="es-419"/>
         </w:rPr>
         <w:t xml:space="preserve">¿Es </w:t>
@@ -11466,7 +11466,7 @@
           <w:rFonts w:ascii="Times New Roman" w:hAnsi="Times New Roman" w:cs="Times New Roman"/>
           <w:sz w:val="24"/>
           <w:szCs w:val="24"/>
-          <w:highlight w:val="yellow"/>
+          <w:highlight w:val="cyan"/>
           <w:lang w:val="es-419"/>
         </w:rPr>
         <w:t>Titulado?*</w:t>
@@ -11486,16 +11486,16 @@
           <w:rFonts w:ascii="Times New Roman" w:hAnsi="Times New Roman" w:cs="Times New Roman"/>
           <w:sz w:val="24"/>
           <w:szCs w:val="24"/>
-          <w:highlight w:val="yellow"/>
-          <w:lang w:val="es-419"/>
-        </w:rPr>
-      </w:pPr>
-      <w:r>
-        <w:rPr>
-          <w:rFonts w:ascii="Times New Roman" w:hAnsi="Times New Roman" w:cs="Times New Roman"/>
-          <w:sz w:val="24"/>
-          <w:szCs w:val="24"/>
-          <w:highlight w:val="yellow"/>
+          <w:highlight w:val="cyan"/>
+          <w:lang w:val="es-419"/>
+        </w:rPr>
+      </w:pPr>
+      <w:r>
+        <w:rPr>
+          <w:rFonts w:ascii="Times New Roman" w:hAnsi="Times New Roman" w:cs="Times New Roman"/>
+          <w:sz w:val="24"/>
+          <w:szCs w:val="24"/>
+          <w:highlight w:val="cyan"/>
           <w:lang w:val="es-419"/>
         </w:rPr>
         <w:t>Descripción del Título</w:t>
@@ -11514,16 +11514,16 @@
           <w:rFonts w:ascii="Times New Roman" w:hAnsi="Times New Roman" w:cs="Times New Roman"/>
           <w:sz w:val="24"/>
           <w:szCs w:val="24"/>
-          <w:highlight w:val="yellow"/>
-          <w:lang w:val="es-419"/>
-        </w:rPr>
-      </w:pPr>
-      <w:r>
-        <w:rPr>
-          <w:rFonts w:ascii="Times New Roman" w:hAnsi="Times New Roman" w:cs="Times New Roman"/>
-          <w:sz w:val="24"/>
-          <w:szCs w:val="24"/>
-          <w:highlight w:val="yellow"/>
+          <w:highlight w:val="cyan"/>
+          <w:lang w:val="es-419"/>
+        </w:rPr>
+      </w:pPr>
+      <w:r>
+        <w:rPr>
+          <w:rFonts w:ascii="Times New Roman" w:hAnsi="Times New Roman" w:cs="Times New Roman"/>
+          <w:sz w:val="24"/>
+          <w:szCs w:val="24"/>
+          <w:highlight w:val="cyan"/>
           <w:lang w:val="es-419"/>
         </w:rPr>
         <w:t>Condición Laboral*</w:t>
@@ -11542,16 +11542,16 @@
           <w:rFonts w:ascii="Times New Roman" w:hAnsi="Times New Roman" w:cs="Times New Roman"/>
           <w:sz w:val="24"/>
           <w:szCs w:val="24"/>
-          <w:highlight w:val="yellow"/>
-          <w:lang w:val="es-419"/>
-        </w:rPr>
-      </w:pPr>
-      <w:r>
-        <w:rPr>
-          <w:rFonts w:ascii="Times New Roman" w:hAnsi="Times New Roman" w:cs="Times New Roman"/>
-          <w:sz w:val="24"/>
-          <w:szCs w:val="24"/>
-          <w:highlight w:val="yellow"/>
+          <w:highlight w:val="cyan"/>
+          <w:lang w:val="es-419"/>
+        </w:rPr>
+      </w:pPr>
+      <w:r>
+        <w:rPr>
+          <w:rFonts w:ascii="Times New Roman" w:hAnsi="Times New Roman" w:cs="Times New Roman"/>
+          <w:sz w:val="24"/>
+          <w:szCs w:val="24"/>
+          <w:highlight w:val="cyan"/>
           <w:lang w:val="es-419"/>
         </w:rPr>
         <w:t>Régimen Laboral*</w:t>
@@ -11570,16 +11570,16 @@
           <w:rFonts w:ascii="Times New Roman" w:hAnsi="Times New Roman" w:cs="Times New Roman"/>
           <w:sz w:val="24"/>
           <w:szCs w:val="24"/>
-          <w:highlight w:val="yellow"/>
-          <w:lang w:val="es-419"/>
-        </w:rPr>
-      </w:pPr>
-      <w:r>
-        <w:rPr>
-          <w:rFonts w:ascii="Times New Roman" w:hAnsi="Times New Roman" w:cs="Times New Roman"/>
-          <w:sz w:val="24"/>
-          <w:szCs w:val="24"/>
-          <w:highlight w:val="yellow"/>
+          <w:highlight w:val="cyan"/>
+          <w:lang w:val="es-419"/>
+        </w:rPr>
+      </w:pPr>
+      <w:r>
+        <w:rPr>
+          <w:rFonts w:ascii="Times New Roman" w:hAnsi="Times New Roman" w:cs="Times New Roman"/>
+          <w:sz w:val="24"/>
+          <w:szCs w:val="24"/>
+          <w:highlight w:val="cyan"/>
           <w:lang w:val="es-419"/>
         </w:rPr>
         <w:t>Fecha de Ingreso a la IE*</w:t>
@@ -11598,16 +11598,16 @@
           <w:rFonts w:ascii="Times New Roman" w:hAnsi="Times New Roman" w:cs="Times New Roman"/>
           <w:sz w:val="24"/>
           <w:szCs w:val="24"/>
-          <w:highlight w:val="yellow"/>
-          <w:lang w:val="es-419"/>
-        </w:rPr>
-      </w:pPr>
-      <w:r>
-        <w:rPr>
-          <w:rFonts w:ascii="Times New Roman" w:hAnsi="Times New Roman" w:cs="Times New Roman"/>
-          <w:sz w:val="24"/>
-          <w:szCs w:val="24"/>
-          <w:highlight w:val="yellow"/>
+          <w:highlight w:val="cyan"/>
+          <w:lang w:val="es-419"/>
+        </w:rPr>
+      </w:pPr>
+      <w:r>
+        <w:rPr>
+          <w:rFonts w:ascii="Times New Roman" w:hAnsi="Times New Roman" w:cs="Times New Roman"/>
+          <w:sz w:val="24"/>
+          <w:szCs w:val="24"/>
+          <w:highlight w:val="cyan"/>
           <w:lang w:val="es-419"/>
         </w:rPr>
         <w:t>Fecha de Inicio de Contrato*</w:t>
@@ -11626,44 +11626,54 @@
           <w:rFonts w:ascii="Times New Roman" w:hAnsi="Times New Roman" w:cs="Times New Roman"/>
           <w:sz w:val="24"/>
           <w:szCs w:val="24"/>
-          <w:highlight w:val="yellow"/>
-          <w:lang w:val="es-419"/>
-        </w:rPr>
-      </w:pPr>
-      <w:r>
-        <w:rPr>
-          <w:rFonts w:ascii="Times New Roman" w:hAnsi="Times New Roman" w:cs="Times New Roman"/>
-          <w:sz w:val="24"/>
-          <w:szCs w:val="24"/>
-          <w:highlight w:val="yellow"/>
-          <w:lang w:val="es-419"/>
-        </w:rPr>
-        <w:t>Fecha de Fin de Contrato*</w:t>
-      </w:r>
-    </w:p>
-    <w:p>
-      <w:pPr>
-        <w:pStyle w:val="Prrafodelista"/>
-        <w:numPr>
-          <w:ilvl w:val="0"/>
-          <w:numId w:val="22"/>
-        </w:numPr>
-        <w:ind w:left="709"/>
-        <w:jc w:val="both"/>
-        <w:rPr>
-          <w:rFonts w:ascii="Times New Roman" w:hAnsi="Times New Roman" w:cs="Times New Roman"/>
-          <w:sz w:val="24"/>
-          <w:szCs w:val="24"/>
-          <w:highlight w:val="yellow"/>
-          <w:lang w:val="es-419"/>
-        </w:rPr>
-      </w:pPr>
-      <w:r>
-        <w:rPr>
-          <w:rFonts w:ascii="Times New Roman" w:hAnsi="Times New Roman" w:cs="Times New Roman"/>
-          <w:sz w:val="24"/>
-          <w:szCs w:val="24"/>
-          <w:highlight w:val="yellow"/>
+          <w:highlight w:val="cyan"/>
+          <w:lang w:val="es-419"/>
+        </w:rPr>
+      </w:pPr>
+      <w:r>
+        <w:rPr>
+          <w:rFonts w:ascii="Times New Roman" w:hAnsi="Times New Roman" w:cs="Times New Roman"/>
+          <w:sz w:val="24"/>
+          <w:szCs w:val="24"/>
+          <w:highlight w:val="cyan"/>
+          <w:lang w:val="es-419"/>
+        </w:rPr>
+        <w:t>Fecha de Fin de Contrato</w:t>
+      </w:r>
+      <w:r>
+        <w:rPr>
+          <w:rFonts w:ascii="Times New Roman" w:hAnsi="Times New Roman" w:cs="Times New Roman"/>
+          <w:sz w:val="24"/>
+          <w:szCs w:val="24"/>
+          <w:highlight w:val="cyan"/>
+          <w:lang w:val="es-419"/>
+        </w:rPr>
+        <w:t>*</w:t>
+      </w:r>
+    </w:p>
+    <w:p>
+      <w:pPr>
+        <w:pStyle w:val="Prrafodelista"/>
+        <w:numPr>
+          <w:ilvl w:val="0"/>
+          <w:numId w:val="22"/>
+        </w:numPr>
+        <w:ind w:left="709"/>
+        <w:jc w:val="both"/>
+        <w:rPr>
+          <w:rFonts w:ascii="Times New Roman" w:hAnsi="Times New Roman" w:cs="Times New Roman"/>
+          <w:sz w:val="24"/>
+          <w:szCs w:val="24"/>
+          <w:highlight w:val="cyan"/>
+          <w:lang w:val="es-419"/>
+        </w:rPr>
+      </w:pPr>
+      <w:r>
+        <w:rPr>
+          <w:rFonts w:ascii="Times New Roman" w:hAnsi="Times New Roman" w:cs="Times New Roman"/>
+          <w:sz w:val="24"/>
+          <w:szCs w:val="24"/>
+          <w:highlight w:val="cyan"/>
           <w:lang w:val="es-419"/>
         </w:rPr>
         <w:t>Observaciones</w:t>
@@ -11673,7 +11683,7 @@
           <w:rFonts w:ascii="Times New Roman" w:hAnsi="Times New Roman" w:cs="Times New Roman"/>
           <w:sz w:val="24"/>
           <w:szCs w:val="24"/>
-          <w:highlight w:val="yellow"/>
+          <w:highlight w:val="cyan"/>
           <w:lang w:val="es-419"/>
         </w:rPr>
         <w:t>.</w:t>
@@ -12420,6 +12430,34 @@
           <w:rFonts w:ascii="Times New Roman" w:hAnsi="Times New Roman" w:cs="Times New Roman"/>
           <w:sz w:val="24"/>
           <w:szCs w:val="24"/>
+          <w:highlight w:val="cyan"/>
+          <w:lang w:val="es-419"/>
+        </w:rPr>
+      </w:pPr>
+      <w:r>
+        <w:rPr>
+          <w:rFonts w:ascii="Times New Roman" w:hAnsi="Times New Roman" w:cs="Times New Roman"/>
+          <w:sz w:val="24"/>
+          <w:szCs w:val="24"/>
+          <w:highlight w:val="cyan"/>
+          <w:lang w:val="es-419"/>
+        </w:rPr>
+        <w:t>N° DNI*</w:t>
+      </w:r>
+    </w:p>
+    <w:p>
+      <w:pPr>
+        <w:pStyle w:val="Prrafodelista"/>
+        <w:numPr>
+          <w:ilvl w:val="0"/>
+          <w:numId w:val="22"/>
+        </w:numPr>
+        <w:ind w:left="709"/>
+        <w:jc w:val="both"/>
+        <w:rPr>
+          <w:rFonts w:ascii="Times New Roman" w:hAnsi="Times New Roman" w:cs="Times New Roman"/>
+          <w:sz w:val="24"/>
+          <w:szCs w:val="24"/>
           <w:highlight w:val="yellow"/>
           <w:lang w:val="es-419"/>
         </w:rPr>
@@ -12432,7 +12470,147 @@
           <w:highlight w:val="yellow"/>
           <w:lang w:val="es-419"/>
         </w:rPr>
-        <w:t>N° DNI*</w:t>
+        <w:t>Código Universitario*</w:t>
+      </w:r>
+    </w:p>
+    <w:p>
+      <w:pPr>
+        <w:pStyle w:val="Prrafodelista"/>
+        <w:numPr>
+          <w:ilvl w:val="0"/>
+          <w:numId w:val="22"/>
+        </w:numPr>
+        <w:ind w:left="709"/>
+        <w:jc w:val="both"/>
+        <w:rPr>
+          <w:rFonts w:ascii="Times New Roman" w:hAnsi="Times New Roman" w:cs="Times New Roman"/>
+          <w:sz w:val="24"/>
+          <w:szCs w:val="24"/>
+          <w:highlight w:val="cyan"/>
+          <w:lang w:val="es-419"/>
+        </w:rPr>
+      </w:pPr>
+      <w:r>
+        <w:rPr>
+          <w:rFonts w:ascii="Times New Roman" w:hAnsi="Times New Roman" w:cs="Times New Roman"/>
+          <w:sz w:val="24"/>
+          <w:szCs w:val="24"/>
+          <w:highlight w:val="cyan"/>
+          <w:lang w:val="es-419"/>
+        </w:rPr>
+        <w:t>Apellido Paterno*</w:t>
+      </w:r>
+    </w:p>
+    <w:p>
+      <w:pPr>
+        <w:pStyle w:val="Prrafodelista"/>
+        <w:numPr>
+          <w:ilvl w:val="0"/>
+          <w:numId w:val="22"/>
+        </w:numPr>
+        <w:ind w:left="709"/>
+        <w:jc w:val="both"/>
+        <w:rPr>
+          <w:rFonts w:ascii="Times New Roman" w:hAnsi="Times New Roman" w:cs="Times New Roman"/>
+          <w:sz w:val="24"/>
+          <w:szCs w:val="24"/>
+          <w:highlight w:val="cyan"/>
+          <w:lang w:val="es-419"/>
+        </w:rPr>
+      </w:pPr>
+      <w:r>
+        <w:rPr>
+          <w:rFonts w:ascii="Times New Roman" w:hAnsi="Times New Roman" w:cs="Times New Roman"/>
+          <w:sz w:val="24"/>
+          <w:szCs w:val="24"/>
+          <w:highlight w:val="cyan"/>
+          <w:lang w:val="es-419"/>
+        </w:rPr>
+        <w:t>Apellido Materno*</w:t>
+      </w:r>
+    </w:p>
+    <w:p>
+      <w:pPr>
+        <w:pStyle w:val="Prrafodelista"/>
+        <w:numPr>
+          <w:ilvl w:val="0"/>
+          <w:numId w:val="22"/>
+        </w:numPr>
+        <w:ind w:left="709"/>
+        <w:jc w:val="both"/>
+        <w:rPr>
+          <w:rFonts w:ascii="Times New Roman" w:hAnsi="Times New Roman" w:cs="Times New Roman"/>
+          <w:sz w:val="24"/>
+          <w:szCs w:val="24"/>
+          <w:highlight w:val="cyan"/>
+          <w:lang w:val="es-419"/>
+        </w:rPr>
+      </w:pPr>
+      <w:r>
+        <w:rPr>
+          <w:rFonts w:ascii="Times New Roman" w:hAnsi="Times New Roman" w:cs="Times New Roman"/>
+          <w:sz w:val="24"/>
+          <w:szCs w:val="24"/>
+          <w:highlight w:val="cyan"/>
+          <w:lang w:val="es-419"/>
+        </w:rPr>
+        <w:t>Nombres*</w:t>
+      </w:r>
+    </w:p>
+    <w:p>
+      <w:pPr>
+        <w:pStyle w:val="Prrafodelista"/>
+        <w:numPr>
+          <w:ilvl w:val="0"/>
+          <w:numId w:val="22"/>
+        </w:numPr>
+        <w:ind w:left="709"/>
+        <w:jc w:val="both"/>
+        <w:rPr>
+          <w:rFonts w:ascii="Times New Roman" w:hAnsi="Times New Roman" w:cs="Times New Roman"/>
+          <w:sz w:val="24"/>
+          <w:szCs w:val="24"/>
+          <w:highlight w:val="cyan"/>
+          <w:lang w:val="es-419"/>
+        </w:rPr>
+      </w:pPr>
+      <w:r>
+        <w:rPr>
+          <w:rFonts w:ascii="Times New Roman" w:hAnsi="Times New Roman" w:cs="Times New Roman"/>
+          <w:sz w:val="24"/>
+          <w:szCs w:val="24"/>
+          <w:highlight w:val="cyan"/>
+          <w:lang w:val="es-419"/>
+        </w:rPr>
+        <w:t>Fecha de Nacimiento*</w:t>
+      </w:r>
+    </w:p>
+    <w:p>
+      <w:pPr>
+        <w:pStyle w:val="Prrafodelista"/>
+        <w:numPr>
+          <w:ilvl w:val="0"/>
+          <w:numId w:val="22"/>
+        </w:numPr>
+        <w:ind w:left="709"/>
+        <w:jc w:val="both"/>
+        <w:rPr>
+          <w:rFonts w:ascii="Times New Roman" w:hAnsi="Times New Roman" w:cs="Times New Roman"/>
+          <w:sz w:val="24"/>
+          <w:szCs w:val="24"/>
+          <w:highlight w:val="cyan"/>
+          <w:lang w:val="es-419"/>
+        </w:rPr>
+      </w:pPr>
+      <w:r>
+        <w:rPr>
+          <w:rFonts w:ascii="Times New Roman" w:hAnsi="Times New Roman" w:cs="Times New Roman"/>
+          <w:sz w:val="24"/>
+          <w:szCs w:val="24"/>
+          <w:highlight w:val="cyan"/>
+          <w:lang w:val="es-419"/>
+        </w:rPr>
+        <w:t>Género*</w:t>
       </w:r>
     </w:p>
     <w:p>
@@ -12460,7 +12638,7 @@
           <w:highlight w:val="yellow"/>
           <w:lang w:val="es-419"/>
         </w:rPr>
-        <w:t>Código Universitario*</w:t>
+        <w:t>Facultad*</w:t>
       </w:r>
     </w:p>
     <w:p>
@@ -12488,174 +12666,6 @@
           <w:highlight w:val="yellow"/>
           <w:lang w:val="es-419"/>
         </w:rPr>
-        <w:t>Apellido Paterno*</w:t>
-      </w:r>
-    </w:p>
-    <w:p>
-      <w:pPr>
-        <w:pStyle w:val="Prrafodelista"/>
-        <w:numPr>
-          <w:ilvl w:val="0"/>
-          <w:numId w:val="22"/>
-        </w:numPr>
-        <w:ind w:left="709"/>
-        <w:jc w:val="both"/>
-        <w:rPr>
-          <w:rFonts w:ascii="Times New Roman" w:hAnsi="Times New Roman" w:cs="Times New Roman"/>
-          <w:sz w:val="24"/>
-          <w:szCs w:val="24"/>
-          <w:highlight w:val="yellow"/>
-          <w:lang w:val="es-419"/>
-        </w:rPr>
-      </w:pPr>
-      <w:r>
-        <w:rPr>
-          <w:rFonts w:ascii="Times New Roman" w:hAnsi="Times New Roman" w:cs="Times New Roman"/>
-          <w:sz w:val="24"/>
-          <w:szCs w:val="24"/>
-          <w:highlight w:val="yellow"/>
-          <w:lang w:val="es-419"/>
-        </w:rPr>
-        <w:t>Apellido Materno*</w:t>
-      </w:r>
-    </w:p>
-    <w:p>
-      <w:pPr>
-        <w:pStyle w:val="Prrafodelista"/>
-        <w:numPr>
-          <w:ilvl w:val="0"/>
-          <w:numId w:val="22"/>
-        </w:numPr>
-        <w:ind w:left="709"/>
-        <w:jc w:val="both"/>
-        <w:rPr>
-          <w:rFonts w:ascii="Times New Roman" w:hAnsi="Times New Roman" w:cs="Times New Roman"/>
-          <w:sz w:val="24"/>
-          <w:szCs w:val="24"/>
-          <w:highlight w:val="yellow"/>
-          <w:lang w:val="es-419"/>
-        </w:rPr>
-      </w:pPr>
-      <w:r>
-        <w:rPr>
-          <w:rFonts w:ascii="Times New Roman" w:hAnsi="Times New Roman" w:cs="Times New Roman"/>
-          <w:sz w:val="24"/>
-          <w:szCs w:val="24"/>
-          <w:highlight w:val="yellow"/>
-          <w:lang w:val="es-419"/>
-        </w:rPr>
-        <w:t>Nombres*</w:t>
-      </w:r>
-    </w:p>
-    <w:p>
-      <w:pPr>
-        <w:pStyle w:val="Prrafodelista"/>
-        <w:numPr>
-          <w:ilvl w:val="0"/>
-          <w:numId w:val="22"/>
-        </w:numPr>
-        <w:ind w:left="709"/>
-        <w:jc w:val="both"/>
-        <w:rPr>
-          <w:rFonts w:ascii="Times New Roman" w:hAnsi="Times New Roman" w:cs="Times New Roman"/>
-          <w:sz w:val="24"/>
-          <w:szCs w:val="24"/>
-          <w:highlight w:val="yellow"/>
-          <w:lang w:val="es-419"/>
-        </w:rPr>
-      </w:pPr>
-      <w:r>
-        <w:rPr>
-          <w:rFonts w:ascii="Times New Roman" w:hAnsi="Times New Roman" w:cs="Times New Roman"/>
-          <w:sz w:val="24"/>
-          <w:szCs w:val="24"/>
-          <w:highlight w:val="yellow"/>
-          <w:lang w:val="es-419"/>
-        </w:rPr>
-        <w:t>Fecha de Nacimiento*</w:t>
-      </w:r>
-    </w:p>
-    <w:p>
-      <w:pPr>
-        <w:pStyle w:val="Prrafodelista"/>
-        <w:numPr>
-          <w:ilvl w:val="0"/>
-          <w:numId w:val="22"/>
-        </w:numPr>
-        <w:ind w:left="709"/>
-        <w:jc w:val="both"/>
-        <w:rPr>
-          <w:rFonts w:ascii="Times New Roman" w:hAnsi="Times New Roman" w:cs="Times New Roman"/>
-          <w:sz w:val="24"/>
-          <w:szCs w:val="24"/>
-          <w:highlight w:val="yellow"/>
-          <w:lang w:val="es-419"/>
-        </w:rPr>
-      </w:pPr>
-      <w:r>
-        <w:rPr>
-          <w:rFonts w:ascii="Times New Roman" w:hAnsi="Times New Roman" w:cs="Times New Roman"/>
-          <w:sz w:val="24"/>
-          <w:szCs w:val="24"/>
-          <w:highlight w:val="yellow"/>
-          <w:lang w:val="es-419"/>
-        </w:rPr>
-        <w:t>Género*</w:t>
-      </w:r>
-    </w:p>
-    <w:p>
-      <w:pPr>
-        <w:pStyle w:val="Prrafodelista"/>
-        <w:numPr>
-          <w:ilvl w:val="0"/>
-          <w:numId w:val="22"/>
-        </w:numPr>
-        <w:ind w:left="709"/>
-        <w:jc w:val="both"/>
-        <w:rPr>
-          <w:rFonts w:ascii="Times New Roman" w:hAnsi="Times New Roman" w:cs="Times New Roman"/>
-          <w:sz w:val="24"/>
-          <w:szCs w:val="24"/>
-          <w:highlight w:val="yellow"/>
-          <w:lang w:val="es-419"/>
-        </w:rPr>
-      </w:pPr>
-      <w:r>
-        <w:rPr>
-          <w:rFonts w:ascii="Times New Roman" w:hAnsi="Times New Roman" w:cs="Times New Roman"/>
-          <w:sz w:val="24"/>
-          <w:szCs w:val="24"/>
-          <w:highlight w:val="yellow"/>
-          <w:lang w:val="es-419"/>
-        </w:rPr>
-        <w:t>Facultad*</w:t>
-      </w:r>
-    </w:p>
-    <w:p>
-      <w:pPr>
-        <w:pStyle w:val="Prrafodelista"/>
-        <w:numPr>
-          <w:ilvl w:val="0"/>
-          <w:numId w:val="22"/>
-        </w:numPr>
-        <w:ind w:left="709"/>
-        <w:jc w:val="both"/>
-        <w:rPr>
-          <w:rFonts w:ascii="Times New Roman" w:hAnsi="Times New Roman" w:cs="Times New Roman"/>
-          <w:sz w:val="24"/>
-          <w:szCs w:val="24"/>
-          <w:highlight w:val="yellow"/>
-          <w:lang w:val="es-419"/>
-        </w:rPr>
-      </w:pPr>
-      <w:r>
-        <w:rPr>
-          <w:rFonts w:ascii="Times New Roman" w:hAnsi="Times New Roman" w:cs="Times New Roman"/>
-          <w:sz w:val="24"/>
-          <w:szCs w:val="24"/>
-          <w:highlight w:val="yellow"/>
-          <w:lang w:val="es-419"/>
-        </w:rPr>
         <w:t>Escuela Profesional*</w:t>
       </w:r>
     </w:p>
@@ -12672,16 +12682,16 @@
           <w:rFonts w:ascii="Times New Roman" w:hAnsi="Times New Roman" w:cs="Times New Roman"/>
           <w:sz w:val="24"/>
           <w:szCs w:val="24"/>
-          <w:highlight w:val="yellow"/>
-          <w:lang w:val="es-419"/>
-        </w:rPr>
-      </w:pPr>
-      <w:r>
-        <w:rPr>
-          <w:rFonts w:ascii="Times New Roman" w:hAnsi="Times New Roman" w:cs="Times New Roman"/>
-          <w:sz w:val="24"/>
-          <w:szCs w:val="24"/>
-          <w:highlight w:val="yellow"/>
+          <w:highlight w:val="cyan"/>
+          <w:lang w:val="es-419"/>
+        </w:rPr>
+      </w:pPr>
+      <w:r>
+        <w:rPr>
+          <w:rFonts w:ascii="Times New Roman" w:hAnsi="Times New Roman" w:cs="Times New Roman"/>
+          <w:sz w:val="24"/>
+          <w:szCs w:val="24"/>
+          <w:highlight w:val="cyan"/>
           <w:lang w:val="es-419"/>
         </w:rPr>
         <w:t>País de Procedencia*</w:t>
@@ -12700,16 +12710,16 @@
           <w:rFonts w:ascii="Times New Roman" w:hAnsi="Times New Roman" w:cs="Times New Roman"/>
           <w:sz w:val="24"/>
           <w:szCs w:val="24"/>
-          <w:highlight w:val="yellow"/>
-          <w:lang w:val="es-419"/>
-        </w:rPr>
-      </w:pPr>
-      <w:r>
-        <w:rPr>
-          <w:rFonts w:ascii="Times New Roman" w:hAnsi="Times New Roman" w:cs="Times New Roman"/>
-          <w:sz w:val="24"/>
-          <w:szCs w:val="24"/>
-          <w:highlight w:val="yellow"/>
+          <w:highlight w:val="cyan"/>
+          <w:lang w:val="es-419"/>
+        </w:rPr>
+      </w:pPr>
+      <w:r>
+        <w:rPr>
+          <w:rFonts w:ascii="Times New Roman" w:hAnsi="Times New Roman" w:cs="Times New Roman"/>
+          <w:sz w:val="24"/>
+          <w:szCs w:val="24"/>
+          <w:highlight w:val="cyan"/>
           <w:lang w:val="es-419"/>
         </w:rPr>
         <w:t>Departamento de Procedencia*</w:t>
@@ -12728,16 +12738,16 @@
           <w:rFonts w:ascii="Times New Roman" w:hAnsi="Times New Roman" w:cs="Times New Roman"/>
           <w:sz w:val="24"/>
           <w:szCs w:val="24"/>
-          <w:highlight w:val="yellow"/>
-          <w:lang w:val="es-419"/>
-        </w:rPr>
-      </w:pPr>
-      <w:r>
-        <w:rPr>
-          <w:rFonts w:ascii="Times New Roman" w:hAnsi="Times New Roman" w:cs="Times New Roman"/>
-          <w:sz w:val="24"/>
-          <w:szCs w:val="24"/>
-          <w:highlight w:val="yellow"/>
+          <w:highlight w:val="cyan"/>
+          <w:lang w:val="es-419"/>
+        </w:rPr>
+      </w:pPr>
+      <w:r>
+        <w:rPr>
+          <w:rFonts w:ascii="Times New Roman" w:hAnsi="Times New Roman" w:cs="Times New Roman"/>
+          <w:sz w:val="24"/>
+          <w:szCs w:val="24"/>
+          <w:highlight w:val="cyan"/>
           <w:lang w:val="es-419"/>
         </w:rPr>
         <w:t>Provincia de Procedencia*</w:t>
@@ -12756,16 +12766,16 @@
           <w:rFonts w:ascii="Times New Roman" w:hAnsi="Times New Roman" w:cs="Times New Roman"/>
           <w:sz w:val="24"/>
           <w:szCs w:val="24"/>
-          <w:highlight w:val="yellow"/>
-          <w:lang w:val="es-419"/>
-        </w:rPr>
-      </w:pPr>
-      <w:r>
-        <w:rPr>
-          <w:rFonts w:ascii="Times New Roman" w:hAnsi="Times New Roman" w:cs="Times New Roman"/>
-          <w:sz w:val="24"/>
-          <w:szCs w:val="24"/>
-          <w:highlight w:val="yellow"/>
+          <w:highlight w:val="cyan"/>
+          <w:lang w:val="es-419"/>
+        </w:rPr>
+      </w:pPr>
+      <w:r>
+        <w:rPr>
+          <w:rFonts w:ascii="Times New Roman" w:hAnsi="Times New Roman" w:cs="Times New Roman"/>
+          <w:sz w:val="24"/>
+          <w:szCs w:val="24"/>
+          <w:highlight w:val="cyan"/>
           <w:lang w:val="es-419"/>
         </w:rPr>
         <w:t>Distrito de Procedencia*</w:t>
@@ -12784,16 +12794,16 @@
           <w:rFonts w:ascii="Times New Roman" w:hAnsi="Times New Roman" w:cs="Times New Roman"/>
           <w:sz w:val="24"/>
           <w:szCs w:val="24"/>
-          <w:highlight w:val="yellow"/>
-          <w:lang w:val="es-419"/>
-        </w:rPr>
-      </w:pPr>
-      <w:r>
-        <w:rPr>
-          <w:rFonts w:ascii="Times New Roman" w:hAnsi="Times New Roman" w:cs="Times New Roman"/>
-          <w:sz w:val="24"/>
-          <w:szCs w:val="24"/>
-          <w:highlight w:val="yellow"/>
+          <w:highlight w:val="cyan"/>
+          <w:lang w:val="es-419"/>
+        </w:rPr>
+      </w:pPr>
+      <w:r>
+        <w:rPr>
+          <w:rFonts w:ascii="Times New Roman" w:hAnsi="Times New Roman" w:cs="Times New Roman"/>
+          <w:sz w:val="24"/>
+          <w:szCs w:val="24"/>
+          <w:highlight w:val="cyan"/>
           <w:lang w:val="es-419"/>
         </w:rPr>
         <w:t xml:space="preserve">¿Es </w:t>
@@ -12804,7 +12814,7 @@
           <w:rFonts w:ascii="Times New Roman" w:hAnsi="Times New Roman" w:cs="Times New Roman"/>
           <w:sz w:val="24"/>
           <w:szCs w:val="24"/>
-          <w:highlight w:val="yellow"/>
+          <w:highlight w:val="cyan"/>
           <w:lang w:val="es-419"/>
         </w:rPr>
         <w:t>Discapacitado?*</w:t>
@@ -12824,16 +12834,16 @@
           <w:rFonts w:ascii="Times New Roman" w:hAnsi="Times New Roman" w:cs="Times New Roman"/>
           <w:sz w:val="24"/>
           <w:szCs w:val="24"/>
-          <w:highlight w:val="yellow"/>
-          <w:lang w:val="es-419"/>
-        </w:rPr>
-      </w:pPr>
-      <w:r>
-        <w:rPr>
-          <w:rFonts w:ascii="Times New Roman" w:hAnsi="Times New Roman" w:cs="Times New Roman"/>
-          <w:sz w:val="24"/>
-          <w:szCs w:val="24"/>
-          <w:highlight w:val="yellow"/>
+          <w:highlight w:val="cyan"/>
+          <w:lang w:val="es-419"/>
+        </w:rPr>
+      </w:pPr>
+      <w:r>
+        <w:rPr>
+          <w:rFonts w:ascii="Times New Roman" w:hAnsi="Times New Roman" w:cs="Times New Roman"/>
+          <w:sz w:val="24"/>
+          <w:szCs w:val="24"/>
+          <w:highlight w:val="cyan"/>
           <w:lang w:val="es-419"/>
         </w:rPr>
         <w:t>Discapacidad</w:t>
@@ -12930,6 +12940,34 @@
           <w:rFonts w:ascii="Times New Roman" w:hAnsi="Times New Roman" w:cs="Times New Roman"/>
           <w:sz w:val="24"/>
           <w:szCs w:val="24"/>
+          <w:highlight w:val="cyan"/>
+          <w:lang w:val="es-419"/>
+        </w:rPr>
+      </w:pPr>
+      <w:r>
+        <w:rPr>
+          <w:rFonts w:ascii="Times New Roman" w:hAnsi="Times New Roman" w:cs="Times New Roman"/>
+          <w:sz w:val="24"/>
+          <w:szCs w:val="24"/>
+          <w:highlight w:val="cyan"/>
+          <w:lang w:val="es-419"/>
+        </w:rPr>
+        <w:t>DNI*</w:t>
+      </w:r>
+    </w:p>
+    <w:p>
+      <w:pPr>
+        <w:pStyle w:val="Prrafodelista"/>
+        <w:numPr>
+          <w:ilvl w:val="0"/>
+          <w:numId w:val="22"/>
+        </w:numPr>
+        <w:ind w:left="709"/>
+        <w:jc w:val="both"/>
+        <w:rPr>
+          <w:rFonts w:ascii="Times New Roman" w:hAnsi="Times New Roman" w:cs="Times New Roman"/>
+          <w:sz w:val="24"/>
+          <w:szCs w:val="24"/>
           <w:highlight w:val="yellow"/>
           <w:lang w:val="es-419"/>
         </w:rPr>
@@ -12942,7 +12980,91 @@
           <w:highlight w:val="yellow"/>
           <w:lang w:val="es-419"/>
         </w:rPr>
-        <w:t>DNI*</w:t>
+        <w:t>Código Universitario*</w:t>
+      </w:r>
+    </w:p>
+    <w:p>
+      <w:pPr>
+        <w:pStyle w:val="Prrafodelista"/>
+        <w:numPr>
+          <w:ilvl w:val="0"/>
+          <w:numId w:val="22"/>
+        </w:numPr>
+        <w:ind w:left="709"/>
+        <w:jc w:val="both"/>
+        <w:rPr>
+          <w:rFonts w:ascii="Times New Roman" w:hAnsi="Times New Roman" w:cs="Times New Roman"/>
+          <w:sz w:val="24"/>
+          <w:szCs w:val="24"/>
+          <w:highlight w:val="cyan"/>
+          <w:lang w:val="es-419"/>
+        </w:rPr>
+      </w:pPr>
+      <w:r>
+        <w:rPr>
+          <w:rFonts w:ascii="Times New Roman" w:hAnsi="Times New Roman" w:cs="Times New Roman"/>
+          <w:sz w:val="24"/>
+          <w:szCs w:val="24"/>
+          <w:highlight w:val="cyan"/>
+          <w:lang w:val="es-419"/>
+        </w:rPr>
+        <w:t>Apellido paterno*</w:t>
+      </w:r>
+    </w:p>
+    <w:p>
+      <w:pPr>
+        <w:pStyle w:val="Prrafodelista"/>
+        <w:numPr>
+          <w:ilvl w:val="0"/>
+          <w:numId w:val="22"/>
+        </w:numPr>
+        <w:ind w:left="709"/>
+        <w:jc w:val="both"/>
+        <w:rPr>
+          <w:rFonts w:ascii="Times New Roman" w:hAnsi="Times New Roman" w:cs="Times New Roman"/>
+          <w:sz w:val="24"/>
+          <w:szCs w:val="24"/>
+          <w:highlight w:val="cyan"/>
+          <w:lang w:val="es-419"/>
+        </w:rPr>
+      </w:pPr>
+      <w:r>
+        <w:rPr>
+          <w:rFonts w:ascii="Times New Roman" w:hAnsi="Times New Roman" w:cs="Times New Roman"/>
+          <w:sz w:val="24"/>
+          <w:szCs w:val="24"/>
+          <w:highlight w:val="cyan"/>
+          <w:lang w:val="es-419"/>
+        </w:rPr>
+        <w:t>Apellido Materno*</w:t>
+      </w:r>
+    </w:p>
+    <w:p>
+      <w:pPr>
+        <w:pStyle w:val="Prrafodelista"/>
+        <w:numPr>
+          <w:ilvl w:val="0"/>
+          <w:numId w:val="22"/>
+        </w:numPr>
+        <w:ind w:left="709"/>
+        <w:jc w:val="both"/>
+        <w:rPr>
+          <w:rFonts w:ascii="Times New Roman" w:hAnsi="Times New Roman" w:cs="Times New Roman"/>
+          <w:sz w:val="24"/>
+          <w:szCs w:val="24"/>
+          <w:highlight w:val="cyan"/>
+          <w:lang w:val="es-419"/>
+        </w:rPr>
+      </w:pPr>
+      <w:r>
+        <w:rPr>
+          <w:rFonts w:ascii="Times New Roman" w:hAnsi="Times New Roman" w:cs="Times New Roman"/>
+          <w:sz w:val="24"/>
+          <w:szCs w:val="24"/>
+          <w:highlight w:val="cyan"/>
+          <w:lang w:val="es-419"/>
+        </w:rPr>
+        <w:t>Nombres*</w:t>
       </w:r>
     </w:p>
     <w:p>
@@ -12970,7 +13092,7 @@
           <w:highlight w:val="yellow"/>
           <w:lang w:val="es-419"/>
         </w:rPr>
-        <w:t>Código Universitario*</w:t>
+        <w:t>Facultad*</w:t>
       </w:r>
     </w:p>
     <w:p>
@@ -12998,118 +13120,6 @@
           <w:highlight w:val="yellow"/>
           <w:lang w:val="es-419"/>
         </w:rPr>
-        <w:t>Apellido paterno*</w:t>
-      </w:r>
-    </w:p>
-    <w:p>
-      <w:pPr>
-        <w:pStyle w:val="Prrafodelista"/>
-        <w:numPr>
-          <w:ilvl w:val="0"/>
-          <w:numId w:val="22"/>
-        </w:numPr>
-        <w:ind w:left="709"/>
-        <w:jc w:val="both"/>
-        <w:rPr>
-          <w:rFonts w:ascii="Times New Roman" w:hAnsi="Times New Roman" w:cs="Times New Roman"/>
-          <w:sz w:val="24"/>
-          <w:szCs w:val="24"/>
-          <w:highlight w:val="yellow"/>
-          <w:lang w:val="es-419"/>
-        </w:rPr>
-      </w:pPr>
-      <w:r>
-        <w:rPr>
-          <w:rFonts w:ascii="Times New Roman" w:hAnsi="Times New Roman" w:cs="Times New Roman"/>
-          <w:sz w:val="24"/>
-          <w:szCs w:val="24"/>
-          <w:highlight w:val="yellow"/>
-          <w:lang w:val="es-419"/>
-        </w:rPr>
-        <w:t>Apellido Materno*</w:t>
-      </w:r>
-    </w:p>
-    <w:p>
-      <w:pPr>
-        <w:pStyle w:val="Prrafodelista"/>
-        <w:numPr>
-          <w:ilvl w:val="0"/>
-          <w:numId w:val="22"/>
-        </w:numPr>
-        <w:ind w:left="709"/>
-        <w:jc w:val="both"/>
-        <w:rPr>
-          <w:rFonts w:ascii="Times New Roman" w:hAnsi="Times New Roman" w:cs="Times New Roman"/>
-          <w:sz w:val="24"/>
-          <w:szCs w:val="24"/>
-          <w:highlight w:val="yellow"/>
-          <w:lang w:val="es-419"/>
-        </w:rPr>
-      </w:pPr>
-      <w:r>
-        <w:rPr>
-          <w:rFonts w:ascii="Times New Roman" w:hAnsi="Times New Roman" w:cs="Times New Roman"/>
-          <w:sz w:val="24"/>
-          <w:szCs w:val="24"/>
-          <w:highlight w:val="yellow"/>
-          <w:lang w:val="es-419"/>
-        </w:rPr>
-        <w:t>Nombres*</w:t>
-      </w:r>
-    </w:p>
-    <w:p>
-      <w:pPr>
-        <w:pStyle w:val="Prrafodelista"/>
-        <w:numPr>
-          <w:ilvl w:val="0"/>
-          <w:numId w:val="22"/>
-        </w:numPr>
-        <w:ind w:left="709"/>
-        <w:jc w:val="both"/>
-        <w:rPr>
-          <w:rFonts w:ascii="Times New Roman" w:hAnsi="Times New Roman" w:cs="Times New Roman"/>
-          <w:sz w:val="24"/>
-          <w:szCs w:val="24"/>
-          <w:highlight w:val="yellow"/>
-          <w:lang w:val="es-419"/>
-        </w:rPr>
-      </w:pPr>
-      <w:r>
-        <w:rPr>
-          <w:rFonts w:ascii="Times New Roman" w:hAnsi="Times New Roman" w:cs="Times New Roman"/>
-          <w:sz w:val="24"/>
-          <w:szCs w:val="24"/>
-          <w:highlight w:val="yellow"/>
-          <w:lang w:val="es-419"/>
-        </w:rPr>
-        <w:t>Facultad*</w:t>
-      </w:r>
-    </w:p>
-    <w:p>
-      <w:pPr>
-        <w:pStyle w:val="Prrafodelista"/>
-        <w:numPr>
-          <w:ilvl w:val="0"/>
-          <w:numId w:val="22"/>
-        </w:numPr>
-        <w:ind w:left="709"/>
-        <w:jc w:val="both"/>
-        <w:rPr>
-          <w:rFonts w:ascii="Times New Roman" w:hAnsi="Times New Roman" w:cs="Times New Roman"/>
-          <w:sz w:val="24"/>
-          <w:szCs w:val="24"/>
-          <w:highlight w:val="yellow"/>
-          <w:lang w:val="es-419"/>
-        </w:rPr>
-      </w:pPr>
-      <w:r>
-        <w:rPr>
-          <w:rFonts w:ascii="Times New Roman" w:hAnsi="Times New Roman" w:cs="Times New Roman"/>
-          <w:sz w:val="24"/>
-          <w:szCs w:val="24"/>
-          <w:highlight w:val="yellow"/>
-          <w:lang w:val="es-419"/>
-        </w:rPr>
         <w:t>Escuela Profesional*</w:t>
       </w:r>
     </w:p>
@@ -13126,16 +13136,16 @@
           <w:rFonts w:ascii="Times New Roman" w:hAnsi="Times New Roman" w:cs="Times New Roman"/>
           <w:sz w:val="24"/>
           <w:szCs w:val="24"/>
-          <w:highlight w:val="yellow"/>
-          <w:lang w:val="es-419"/>
-        </w:rPr>
-      </w:pPr>
-      <w:r>
-        <w:rPr>
-          <w:rFonts w:ascii="Times New Roman" w:hAnsi="Times New Roman" w:cs="Times New Roman"/>
-          <w:sz w:val="24"/>
-          <w:szCs w:val="24"/>
-          <w:highlight w:val="yellow"/>
+          <w:highlight w:val="cyan"/>
+          <w:lang w:val="es-419"/>
+        </w:rPr>
+      </w:pPr>
+      <w:r>
+        <w:rPr>
+          <w:rFonts w:ascii="Times New Roman" w:hAnsi="Times New Roman" w:cs="Times New Roman"/>
+          <w:sz w:val="24"/>
+          <w:szCs w:val="24"/>
+          <w:highlight w:val="cyan"/>
           <w:lang w:val="es-419"/>
         </w:rPr>
         <w:t>País de Procedencia*</w:t>
@@ -13154,16 +13164,16 @@
           <w:rFonts w:ascii="Times New Roman" w:hAnsi="Times New Roman" w:cs="Times New Roman"/>
           <w:sz w:val="24"/>
           <w:szCs w:val="24"/>
-          <w:highlight w:val="yellow"/>
-          <w:lang w:val="es-419"/>
-        </w:rPr>
-      </w:pPr>
-      <w:r>
-        <w:rPr>
-          <w:rFonts w:ascii="Times New Roman" w:hAnsi="Times New Roman" w:cs="Times New Roman"/>
-          <w:sz w:val="24"/>
-          <w:szCs w:val="24"/>
-          <w:highlight w:val="yellow"/>
+          <w:highlight w:val="cyan"/>
+          <w:lang w:val="es-419"/>
+        </w:rPr>
+      </w:pPr>
+      <w:r>
+        <w:rPr>
+          <w:rFonts w:ascii="Times New Roman" w:hAnsi="Times New Roman" w:cs="Times New Roman"/>
+          <w:sz w:val="24"/>
+          <w:szCs w:val="24"/>
+          <w:highlight w:val="cyan"/>
           <w:lang w:val="es-419"/>
         </w:rPr>
         <w:t>Departamento de Procedencia*</w:t>
@@ -13182,16 +13192,16 @@
           <w:rFonts w:ascii="Times New Roman" w:hAnsi="Times New Roman" w:cs="Times New Roman"/>
           <w:sz w:val="24"/>
           <w:szCs w:val="24"/>
-          <w:highlight w:val="yellow"/>
-          <w:lang w:val="es-419"/>
-        </w:rPr>
-      </w:pPr>
-      <w:r>
-        <w:rPr>
-          <w:rFonts w:ascii="Times New Roman" w:hAnsi="Times New Roman" w:cs="Times New Roman"/>
-          <w:sz w:val="24"/>
-          <w:szCs w:val="24"/>
-          <w:highlight w:val="yellow"/>
+          <w:highlight w:val="cyan"/>
+          <w:lang w:val="es-419"/>
+        </w:rPr>
+      </w:pPr>
+      <w:r>
+        <w:rPr>
+          <w:rFonts w:ascii="Times New Roman" w:hAnsi="Times New Roman" w:cs="Times New Roman"/>
+          <w:sz w:val="24"/>
+          <w:szCs w:val="24"/>
+          <w:highlight w:val="cyan"/>
           <w:lang w:val="es-419"/>
         </w:rPr>
         <w:t>Provincia de Procedencia*</w:t>
@@ -13210,16 +13220,16 @@
           <w:rFonts w:ascii="Times New Roman" w:hAnsi="Times New Roman" w:cs="Times New Roman"/>
           <w:sz w:val="24"/>
           <w:szCs w:val="24"/>
-          <w:highlight w:val="yellow"/>
-          <w:lang w:val="es-419"/>
-        </w:rPr>
-      </w:pPr>
-      <w:r>
-        <w:rPr>
-          <w:rFonts w:ascii="Times New Roman" w:hAnsi="Times New Roman" w:cs="Times New Roman"/>
-          <w:sz w:val="24"/>
-          <w:szCs w:val="24"/>
-          <w:highlight w:val="yellow"/>
+          <w:highlight w:val="cyan"/>
+          <w:lang w:val="es-419"/>
+        </w:rPr>
+      </w:pPr>
+      <w:r>
+        <w:rPr>
+          <w:rFonts w:ascii="Times New Roman" w:hAnsi="Times New Roman" w:cs="Times New Roman"/>
+          <w:sz w:val="24"/>
+          <w:szCs w:val="24"/>
+          <w:highlight w:val="cyan"/>
           <w:lang w:val="es-419"/>
         </w:rPr>
         <w:lastRenderedPageBreak/>
@@ -13230,7 +13240,7 @@
           <w:rFonts w:ascii="Times New Roman" w:hAnsi="Times New Roman" w:cs="Times New Roman"/>
           <w:sz w:val="24"/>
           <w:szCs w:val="24"/>
-          <w:highlight w:val="yellow"/>
+          <w:highlight w:val="cyan"/>
           <w:lang w:val="es-419"/>
         </w:rPr>
         <w:t>.</w:t>
@@ -13290,6 +13300,34 @@
           <w:rFonts w:ascii="Times New Roman" w:hAnsi="Times New Roman" w:cs="Times New Roman"/>
           <w:sz w:val="24"/>
           <w:szCs w:val="24"/>
+          <w:highlight w:val="cyan"/>
+          <w:lang w:val="es-419"/>
+        </w:rPr>
+      </w:pPr>
+      <w:r>
+        <w:rPr>
+          <w:rFonts w:ascii="Times New Roman" w:hAnsi="Times New Roman" w:cs="Times New Roman"/>
+          <w:sz w:val="24"/>
+          <w:szCs w:val="24"/>
+          <w:highlight w:val="cyan"/>
+          <w:lang w:val="es-419"/>
+        </w:rPr>
+        <w:t>DNI*</w:t>
+      </w:r>
+    </w:p>
+    <w:p>
+      <w:pPr>
+        <w:pStyle w:val="Prrafodelista"/>
+        <w:numPr>
+          <w:ilvl w:val="0"/>
+          <w:numId w:val="22"/>
+        </w:numPr>
+        <w:ind w:left="709"/>
+        <w:jc w:val="both"/>
+        <w:rPr>
+          <w:rFonts w:ascii="Times New Roman" w:hAnsi="Times New Roman" w:cs="Times New Roman"/>
+          <w:sz w:val="24"/>
+          <w:szCs w:val="24"/>
           <w:highlight w:val="yellow"/>
           <w:lang w:val="es-419"/>
         </w:rPr>
@@ -13302,7 +13340,91 @@
           <w:highlight w:val="yellow"/>
           <w:lang w:val="es-419"/>
         </w:rPr>
-        <w:t>DNI*</w:t>
+        <w:t>Código Universitario*</w:t>
+      </w:r>
+    </w:p>
+    <w:p>
+      <w:pPr>
+        <w:pStyle w:val="Prrafodelista"/>
+        <w:numPr>
+          <w:ilvl w:val="0"/>
+          <w:numId w:val="22"/>
+        </w:numPr>
+        <w:ind w:left="709"/>
+        <w:jc w:val="both"/>
+        <w:rPr>
+          <w:rFonts w:ascii="Times New Roman" w:hAnsi="Times New Roman" w:cs="Times New Roman"/>
+          <w:sz w:val="24"/>
+          <w:szCs w:val="24"/>
+          <w:highlight w:val="cyan"/>
+          <w:lang w:val="es-419"/>
+        </w:rPr>
+      </w:pPr>
+      <w:r>
+        <w:rPr>
+          <w:rFonts w:ascii="Times New Roman" w:hAnsi="Times New Roman" w:cs="Times New Roman"/>
+          <w:sz w:val="24"/>
+          <w:szCs w:val="24"/>
+          <w:highlight w:val="cyan"/>
+          <w:lang w:val="es-419"/>
+        </w:rPr>
+        <w:t>Apellido paterno*</w:t>
+      </w:r>
+    </w:p>
+    <w:p>
+      <w:pPr>
+        <w:pStyle w:val="Prrafodelista"/>
+        <w:numPr>
+          <w:ilvl w:val="0"/>
+          <w:numId w:val="22"/>
+        </w:numPr>
+        <w:ind w:left="709"/>
+        <w:jc w:val="both"/>
+        <w:rPr>
+          <w:rFonts w:ascii="Times New Roman" w:hAnsi="Times New Roman" w:cs="Times New Roman"/>
+          <w:sz w:val="24"/>
+          <w:szCs w:val="24"/>
+          <w:highlight w:val="cyan"/>
+          <w:lang w:val="es-419"/>
+        </w:rPr>
+      </w:pPr>
+      <w:r>
+        <w:rPr>
+          <w:rFonts w:ascii="Times New Roman" w:hAnsi="Times New Roman" w:cs="Times New Roman"/>
+          <w:sz w:val="24"/>
+          <w:szCs w:val="24"/>
+          <w:highlight w:val="cyan"/>
+          <w:lang w:val="es-419"/>
+        </w:rPr>
+        <w:t>Apellido Materno*</w:t>
+      </w:r>
+    </w:p>
+    <w:p>
+      <w:pPr>
+        <w:pStyle w:val="Prrafodelista"/>
+        <w:numPr>
+          <w:ilvl w:val="0"/>
+          <w:numId w:val="22"/>
+        </w:numPr>
+        <w:ind w:left="709"/>
+        <w:jc w:val="both"/>
+        <w:rPr>
+          <w:rFonts w:ascii="Times New Roman" w:hAnsi="Times New Roman" w:cs="Times New Roman"/>
+          <w:sz w:val="24"/>
+          <w:szCs w:val="24"/>
+          <w:highlight w:val="cyan"/>
+          <w:lang w:val="es-419"/>
+        </w:rPr>
+      </w:pPr>
+      <w:r>
+        <w:rPr>
+          <w:rFonts w:ascii="Times New Roman" w:hAnsi="Times New Roman" w:cs="Times New Roman"/>
+          <w:sz w:val="24"/>
+          <w:szCs w:val="24"/>
+          <w:highlight w:val="cyan"/>
+          <w:lang w:val="es-419"/>
+        </w:rPr>
+        <w:t>Nombres*</w:t>
       </w:r>
     </w:p>
     <w:p>
@@ -13330,7 +13452,7 @@
           <w:highlight w:val="yellow"/>
           <w:lang w:val="es-419"/>
         </w:rPr>
-        <w:t>Código Universitario*</w:t>
+        <w:t>Facultad*</w:t>
       </w:r>
     </w:p>
     <w:p>
@@ -13358,7 +13480,7 @@
           <w:highlight w:val="yellow"/>
           <w:lang w:val="es-419"/>
         </w:rPr>
-        <w:t>Apellido paterno*</w:t>
+        <w:t>Escuela Profesional*</w:t>
       </w:r>
     </w:p>
     <w:p>
@@ -13386,118 +13508,6 @@
           <w:highlight w:val="yellow"/>
           <w:lang w:val="es-419"/>
         </w:rPr>
-        <w:t>Apellido Materno*</w:t>
-      </w:r>
-    </w:p>
-    <w:p>
-      <w:pPr>
-        <w:pStyle w:val="Prrafodelista"/>
-        <w:numPr>
-          <w:ilvl w:val="0"/>
-          <w:numId w:val="22"/>
-        </w:numPr>
-        <w:ind w:left="709"/>
-        <w:jc w:val="both"/>
-        <w:rPr>
-          <w:rFonts w:ascii="Times New Roman" w:hAnsi="Times New Roman" w:cs="Times New Roman"/>
-          <w:sz w:val="24"/>
-          <w:szCs w:val="24"/>
-          <w:highlight w:val="yellow"/>
-          <w:lang w:val="es-419"/>
-        </w:rPr>
-      </w:pPr>
-      <w:r>
-        <w:rPr>
-          <w:rFonts w:ascii="Times New Roman" w:hAnsi="Times New Roman" w:cs="Times New Roman"/>
-          <w:sz w:val="24"/>
-          <w:szCs w:val="24"/>
-          <w:highlight w:val="yellow"/>
-          <w:lang w:val="es-419"/>
-        </w:rPr>
-        <w:t>Nombres*</w:t>
-      </w:r>
-    </w:p>
-    <w:p>
-      <w:pPr>
-        <w:pStyle w:val="Prrafodelista"/>
-        <w:numPr>
-          <w:ilvl w:val="0"/>
-          <w:numId w:val="22"/>
-        </w:numPr>
-        <w:ind w:left="709"/>
-        <w:jc w:val="both"/>
-        <w:rPr>
-          <w:rFonts w:ascii="Times New Roman" w:hAnsi="Times New Roman" w:cs="Times New Roman"/>
-          <w:sz w:val="24"/>
-          <w:szCs w:val="24"/>
-          <w:highlight w:val="yellow"/>
-          <w:lang w:val="es-419"/>
-        </w:rPr>
-      </w:pPr>
-      <w:r>
-        <w:rPr>
-          <w:rFonts w:ascii="Times New Roman" w:hAnsi="Times New Roman" w:cs="Times New Roman"/>
-          <w:sz w:val="24"/>
-          <w:szCs w:val="24"/>
-          <w:highlight w:val="yellow"/>
-          <w:lang w:val="es-419"/>
-        </w:rPr>
-        <w:t>Facultad*</w:t>
-      </w:r>
-    </w:p>
-    <w:p>
-      <w:pPr>
-        <w:pStyle w:val="Prrafodelista"/>
-        <w:numPr>
-          <w:ilvl w:val="0"/>
-          <w:numId w:val="22"/>
-        </w:numPr>
-        <w:ind w:left="709"/>
-        <w:jc w:val="both"/>
-        <w:rPr>
-          <w:rFonts w:ascii="Times New Roman" w:hAnsi="Times New Roman" w:cs="Times New Roman"/>
-          <w:sz w:val="24"/>
-          <w:szCs w:val="24"/>
-          <w:highlight w:val="yellow"/>
-          <w:lang w:val="es-419"/>
-        </w:rPr>
-      </w:pPr>
-      <w:r>
-        <w:rPr>
-          <w:rFonts w:ascii="Times New Roman" w:hAnsi="Times New Roman" w:cs="Times New Roman"/>
-          <w:sz w:val="24"/>
-          <w:szCs w:val="24"/>
-          <w:highlight w:val="yellow"/>
-          <w:lang w:val="es-419"/>
-        </w:rPr>
-        <w:t>Escuela Profesional*</w:t>
-      </w:r>
-    </w:p>
-    <w:p>
-      <w:pPr>
-        <w:pStyle w:val="Prrafodelista"/>
-        <w:numPr>
-          <w:ilvl w:val="0"/>
-          <w:numId w:val="22"/>
-        </w:numPr>
-        <w:ind w:left="709"/>
-        <w:jc w:val="both"/>
-        <w:rPr>
-          <w:rFonts w:ascii="Times New Roman" w:hAnsi="Times New Roman" w:cs="Times New Roman"/>
-          <w:sz w:val="24"/>
-          <w:szCs w:val="24"/>
-          <w:highlight w:val="yellow"/>
-          <w:lang w:val="es-419"/>
-        </w:rPr>
-      </w:pPr>
-      <w:r>
-        <w:rPr>
-          <w:rFonts w:ascii="Times New Roman" w:hAnsi="Times New Roman" w:cs="Times New Roman"/>
-          <w:sz w:val="24"/>
-          <w:szCs w:val="24"/>
-          <w:highlight w:val="yellow"/>
-          <w:lang w:val="es-419"/>
-        </w:rPr>
         <w:t>Disciplina*</w:t>
       </w:r>
     </w:p>
@@ -13514,16 +13524,16 @@
           <w:rFonts w:ascii="Times New Roman" w:hAnsi="Times New Roman" w:cs="Times New Roman"/>
           <w:sz w:val="24"/>
           <w:szCs w:val="24"/>
-          <w:highlight w:val="yellow"/>
-          <w:lang w:val="es-419"/>
-        </w:rPr>
-      </w:pPr>
-      <w:r>
-        <w:rPr>
-          <w:rFonts w:ascii="Times New Roman" w:hAnsi="Times New Roman" w:cs="Times New Roman"/>
-          <w:sz w:val="24"/>
-          <w:szCs w:val="24"/>
-          <w:highlight w:val="yellow"/>
+          <w:highlight w:val="cyan"/>
+          <w:lang w:val="es-419"/>
+        </w:rPr>
+      </w:pPr>
+      <w:r>
+        <w:rPr>
+          <w:rFonts w:ascii="Times New Roman" w:hAnsi="Times New Roman" w:cs="Times New Roman"/>
+          <w:sz w:val="24"/>
+          <w:szCs w:val="24"/>
+          <w:highlight w:val="cyan"/>
           <w:lang w:val="es-419"/>
         </w:rPr>
         <w:t>País de Procedencia*</w:t>
@@ -13542,16 +13552,16 @@
           <w:rFonts w:ascii="Times New Roman" w:hAnsi="Times New Roman" w:cs="Times New Roman"/>
           <w:sz w:val="24"/>
           <w:szCs w:val="24"/>
-          <w:highlight w:val="yellow"/>
-          <w:lang w:val="es-419"/>
-        </w:rPr>
-      </w:pPr>
-      <w:r>
-        <w:rPr>
-          <w:rFonts w:ascii="Times New Roman" w:hAnsi="Times New Roman" w:cs="Times New Roman"/>
-          <w:sz w:val="24"/>
-          <w:szCs w:val="24"/>
-          <w:highlight w:val="yellow"/>
+          <w:highlight w:val="cyan"/>
+          <w:lang w:val="es-419"/>
+        </w:rPr>
+      </w:pPr>
+      <w:r>
+        <w:rPr>
+          <w:rFonts w:ascii="Times New Roman" w:hAnsi="Times New Roman" w:cs="Times New Roman"/>
+          <w:sz w:val="24"/>
+          <w:szCs w:val="24"/>
+          <w:highlight w:val="cyan"/>
           <w:lang w:val="es-419"/>
         </w:rPr>
         <w:t>Departamento de Procedencia*</w:t>
@@ -13570,16 +13580,16 @@
           <w:rFonts w:ascii="Times New Roman" w:hAnsi="Times New Roman" w:cs="Times New Roman"/>
           <w:sz w:val="24"/>
           <w:szCs w:val="24"/>
-          <w:highlight w:val="yellow"/>
-          <w:lang w:val="es-419"/>
-        </w:rPr>
-      </w:pPr>
-      <w:r>
-        <w:rPr>
-          <w:rFonts w:ascii="Times New Roman" w:hAnsi="Times New Roman" w:cs="Times New Roman"/>
-          <w:sz w:val="24"/>
-          <w:szCs w:val="24"/>
-          <w:highlight w:val="yellow"/>
+          <w:highlight w:val="cyan"/>
+          <w:lang w:val="es-419"/>
+        </w:rPr>
+      </w:pPr>
+      <w:r>
+        <w:rPr>
+          <w:rFonts w:ascii="Times New Roman" w:hAnsi="Times New Roman" w:cs="Times New Roman"/>
+          <w:sz w:val="24"/>
+          <w:szCs w:val="24"/>
+          <w:highlight w:val="cyan"/>
           <w:lang w:val="es-419"/>
         </w:rPr>
         <w:t>Provincia de Procedencia*</w:t>
@@ -13598,16 +13608,16 @@
           <w:rFonts w:ascii="Times New Roman" w:hAnsi="Times New Roman" w:cs="Times New Roman"/>
           <w:sz w:val="24"/>
           <w:szCs w:val="24"/>
-          <w:highlight w:val="yellow"/>
-          <w:lang w:val="es-419"/>
-        </w:rPr>
-      </w:pPr>
-      <w:r>
-        <w:rPr>
-          <w:rFonts w:ascii="Times New Roman" w:hAnsi="Times New Roman" w:cs="Times New Roman"/>
-          <w:sz w:val="24"/>
-          <w:szCs w:val="24"/>
-          <w:highlight w:val="yellow"/>
+          <w:highlight w:val="cyan"/>
+          <w:lang w:val="es-419"/>
+        </w:rPr>
+      </w:pPr>
+      <w:r>
+        <w:rPr>
+          <w:rFonts w:ascii="Times New Roman" w:hAnsi="Times New Roman" w:cs="Times New Roman"/>
+          <w:sz w:val="24"/>
+          <w:szCs w:val="24"/>
+          <w:highlight w:val="cyan"/>
           <w:lang w:val="es-419"/>
         </w:rPr>
         <w:t>Distrito de Procedencia*</w:t>
@@ -13617,7 +13627,7 @@
           <w:rFonts w:ascii="Times New Roman" w:hAnsi="Times New Roman" w:cs="Times New Roman"/>
           <w:sz w:val="24"/>
           <w:szCs w:val="24"/>
-          <w:highlight w:val="yellow"/>
+          <w:highlight w:val="cyan"/>
           <w:lang w:val="es-419"/>
         </w:rPr>
         <w:t>.</w:t>
@@ -13635,6 +13645,8 @@
           <w:lang w:val="es-419"/>
         </w:rPr>
       </w:pPr>
+      <w:bookmarkStart w:id="10" w:name="_GoBack"/>
+      <w:bookmarkEnd w:id="10"/>
     </w:p>
     <w:p>
       <w:pPr>
@@ -23825,8 +23837,6 @@
           <w:lang w:val="es-419"/>
         </w:rPr>
       </w:pPr>
-      <w:bookmarkStart w:id="10" w:name="_GoBack"/>
-      <w:bookmarkEnd w:id="10"/>
       <w:r>
         <w:rPr>
           <w:rFonts w:ascii="Times New Roman" w:hAnsi="Times New Roman" w:cs="Times New Roman"/>

</xml_diff>

<commit_message>
modulos beneficiarios dbu avance
</commit_message>
<xml_diff>
--- a/bd/TDR SISTEMA Y BASE DE DATOS COMP 1 Y 3.docx
+++ b/bd/TDR SISTEMA Y BASE DE DATOS COMP 1 Y 3.docx
@@ -1,6 +1,6 @@
 
 <file path=word/document.xml><?xml version="1.0" encoding="utf-8"?>
-<w:document xmlns:wpc="http://schemas.microsoft.com/office/word/2010/wordprocessingCanvas" xmlns:cx="http://schemas.microsoft.com/office/drawing/2014/chartex" xmlns:cx1="http://schemas.microsoft.com/office/drawing/2015/9/8/chartex" xmlns:mc="http://schemas.openxmlformats.org/markup-compatibility/2006" xmlns:o="urn:schemas-microsoft-com:office:office" xmlns:r="http://schemas.openxmlformats.org/officeDocument/2006/relationships" xmlns:m="http://schemas.openxmlformats.org/officeDocument/2006/math" xmlns:v="urn:schemas-microsoft-com:vml" xmlns:wp14="http://schemas.microsoft.com/office/word/2010/wordprocessingDrawing" xmlns:wp="http://schemas.openxmlformats.org/drawingml/2006/wordprocessingDrawing" xmlns:w10="urn:schemas-microsoft-com:office:word" xmlns:w="http://schemas.openxmlformats.org/wordprocessingml/2006/main" xmlns:w14="http://schemas.microsoft.com/office/word/2010/wordml" xmlns:w15="http://schemas.microsoft.com/office/word/2012/wordml" xmlns:w16se="http://schemas.microsoft.com/office/word/2015/wordml/symex" xmlns:wpg="http://schemas.microsoft.com/office/word/2010/wordprocessingGroup" xmlns:wpi="http://schemas.microsoft.com/office/word/2010/wordprocessingInk" xmlns:wne="http://schemas.microsoft.com/office/word/2006/wordml" xmlns:wps="http://schemas.microsoft.com/office/word/2010/wordprocessingShape" mc:Ignorable="w14 w15 w16se wp14">
+<w:document xmlns:wpc="http://schemas.microsoft.com/office/word/2010/wordprocessingCanvas" xmlns:cx="http://schemas.microsoft.com/office/drawing/2014/chartex" xmlns:cx1="http://schemas.microsoft.com/office/drawing/2015/9/8/chartex" xmlns:cx2="http://schemas.microsoft.com/office/drawing/2015/10/21/chartex" xmlns:cx3="http://schemas.microsoft.com/office/drawing/2016/5/9/chartex" xmlns:cx4="http://schemas.microsoft.com/office/drawing/2016/5/10/chartex" xmlns:cx5="http://schemas.microsoft.com/office/drawing/2016/5/11/chartex" xmlns:cx6="http://schemas.microsoft.com/office/drawing/2016/5/12/chartex" xmlns:cx7="http://schemas.microsoft.com/office/drawing/2016/5/13/chartex" xmlns:cx8="http://schemas.microsoft.com/office/drawing/2016/5/14/chartex" xmlns:mc="http://schemas.openxmlformats.org/markup-compatibility/2006" xmlns:aink="http://schemas.microsoft.com/office/drawing/2016/ink" xmlns:am3d="http://schemas.microsoft.com/office/drawing/2017/model3d" xmlns:o="urn:schemas-microsoft-com:office:office" xmlns:r="http://schemas.openxmlformats.org/officeDocument/2006/relationships" xmlns:m="http://schemas.openxmlformats.org/officeDocument/2006/math" xmlns:v="urn:schemas-microsoft-com:vml" xmlns:wp14="http://schemas.microsoft.com/office/word/2010/wordprocessingDrawing" xmlns:wp="http://schemas.openxmlformats.org/drawingml/2006/wordprocessingDrawing" xmlns:w10="urn:schemas-microsoft-com:office:word" xmlns:w="http://schemas.openxmlformats.org/wordprocessingml/2006/main" xmlns:w14="http://schemas.microsoft.com/office/word/2010/wordml" xmlns:w15="http://schemas.microsoft.com/office/word/2012/wordml" xmlns:w16cid="http://schemas.microsoft.com/office/word/2016/wordml/cid" xmlns:w16se="http://schemas.microsoft.com/office/word/2015/wordml/symex" xmlns:wpg="http://schemas.microsoft.com/office/word/2010/wordprocessingGroup" xmlns:wpi="http://schemas.microsoft.com/office/word/2010/wordprocessingInk" xmlns:wne="http://schemas.microsoft.com/office/word/2006/wordml" xmlns:wps="http://schemas.microsoft.com/office/word/2010/wordprocessingShape" mc:Ignorable="w14 w15 w16se w16cid wp14">
   <w:body>
     <w:p>
       <w:pPr>
@@ -204,27 +204,7 @@
           <w:szCs w:val="24"/>
           <w:lang w:val="es-ES" w:eastAsia="es-ES" w:bidi="es-ES"/>
         </w:rPr>
-        <w:t xml:space="preserve">El servicio a desarrollarse es solicitado por la Oficina General de Tecnologías de Información, Sistemas y Estadística de la Universidad Nacional Santiago Antúnez de </w:t>
-      </w:r>
-      <w:proofErr w:type="spellStart"/>
-      <w:r>
-        <w:rPr>
-          <w:color w:val="000000"/>
-          <w:sz w:val="24"/>
-          <w:szCs w:val="24"/>
-          <w:lang w:val="es-ES" w:eastAsia="es-ES" w:bidi="es-ES"/>
-        </w:rPr>
-        <w:t>Mayolo</w:t>
-      </w:r>
-      <w:proofErr w:type="spellEnd"/>
-      <w:r>
-        <w:rPr>
-          <w:color w:val="000000"/>
-          <w:sz w:val="24"/>
-          <w:szCs w:val="24"/>
-          <w:lang w:val="es-ES" w:eastAsia="es-ES" w:bidi="es-ES"/>
-        </w:rPr>
-        <w:t>; este servicio busca mejorar las funcionalidades del Sistema Integral de Recojo de Información (SISRI) de la UNASAM, para que permita registrar toda la información estadística de vital importancia de la UNASAM, para así, poder atender las solicitudes de las distintas instituciones de gobierno central, y las necesidades de las autoridades universitarias, comunidad santiaguina y público en general de manera inmediata, como es el caso del MINEDU, que solicita el registro semestralmente en su portal web Sistema de Recolección de Información para Educación Superior (SIRIES), como lo indica en el documento OFICIO MULTIPLE N°0004-2019-MINEDU-DIGESU-DIPOMA. Así pues, a través de este servicio, se pueda contribuir a la transparencia de la información pública y cumplir con el primer pilar de la política de aseguramiento de la calidad sobre información confiable y oportuna en beneficio de la educación superior universitaria.</w:t>
+        <w:t>El servicio a desarrollarse es solicitado por la Oficina General de Tecnologías de Información, Sistemas y Estadística de la Universidad Nacional Santiago Antúnez de Mayolo; este servicio busca mejorar las funcionalidades del Sistema Integral de Recojo de Información (SISRI) de la UNASAM, para que permita registrar toda la información estadística de vital importancia de la UNASAM, para así, poder atender las solicitudes de las distintas instituciones de gobierno central, y las necesidades de las autoridades universitarias, comunidad santiaguina y público en general de manera inmediata, como es el caso del MINEDU, que solicita el registro semestralmente en su portal web Sistema de Recolección de Información para Educación Superior (SIRIES), como lo indica en el documento OFICIO MULTIPLE N°0004-2019-MINEDU-DIGESU-DIPOMA. Así pues, a través de este servicio, se pueda contribuir a la transparencia de la información pública y cumplir con el primer pilar de la política de aseguramiento de la calidad sobre información confiable y oportuna en beneficio de la educación superior universitaria.</w:t>
       </w:r>
     </w:p>
     <w:p>
@@ -335,47 +315,7 @@
           <w:szCs w:val="24"/>
           <w:lang w:val="es-ES" w:eastAsia="es-ES" w:bidi="es-ES"/>
         </w:rPr>
-        <w:t xml:space="preserve">Es por ello que en cumplimiento del Primer Pilar de la Política de Aseguramiento de la Calidad sobre información confiable y oportuna en beneficio de la educación superior universitaria y por disposición de la alta dirección de la Universidad Nacional Santiago Antúnez de </w:t>
-      </w:r>
-      <w:proofErr w:type="spellStart"/>
-      <w:r>
-        <w:rPr>
-          <w:color w:val="000000"/>
-          <w:sz w:val="24"/>
-          <w:szCs w:val="24"/>
-          <w:lang w:val="es-ES" w:eastAsia="es-ES" w:bidi="es-ES"/>
-        </w:rPr>
-        <w:t>Mayolo</w:t>
-      </w:r>
-      <w:proofErr w:type="spellEnd"/>
-      <w:r>
-        <w:rPr>
-          <w:color w:val="000000"/>
-          <w:sz w:val="24"/>
-          <w:szCs w:val="24"/>
-          <w:lang w:val="es-ES" w:eastAsia="es-ES" w:bidi="es-ES"/>
-        </w:rPr>
-        <w:t xml:space="preserve">, la Oficina General de Tecnologías de Información, Sistemas y Estadística para concentrar información estratégica Institucional de la Universidad Nacional Santiago Antúnez de </w:t>
-      </w:r>
-      <w:proofErr w:type="spellStart"/>
-      <w:r>
-        <w:rPr>
-          <w:color w:val="000000"/>
-          <w:sz w:val="24"/>
-          <w:szCs w:val="24"/>
-          <w:lang w:val="es-ES" w:eastAsia="es-ES" w:bidi="es-ES"/>
-        </w:rPr>
-        <w:t>Mayolo</w:t>
-      </w:r>
-      <w:proofErr w:type="spellEnd"/>
-      <w:r>
-        <w:rPr>
-          <w:color w:val="000000"/>
-          <w:sz w:val="24"/>
-          <w:szCs w:val="24"/>
-          <w:lang w:val="es-ES" w:eastAsia="es-ES" w:bidi="es-ES"/>
-        </w:rPr>
-        <w:t xml:space="preserve"> mediante el Plan Operativo Informático – 2019 de la UNASAM aprobado con Resolución de Consejo Universitario Rector N° 243-2019-UNASAM se aprobaron los proyectos: INNOVACIÓN DE MÓDULOS INFORMÁTICOS e IMPLANTACIÓN DEL SERVICIO PARA LA AMPLIACIÓN DE LA BASE DE DATOS DEL SISTEMA DE RECOJO DE INFORMACIÓN vistos en los ANEXOS N° 01 FICHA TÉCNICA Nº 01 y N° 03 FICHA TÉCNICA Nº 03, los cuales se integran en los presentes Términos de Referencia elaborados por La Oficina General de Tecnologías de Información, Sistemas y Estadística en cumplimiento de sus funciones como ente especializada en tecnología para su adquisición.</w:t>
+        <w:t>Es por ello que en cumplimiento del Primer Pilar de la Política de Aseguramiento de la Calidad sobre información confiable y oportuna en beneficio de la educación superior universitaria y por disposición de la alta dirección de la Universidad Nacional Santiago Antúnez de Mayolo, la Oficina General de Tecnologías de Información, Sistemas y Estadística para concentrar información estratégica Institucional de la Universidad Nacional Santiago Antúnez de Mayolo mediante el Plan Operativo Informático – 2019 de la UNASAM aprobado con Resolución de Consejo Universitario Rector N° 243-2019-UNASAM se aprobaron los proyectos: INNOVACIÓN DE MÓDULOS INFORMÁTICOS e IMPLANTACIÓN DEL SERVICIO PARA LA AMPLIACIÓN DE LA BASE DE DATOS DEL SISTEMA DE RECOJO DE INFORMACIÓN vistos en los ANEXOS N° 01 FICHA TÉCNICA Nº 01 y N° 03 FICHA TÉCNICA Nº 03, los cuales se integran en los presentes Términos de Referencia elaborados por La Oficina General de Tecnologías de Información, Sistemas y Estadística en cumplimiento de sus funciones como ente especializada en tecnología para su adquisición.</w:t>
       </w:r>
     </w:p>
     <w:p>
@@ -420,27 +360,7 @@
           <w:szCs w:val="24"/>
           <w:lang w:val="es-ES" w:eastAsia="es-ES" w:bidi="es-ES"/>
         </w:rPr>
-        <w:t xml:space="preserve">La ubicación de la presente adquisición y servicios será en las instalaciones de la Universidad Nacional “Santiago Antúnez de </w:t>
-      </w:r>
-      <w:proofErr w:type="spellStart"/>
-      <w:r>
-        <w:rPr>
-          <w:color w:val="000000"/>
-          <w:sz w:val="24"/>
-          <w:szCs w:val="24"/>
-          <w:lang w:val="es-ES" w:eastAsia="es-ES" w:bidi="es-ES"/>
-        </w:rPr>
-        <w:t>Mayolo</w:t>
-      </w:r>
-      <w:proofErr w:type="spellEnd"/>
-      <w:r>
-        <w:rPr>
-          <w:color w:val="000000"/>
-          <w:sz w:val="24"/>
-          <w:szCs w:val="24"/>
-          <w:lang w:val="es-ES" w:eastAsia="es-ES" w:bidi="es-ES"/>
-        </w:rPr>
-        <w:t>”, ciudad de Huaraz.</w:t>
+        <w:t>La ubicación de la presente adquisición y servicios será en las instalaciones de la Universidad Nacional “Santiago Antúnez de Mayolo”, ciudad de Huaraz.</w:t>
       </w:r>
     </w:p>
     <w:p>
@@ -12458,16 +12378,16 @@
           <w:rFonts w:ascii="Times New Roman" w:hAnsi="Times New Roman" w:cs="Times New Roman"/>
           <w:sz w:val="24"/>
           <w:szCs w:val="24"/>
-          <w:highlight w:val="yellow"/>
-          <w:lang w:val="es-419"/>
-        </w:rPr>
-      </w:pPr>
-      <w:r>
-        <w:rPr>
-          <w:rFonts w:ascii="Times New Roman" w:hAnsi="Times New Roman" w:cs="Times New Roman"/>
-          <w:sz w:val="24"/>
-          <w:szCs w:val="24"/>
-          <w:highlight w:val="yellow"/>
+          <w:highlight w:val="cyan"/>
+          <w:lang w:val="es-419"/>
+        </w:rPr>
+      </w:pPr>
+      <w:r>
+        <w:rPr>
+          <w:rFonts w:ascii="Times New Roman" w:hAnsi="Times New Roman" w:cs="Times New Roman"/>
+          <w:sz w:val="24"/>
+          <w:szCs w:val="24"/>
+          <w:highlight w:val="cyan"/>
           <w:lang w:val="es-419"/>
         </w:rPr>
         <w:t>Código Universitario*</w:t>
@@ -12626,16 +12546,16 @@
           <w:rFonts w:ascii="Times New Roman" w:hAnsi="Times New Roman" w:cs="Times New Roman"/>
           <w:sz w:val="24"/>
           <w:szCs w:val="24"/>
-          <w:highlight w:val="yellow"/>
-          <w:lang w:val="es-419"/>
-        </w:rPr>
-      </w:pPr>
-      <w:r>
-        <w:rPr>
-          <w:rFonts w:ascii="Times New Roman" w:hAnsi="Times New Roman" w:cs="Times New Roman"/>
-          <w:sz w:val="24"/>
-          <w:szCs w:val="24"/>
-          <w:highlight w:val="yellow"/>
+          <w:highlight w:val="cyan"/>
+          <w:lang w:val="es-419"/>
+        </w:rPr>
+      </w:pPr>
+      <w:r>
+        <w:rPr>
+          <w:rFonts w:ascii="Times New Roman" w:hAnsi="Times New Roman" w:cs="Times New Roman"/>
+          <w:sz w:val="24"/>
+          <w:szCs w:val="24"/>
+          <w:highlight w:val="cyan"/>
           <w:lang w:val="es-419"/>
         </w:rPr>
         <w:t>Facultad*</w:t>
@@ -12654,16 +12574,16 @@
           <w:rFonts w:ascii="Times New Roman" w:hAnsi="Times New Roman" w:cs="Times New Roman"/>
           <w:sz w:val="24"/>
           <w:szCs w:val="24"/>
-          <w:highlight w:val="yellow"/>
-          <w:lang w:val="es-419"/>
-        </w:rPr>
-      </w:pPr>
-      <w:r>
-        <w:rPr>
-          <w:rFonts w:ascii="Times New Roman" w:hAnsi="Times New Roman" w:cs="Times New Roman"/>
-          <w:sz w:val="24"/>
-          <w:szCs w:val="24"/>
-          <w:highlight w:val="yellow"/>
+          <w:highlight w:val="cyan"/>
+          <w:lang w:val="es-419"/>
+        </w:rPr>
+      </w:pPr>
+      <w:r>
+        <w:rPr>
+          <w:rFonts w:ascii="Times New Roman" w:hAnsi="Times New Roman" w:cs="Times New Roman"/>
+          <w:sz w:val="24"/>
+          <w:szCs w:val="24"/>
+          <w:highlight w:val="cyan"/>
           <w:lang w:val="es-419"/>
         </w:rPr>
         <w:t>Escuela Profesional*</w:t>
@@ -12862,16 +12782,16 @@
           <w:rFonts w:ascii="Times New Roman" w:hAnsi="Times New Roman" w:cs="Times New Roman"/>
           <w:sz w:val="24"/>
           <w:szCs w:val="24"/>
-          <w:highlight w:val="yellow"/>
-          <w:lang w:val="es-419"/>
-        </w:rPr>
-      </w:pPr>
-      <w:r>
-        <w:rPr>
-          <w:rFonts w:ascii="Times New Roman" w:hAnsi="Times New Roman" w:cs="Times New Roman"/>
-          <w:sz w:val="24"/>
-          <w:szCs w:val="24"/>
-          <w:highlight w:val="yellow"/>
+          <w:highlight w:val="cyan"/>
+          <w:lang w:val="es-419"/>
+        </w:rPr>
+      </w:pPr>
+      <w:r>
+        <w:rPr>
+          <w:rFonts w:ascii="Times New Roman" w:hAnsi="Times New Roman" w:cs="Times New Roman"/>
+          <w:sz w:val="24"/>
+          <w:szCs w:val="24"/>
+          <w:highlight w:val="cyan"/>
           <w:lang w:val="es-419"/>
         </w:rPr>
         <w:t>Observaciones</w:t>
@@ -12881,7 +12801,7 @@
           <w:rFonts w:ascii="Times New Roman" w:hAnsi="Times New Roman" w:cs="Times New Roman"/>
           <w:sz w:val="24"/>
           <w:szCs w:val="24"/>
-          <w:highlight w:val="yellow"/>
+          <w:highlight w:val="cyan"/>
           <w:lang w:val="es-419"/>
         </w:rPr>
         <w:t>.</w:t>
@@ -12944,6 +12864,8 @@
           <w:lang w:val="es-419"/>
         </w:rPr>
       </w:pPr>
+      <w:bookmarkStart w:id="10" w:name="_GoBack"/>
+      <w:bookmarkEnd w:id="10"/>
       <w:r>
         <w:rPr>
           <w:rFonts w:ascii="Times New Roman" w:hAnsi="Times New Roman" w:cs="Times New Roman"/>
@@ -12968,16 +12890,16 @@
           <w:rFonts w:ascii="Times New Roman" w:hAnsi="Times New Roman" w:cs="Times New Roman"/>
           <w:sz w:val="24"/>
           <w:szCs w:val="24"/>
-          <w:highlight w:val="yellow"/>
-          <w:lang w:val="es-419"/>
-        </w:rPr>
-      </w:pPr>
-      <w:r>
-        <w:rPr>
-          <w:rFonts w:ascii="Times New Roman" w:hAnsi="Times New Roman" w:cs="Times New Roman"/>
-          <w:sz w:val="24"/>
-          <w:szCs w:val="24"/>
-          <w:highlight w:val="yellow"/>
+          <w:highlight w:val="cyan"/>
+          <w:lang w:val="es-419"/>
+        </w:rPr>
+      </w:pPr>
+      <w:r>
+        <w:rPr>
+          <w:rFonts w:ascii="Times New Roman" w:hAnsi="Times New Roman" w:cs="Times New Roman"/>
+          <w:sz w:val="24"/>
+          <w:szCs w:val="24"/>
+          <w:highlight w:val="cyan"/>
           <w:lang w:val="es-419"/>
         </w:rPr>
         <w:t>Código Universitario*</w:t>
@@ -13080,16 +13002,16 @@
           <w:rFonts w:ascii="Times New Roman" w:hAnsi="Times New Roman" w:cs="Times New Roman"/>
           <w:sz w:val="24"/>
           <w:szCs w:val="24"/>
-          <w:highlight w:val="yellow"/>
-          <w:lang w:val="es-419"/>
-        </w:rPr>
-      </w:pPr>
-      <w:r>
-        <w:rPr>
-          <w:rFonts w:ascii="Times New Roman" w:hAnsi="Times New Roman" w:cs="Times New Roman"/>
-          <w:sz w:val="24"/>
-          <w:szCs w:val="24"/>
-          <w:highlight w:val="yellow"/>
+          <w:highlight w:val="cyan"/>
+          <w:lang w:val="es-419"/>
+        </w:rPr>
+      </w:pPr>
+      <w:r>
+        <w:rPr>
+          <w:rFonts w:ascii="Times New Roman" w:hAnsi="Times New Roman" w:cs="Times New Roman"/>
+          <w:sz w:val="24"/>
+          <w:szCs w:val="24"/>
+          <w:highlight w:val="cyan"/>
           <w:lang w:val="es-419"/>
         </w:rPr>
         <w:t>Facultad*</w:t>
@@ -13108,16 +13030,16 @@
           <w:rFonts w:ascii="Times New Roman" w:hAnsi="Times New Roman" w:cs="Times New Roman"/>
           <w:sz w:val="24"/>
           <w:szCs w:val="24"/>
-          <w:highlight w:val="yellow"/>
-          <w:lang w:val="es-419"/>
-        </w:rPr>
-      </w:pPr>
-      <w:r>
-        <w:rPr>
-          <w:rFonts w:ascii="Times New Roman" w:hAnsi="Times New Roman" w:cs="Times New Roman"/>
-          <w:sz w:val="24"/>
-          <w:szCs w:val="24"/>
-          <w:highlight w:val="yellow"/>
+          <w:highlight w:val="cyan"/>
+          <w:lang w:val="es-419"/>
+        </w:rPr>
+      </w:pPr>
+      <w:r>
+        <w:rPr>
+          <w:rFonts w:ascii="Times New Roman" w:hAnsi="Times New Roman" w:cs="Times New Roman"/>
+          <w:sz w:val="24"/>
+          <w:szCs w:val="24"/>
+          <w:highlight w:val="cyan"/>
           <w:lang w:val="es-419"/>
         </w:rPr>
         <w:t>Escuela Profesional*</w:t>
@@ -13328,16 +13250,16 @@
           <w:rFonts w:ascii="Times New Roman" w:hAnsi="Times New Roman" w:cs="Times New Roman"/>
           <w:sz w:val="24"/>
           <w:szCs w:val="24"/>
-          <w:highlight w:val="yellow"/>
-          <w:lang w:val="es-419"/>
-        </w:rPr>
-      </w:pPr>
-      <w:r>
-        <w:rPr>
-          <w:rFonts w:ascii="Times New Roman" w:hAnsi="Times New Roman" w:cs="Times New Roman"/>
-          <w:sz w:val="24"/>
-          <w:szCs w:val="24"/>
-          <w:highlight w:val="yellow"/>
+          <w:highlight w:val="cyan"/>
+          <w:lang w:val="es-419"/>
+        </w:rPr>
+      </w:pPr>
+      <w:r>
+        <w:rPr>
+          <w:rFonts w:ascii="Times New Roman" w:hAnsi="Times New Roman" w:cs="Times New Roman"/>
+          <w:sz w:val="24"/>
+          <w:szCs w:val="24"/>
+          <w:highlight w:val="cyan"/>
           <w:lang w:val="es-419"/>
         </w:rPr>
         <w:t>Código Universitario*</w:t>
@@ -13440,16 +13362,16 @@
           <w:rFonts w:ascii="Times New Roman" w:hAnsi="Times New Roman" w:cs="Times New Roman"/>
           <w:sz w:val="24"/>
           <w:szCs w:val="24"/>
-          <w:highlight w:val="yellow"/>
-          <w:lang w:val="es-419"/>
-        </w:rPr>
-      </w:pPr>
-      <w:r>
-        <w:rPr>
-          <w:rFonts w:ascii="Times New Roman" w:hAnsi="Times New Roman" w:cs="Times New Roman"/>
-          <w:sz w:val="24"/>
-          <w:szCs w:val="24"/>
-          <w:highlight w:val="yellow"/>
+          <w:highlight w:val="cyan"/>
+          <w:lang w:val="es-419"/>
+        </w:rPr>
+      </w:pPr>
+      <w:r>
+        <w:rPr>
+          <w:rFonts w:ascii="Times New Roman" w:hAnsi="Times New Roman" w:cs="Times New Roman"/>
+          <w:sz w:val="24"/>
+          <w:szCs w:val="24"/>
+          <w:highlight w:val="cyan"/>
           <w:lang w:val="es-419"/>
         </w:rPr>
         <w:t>Facultad*</w:t>
@@ -13468,16 +13390,16 @@
           <w:rFonts w:ascii="Times New Roman" w:hAnsi="Times New Roman" w:cs="Times New Roman"/>
           <w:sz w:val="24"/>
           <w:szCs w:val="24"/>
-          <w:highlight w:val="yellow"/>
-          <w:lang w:val="es-419"/>
-        </w:rPr>
-      </w:pPr>
-      <w:r>
-        <w:rPr>
-          <w:rFonts w:ascii="Times New Roman" w:hAnsi="Times New Roman" w:cs="Times New Roman"/>
-          <w:sz w:val="24"/>
-          <w:szCs w:val="24"/>
-          <w:highlight w:val="yellow"/>
+          <w:highlight w:val="cyan"/>
+          <w:lang w:val="es-419"/>
+        </w:rPr>
+      </w:pPr>
+      <w:r>
+        <w:rPr>
+          <w:rFonts w:ascii="Times New Roman" w:hAnsi="Times New Roman" w:cs="Times New Roman"/>
+          <w:sz w:val="24"/>
+          <w:szCs w:val="24"/>
+          <w:highlight w:val="cyan"/>
           <w:lang w:val="es-419"/>
         </w:rPr>
         <w:t>Escuela Profesional*</w:t>
@@ -13496,16 +13418,16 @@
           <w:rFonts w:ascii="Times New Roman" w:hAnsi="Times New Roman" w:cs="Times New Roman"/>
           <w:sz w:val="24"/>
           <w:szCs w:val="24"/>
-          <w:highlight w:val="yellow"/>
-          <w:lang w:val="es-419"/>
-        </w:rPr>
-      </w:pPr>
-      <w:r>
-        <w:rPr>
-          <w:rFonts w:ascii="Times New Roman" w:hAnsi="Times New Roman" w:cs="Times New Roman"/>
-          <w:sz w:val="24"/>
-          <w:szCs w:val="24"/>
-          <w:highlight w:val="yellow"/>
+          <w:highlight w:val="cyan"/>
+          <w:lang w:val="es-419"/>
+        </w:rPr>
+      </w:pPr>
+      <w:r>
+        <w:rPr>
+          <w:rFonts w:ascii="Times New Roman" w:hAnsi="Times New Roman" w:cs="Times New Roman"/>
+          <w:sz w:val="24"/>
+          <w:szCs w:val="24"/>
+          <w:highlight w:val="cyan"/>
           <w:lang w:val="es-419"/>
         </w:rPr>
         <w:t>Disciplina*</w:t>
@@ -13645,8 +13567,6 @@
           <w:lang w:val="es-419"/>
         </w:rPr>
       </w:pPr>
-      <w:bookmarkStart w:id="10" w:name="_GoBack"/>
-      <w:bookmarkEnd w:id="10"/>
     </w:p>
     <w:p>
       <w:pPr>
@@ -24524,47 +24444,7 @@
           <w:szCs w:val="24"/>
           <w:lang w:val="es-ES" w:eastAsia="es-ES" w:bidi="es-ES"/>
         </w:rPr>
-        <w:t xml:space="preserve">Sistema Gestor de Base de Datos Relacional: </w:t>
-      </w:r>
-      <w:proofErr w:type="spellStart"/>
-      <w:r>
-        <w:rPr>
-          <w:color w:val="000000"/>
-          <w:sz w:val="24"/>
-          <w:szCs w:val="24"/>
-          <w:lang w:val="es-ES" w:eastAsia="es-ES" w:bidi="es-ES"/>
-        </w:rPr>
-        <w:t>MySQL</w:t>
-      </w:r>
-      <w:proofErr w:type="spellEnd"/>
-      <w:r>
-        <w:rPr>
-          <w:color w:val="000000"/>
-          <w:sz w:val="24"/>
-          <w:szCs w:val="24"/>
-          <w:lang w:val="es-ES" w:eastAsia="es-ES" w:bidi="es-ES"/>
-        </w:rPr>
-        <w:t xml:space="preserve"> Server / SQL Server / </w:t>
-      </w:r>
-      <w:proofErr w:type="spellStart"/>
-      <w:r>
-        <w:rPr>
-          <w:color w:val="000000"/>
-          <w:sz w:val="24"/>
-          <w:szCs w:val="24"/>
-          <w:lang w:val="es-ES" w:eastAsia="es-ES" w:bidi="es-ES"/>
-        </w:rPr>
-        <w:t>PostgreSQL</w:t>
-      </w:r>
-      <w:proofErr w:type="spellEnd"/>
-      <w:r>
-        <w:rPr>
-          <w:color w:val="000000"/>
-          <w:sz w:val="24"/>
-          <w:szCs w:val="24"/>
-          <w:lang w:val="es-ES" w:eastAsia="es-ES" w:bidi="es-ES"/>
-        </w:rPr>
-        <w:t xml:space="preserve"> / </w:t>
+        <w:t xml:space="preserve">Sistema Gestor de Base de Datos Relacional: MySQL Server / SQL Server / PostgreSQL / </w:t>
       </w:r>
       <w:proofErr w:type="spellStart"/>
       <w:r>
@@ -25692,23 +25572,7 @@
           <w:rStyle w:val="Cuerpodeltexto2Negrita"/>
           <w:b w:val="0"/>
         </w:rPr>
-        <w:t xml:space="preserve">Universidad Nacional “Santiago Antúnez de </w:t>
-      </w:r>
-      <w:proofErr w:type="spellStart"/>
-      <w:r>
-        <w:rPr>
-          <w:rStyle w:val="Cuerpodeltexto2Negrita"/>
-          <w:b w:val="0"/>
-        </w:rPr>
-        <w:t>Mayolo</w:t>
-      </w:r>
-      <w:proofErr w:type="spellEnd"/>
-      <w:r>
-        <w:rPr>
-          <w:rStyle w:val="Cuerpodeltexto2Negrita"/>
-          <w:b w:val="0"/>
-        </w:rPr>
-        <w:t>”.</w:t>
+        <w:t>Universidad Nacional “Santiago Antúnez de Mayolo”.</w:t>
       </w:r>
     </w:p>
     <w:p>
@@ -25885,7 +25749,7 @@
 </file>
 
 <file path=word/numbering.xml><?xml version="1.0" encoding="utf-8"?>
-<w:numbering xmlns:wpc="http://schemas.microsoft.com/office/word/2010/wordprocessingCanvas" xmlns:cx="http://schemas.microsoft.com/office/drawing/2014/chartex" xmlns:cx1="http://schemas.microsoft.com/office/drawing/2015/9/8/chartex" xmlns:mc="http://schemas.openxmlformats.org/markup-compatibility/2006" xmlns:o="urn:schemas-microsoft-com:office:office" xmlns:r="http://schemas.openxmlformats.org/officeDocument/2006/relationships" xmlns:m="http://schemas.openxmlformats.org/officeDocument/2006/math" xmlns:v="urn:schemas-microsoft-com:vml" xmlns:wp14="http://schemas.microsoft.com/office/word/2010/wordprocessingDrawing" xmlns:wp="http://schemas.openxmlformats.org/drawingml/2006/wordprocessingDrawing" xmlns:w10="urn:schemas-microsoft-com:office:word" xmlns:w="http://schemas.openxmlformats.org/wordprocessingml/2006/main" xmlns:w14="http://schemas.microsoft.com/office/word/2010/wordml" xmlns:w15="http://schemas.microsoft.com/office/word/2012/wordml" xmlns:w16se="http://schemas.microsoft.com/office/word/2015/wordml/symex" xmlns:wpg="http://schemas.microsoft.com/office/word/2010/wordprocessingGroup" xmlns:wpi="http://schemas.microsoft.com/office/word/2010/wordprocessingInk" xmlns:wne="http://schemas.microsoft.com/office/word/2006/wordml" xmlns:wps="http://schemas.microsoft.com/office/word/2010/wordprocessingShape" mc:Ignorable="w14 w15 w16se wp14">
+<w:numbering xmlns:wpc="http://schemas.microsoft.com/office/word/2010/wordprocessingCanvas" xmlns:cx="http://schemas.microsoft.com/office/drawing/2014/chartex" xmlns:cx1="http://schemas.microsoft.com/office/drawing/2015/9/8/chartex" xmlns:cx2="http://schemas.microsoft.com/office/drawing/2015/10/21/chartex" xmlns:cx3="http://schemas.microsoft.com/office/drawing/2016/5/9/chartex" xmlns:cx4="http://schemas.microsoft.com/office/drawing/2016/5/10/chartex" xmlns:cx5="http://schemas.microsoft.com/office/drawing/2016/5/11/chartex" xmlns:cx6="http://schemas.microsoft.com/office/drawing/2016/5/12/chartex" xmlns:cx7="http://schemas.microsoft.com/office/drawing/2016/5/13/chartex" xmlns:cx8="http://schemas.microsoft.com/office/drawing/2016/5/14/chartex" xmlns:mc="http://schemas.openxmlformats.org/markup-compatibility/2006" xmlns:aink="http://schemas.microsoft.com/office/drawing/2016/ink" xmlns:am3d="http://schemas.microsoft.com/office/drawing/2017/model3d" xmlns:o="urn:schemas-microsoft-com:office:office" xmlns:r="http://schemas.openxmlformats.org/officeDocument/2006/relationships" xmlns:m="http://schemas.openxmlformats.org/officeDocument/2006/math" xmlns:v="urn:schemas-microsoft-com:vml" xmlns:wp14="http://schemas.microsoft.com/office/word/2010/wordprocessingDrawing" xmlns:wp="http://schemas.openxmlformats.org/drawingml/2006/wordprocessingDrawing" xmlns:w10="urn:schemas-microsoft-com:office:word" xmlns:w="http://schemas.openxmlformats.org/wordprocessingml/2006/main" xmlns:w14="http://schemas.microsoft.com/office/word/2010/wordml" xmlns:w15="http://schemas.microsoft.com/office/word/2012/wordml" xmlns:w16cid="http://schemas.microsoft.com/office/word/2016/wordml/cid" xmlns:w16se="http://schemas.microsoft.com/office/word/2015/wordml/symex" xmlns:wpg="http://schemas.microsoft.com/office/word/2010/wordprocessingGroup" xmlns:wpi="http://schemas.microsoft.com/office/word/2010/wordprocessingInk" xmlns:wne="http://schemas.microsoft.com/office/word/2006/wordml" xmlns:wps="http://schemas.microsoft.com/office/word/2010/wordprocessingShape" mc:Ignorable="w14 w15 w16se w16cid wp14">
   <w:abstractNum w:abstractNumId="0" w15:restartNumberingAfterBreak="0">
     <w:nsid w:val="013C079E"/>
     <w:multiLevelType w:val="hybridMultilevel"/>
@@ -29463,7 +29327,7 @@
 </file>
 
 <file path=word/styles.xml><?xml version="1.0" encoding="utf-8"?>
-<w:styles xmlns:mc="http://schemas.openxmlformats.org/markup-compatibility/2006" xmlns:r="http://schemas.openxmlformats.org/officeDocument/2006/relationships" xmlns:w="http://schemas.openxmlformats.org/wordprocessingml/2006/main" xmlns:w14="http://schemas.microsoft.com/office/word/2010/wordml" xmlns:w15="http://schemas.microsoft.com/office/word/2012/wordml" xmlns:w16se="http://schemas.microsoft.com/office/word/2015/wordml/symex" mc:Ignorable="w14 w15 w16se">
+<w:styles xmlns:mc="http://schemas.openxmlformats.org/markup-compatibility/2006" xmlns:r="http://schemas.openxmlformats.org/officeDocument/2006/relationships" xmlns:w="http://schemas.openxmlformats.org/wordprocessingml/2006/main" xmlns:w14="http://schemas.microsoft.com/office/word/2010/wordml" xmlns:w15="http://schemas.microsoft.com/office/word/2012/wordml" xmlns:w16cid="http://schemas.microsoft.com/office/word/2016/wordml/cid" xmlns:w16se="http://schemas.microsoft.com/office/word/2015/wordml/symex" mc:Ignorable="w14 w15 w16se w16cid">
   <w:docDefaults>
     <w:rPrDefault>
       <w:rPr>
@@ -29479,7 +29343,7 @@
       </w:pPr>
     </w:pPrDefault>
   </w:docDefaults>
-  <w:latentStyles w:defLockedState="0" w:defUIPriority="99" w:defSemiHidden="0" w:defUnhideWhenUsed="0" w:defQFormat="0" w:count="371">
+  <w:latentStyles w:defLockedState="0" w:defUIPriority="99" w:defSemiHidden="0" w:defUnhideWhenUsed="0" w:defQFormat="0" w:count="376">
     <w:lsdException w:name="Normal" w:uiPriority="0" w:qFormat="1"/>
     <w:lsdException w:name="heading 1" w:uiPriority="9" w:qFormat="1"/>
     <w:lsdException w:name="heading 2" w:semiHidden="1" w:uiPriority="9" w:unhideWhenUsed="1" w:qFormat="1"/>
@@ -29585,7 +29449,6 @@
     <w:lsdException w:name="HTML Sample" w:semiHidden="1" w:unhideWhenUsed="1"/>
     <w:lsdException w:name="HTML Typewriter" w:semiHidden="1" w:unhideWhenUsed="1"/>
     <w:lsdException w:name="HTML Variable" w:semiHidden="1" w:unhideWhenUsed="1"/>
-    <w:lsdException w:name="Normal Table" w:semiHidden="1" w:unhideWhenUsed="1"/>
     <w:lsdException w:name="annotation subject" w:semiHidden="1" w:unhideWhenUsed="1"/>
     <w:lsdException w:name="No List" w:semiHidden="1" w:unhideWhenUsed="1"/>
     <w:lsdException w:name="Outline List 1" w:semiHidden="1" w:unhideWhenUsed="1"/>
@@ -29628,11 +29491,8 @@
     <w:lsdException w:name="Table Contemporary" w:semiHidden="1" w:unhideWhenUsed="1"/>
     <w:lsdException w:name="Table Elegant" w:semiHidden="1" w:unhideWhenUsed="1"/>
     <w:lsdException w:name="Table Professional" w:semiHidden="1" w:unhideWhenUsed="1"/>
-    <w:lsdException w:name="Table Subtle 1" w:semiHidden="1" w:unhideWhenUsed="1"/>
     <w:lsdException w:name="Table Subtle 2" w:semiHidden="1" w:unhideWhenUsed="1"/>
     <w:lsdException w:name="Table Web 1" w:semiHidden="1" w:unhideWhenUsed="1"/>
-    <w:lsdException w:name="Table Web 2" w:semiHidden="1" w:unhideWhenUsed="1"/>
-    <w:lsdException w:name="Table Web 3" w:semiHidden="1" w:unhideWhenUsed="1"/>
     <w:lsdException w:name="Balloon Text" w:semiHidden="1" w:unhideWhenUsed="1"/>
     <w:lsdException w:name="Table Grid" w:uiPriority="39"/>
     <w:lsdException w:name="Table Theme" w:semiHidden="1" w:unhideWhenUsed="1"/>
@@ -29851,6 +29711,11 @@
     <w:lsdException w:name="List Table 5 Dark Accent 6" w:uiPriority="50"/>
     <w:lsdException w:name="List Table 6 Colorful Accent 6" w:uiPriority="51"/>
     <w:lsdException w:name="List Table 7 Colorful Accent 6" w:uiPriority="52"/>
+    <w:lsdException w:name="Mention" w:semiHidden="1" w:unhideWhenUsed="1"/>
+    <w:lsdException w:name="Smart Hyperlink" w:semiHidden="1" w:unhideWhenUsed="1"/>
+    <w:lsdException w:name="Hashtag" w:semiHidden="1" w:unhideWhenUsed="1"/>
+    <w:lsdException w:name="Unresolved Mention" w:semiHidden="1" w:unhideWhenUsed="1"/>
+    <w:lsdException w:name="Smart Link" w:semiHidden="1" w:unhideWhenUsed="1"/>
   </w:latentStyles>
   <w:style w:type="paragraph" w:default="1" w:styleId="Normal">
     <w:name w:val="Normal"/>

</xml_diff>